<commit_message>
i am done with exercise 1 now 2
</commit_message>
<xml_diff>
--- a/weeek1/exercise2/Exercise2-solutions.docx
+++ b/weeek1/exercise2/Exercise2-solutions.docx
@@ -80,6 +80,7 @@
         </w:rPr>
         <w:t xml:space="preserve"> </w:t>
       </w:r>
+      <w:proofErr w:type="gramStart"/>
       <w:r>
         <w:rPr>
           <w:rFonts w:ascii="IBM Plex Sans" w:hAnsi="IBM Plex Sans"/>
@@ -90,7 +91,14 @@
         <w:rPr>
           <w:rFonts w:ascii="IBM Plex Sans" w:hAnsi="IBM Plex Sans"/>
         </w:rPr>
-        <w:t xml:space="preserve"> to have </w:t>
+        <w:t xml:space="preserve"> to</w:t>
+      </w:r>
+      <w:proofErr w:type="gramEnd"/>
+      <w:r>
+        <w:rPr>
+          <w:rFonts w:ascii="IBM Plex Sans" w:hAnsi="IBM Plex Sans"/>
+        </w:rPr>
+        <w:t xml:space="preserve"> have </w:t>
       </w:r>
       <w:r>
         <w:rPr>
@@ -102,7 +110,14 @@
         <w:rPr>
           <w:rFonts w:ascii="IBM Plex Sans" w:hAnsi="IBM Plex Sans"/>
         </w:rPr>
-        <w:t>ime series data in a 2d format</w:t>
+        <w:t xml:space="preserve">ime series data in a 2d </w:t>
+      </w:r>
+      <w:proofErr w:type="gramStart"/>
+      <w:r>
+        <w:rPr>
+          <w:rFonts w:ascii="IBM Plex Sans" w:hAnsi="IBM Plex Sans"/>
+        </w:rPr>
+        <w:t>format</w:t>
       </w:r>
       <w:r>
         <w:rPr>
@@ -110,6 +125,7 @@
         </w:rPr>
         <w:t>(</w:t>
       </w:r>
+      <w:proofErr w:type="gramEnd"/>
       <w:r>
         <w:rPr>
           <w:rFonts w:ascii="IBM Plex Sans" w:hAnsi="IBM Plex Sans"/>
@@ -122,7 +138,43 @@
           <w:b/>
           <w:bCs/>
         </w:rPr>
-        <w:t>(n_samples, n_timestamps)</w:t>
+        <w:t>(</w:t>
+      </w:r>
+      <w:proofErr w:type="spellStart"/>
+      <w:r>
+        <w:rPr>
+          <w:rFonts w:ascii="IBM Plex Sans" w:hAnsi="IBM Plex Sans"/>
+          <w:b/>
+          <w:bCs/>
+        </w:rPr>
+        <w:t>n_samples</w:t>
+      </w:r>
+      <w:proofErr w:type="spellEnd"/>
+      <w:r>
+        <w:rPr>
+          <w:rFonts w:ascii="IBM Plex Sans" w:hAnsi="IBM Plex Sans"/>
+          <w:b/>
+          <w:bCs/>
+        </w:rPr>
+        <w:t xml:space="preserve">, </w:t>
+      </w:r>
+      <w:proofErr w:type="spellStart"/>
+      <w:r>
+        <w:rPr>
+          <w:rFonts w:ascii="IBM Plex Sans" w:hAnsi="IBM Plex Sans"/>
+          <w:b/>
+          <w:bCs/>
+        </w:rPr>
+        <w:t>n_timestamps</w:t>
+      </w:r>
+      <w:proofErr w:type="spellEnd"/>
+      <w:r>
+        <w:rPr>
+          <w:rFonts w:ascii="IBM Plex Sans" w:hAnsi="IBM Plex Sans"/>
+          <w:b/>
+          <w:bCs/>
+        </w:rPr>
+        <w:t>)</w:t>
       </w:r>
       <w:r>
         <w:rPr>
@@ -312,6 +364,1842 @@
           <w:szCs w:val="28"/>
         </w:rPr>
         <w:t>QUESTION 2</w:t>
+      </w:r>
+    </w:p>
+    <w:p>
+      <w:pPr>
+        <w:rPr>
+          <w:rFonts w:ascii="IBM Plex Sans" w:hAnsi="IBM Plex Sans"/>
+        </w:rPr>
+      </w:pPr>
+      <w:r>
+        <w:rPr>
+          <w:rFonts w:ascii="IBM Plex Sans" w:hAnsi="IBM Plex Sans"/>
+        </w:rPr>
+        <w:t>Recognition Accuracy Results:</w:t>
+      </w:r>
+    </w:p>
+    <w:p>
+      <w:pPr>
+        <w:rPr>
+          <w:rFonts w:ascii="IBM Plex Sans" w:hAnsi="IBM Plex Sans"/>
+        </w:rPr>
+      </w:pPr>
+      <w:r>
+        <w:rPr>
+          <w:rFonts w:ascii="IBM Plex Sans" w:hAnsi="IBM Plex Sans"/>
+        </w:rPr>
+        <w:t>SVC with linear kernel: 0.80</w:t>
+      </w:r>
+    </w:p>
+    <w:p>
+      <w:pPr>
+        <w:rPr>
+          <w:rFonts w:ascii="IBM Plex Sans" w:hAnsi="IBM Plex Sans"/>
+        </w:rPr>
+      </w:pPr>
+      <w:proofErr w:type="spellStart"/>
+      <w:r>
+        <w:rPr>
+          <w:rFonts w:ascii="IBM Plex Sans" w:hAnsi="IBM Plex Sans"/>
+        </w:rPr>
+        <w:t>LinearSVC</w:t>
+      </w:r>
+      <w:proofErr w:type="spellEnd"/>
+      <w:r>
+        <w:rPr>
+          <w:rFonts w:ascii="IBM Plex Sans" w:hAnsi="IBM Plex Sans"/>
+        </w:rPr>
+        <w:t xml:space="preserve"> (linear kernel): 0.78</w:t>
+      </w:r>
+    </w:p>
+    <w:p>
+      <w:pPr>
+        <w:rPr>
+          <w:rFonts w:ascii="IBM Plex Sans" w:hAnsi="IBM Plex Sans"/>
+        </w:rPr>
+      </w:pPr>
+      <w:r>
+        <w:rPr>
+          <w:rFonts w:ascii="IBM Plex Sans" w:hAnsi="IBM Plex Sans"/>
+        </w:rPr>
+        <w:t>SVC with RBF kernel: 0.80</w:t>
+      </w:r>
+    </w:p>
+    <w:p>
+      <w:pPr>
+        <w:rPr>
+          <w:rFonts w:ascii="IBM Plex Sans" w:hAnsi="IBM Plex Sans"/>
+        </w:rPr>
+      </w:pPr>
+      <w:r>
+        <w:rPr>
+          <w:rFonts w:ascii="IBM Plex Sans" w:hAnsi="IBM Plex Sans"/>
+        </w:rPr>
+        <w:t>SVC with polynomial (degree 3) kernel: 0.78</w:t>
+      </w:r>
+    </w:p>
+    <w:p>
+      <w:pPr>
+        <w:rPr>
+          <w:rFonts w:ascii="IBM Plex Sans" w:hAnsi="IBM Plex Sans"/>
+        </w:rPr>
+      </w:pPr>
+      <w:r>
+        <w:rPr>
+          <w:rFonts w:ascii="IBM Plex Sans" w:hAnsi="IBM Plex Sans"/>
+        </w:rPr>
+        <w:lastRenderedPageBreak/>
+        <w:drawing>
+          <wp:inline distT="0" distB="0" distL="0" distR="0" wp14:anchorId="52C5CD07" wp14:editId="21FBBAF1">
+            <wp:extent cx="5943600" cy="6003290"/>
+            <wp:effectExtent l="0" t="0" r="0" b="0"/>
+            <wp:docPr id="2047321609" name="Picture 1" descr="A diagram of different sizes and colors&#10;&#10;AI-generated content may be incorrect."/>
+            <wp:cNvGraphicFramePr>
+              <a:graphicFrameLocks xmlns:a="http://schemas.openxmlformats.org/drawingml/2006/main" noChangeAspect="1"/>
+            </wp:cNvGraphicFramePr>
+            <a:graphic xmlns:a="http://schemas.openxmlformats.org/drawingml/2006/main">
+              <a:graphicData uri="http://schemas.openxmlformats.org/drawingml/2006/picture">
+                <pic:pic xmlns:pic="http://schemas.openxmlformats.org/drawingml/2006/picture">
+                  <pic:nvPicPr>
+                    <pic:cNvPr id="2047321609" name="Picture 1" descr="A diagram of different sizes and colors&#10;&#10;AI-generated content may be incorrect."/>
+                    <pic:cNvPicPr/>
+                  </pic:nvPicPr>
+                  <pic:blipFill>
+                    <a:blip r:embed="rId4"/>
+                    <a:stretch>
+                      <a:fillRect/>
+                    </a:stretch>
+                  </pic:blipFill>
+                  <pic:spPr>
+                    <a:xfrm>
+                      <a:off x="0" y="0"/>
+                      <a:ext cx="5943600" cy="6003290"/>
+                    </a:xfrm>
+                    <a:prstGeom prst="rect">
+                      <a:avLst/>
+                    </a:prstGeom>
+                  </pic:spPr>
+                </pic:pic>
+              </a:graphicData>
+            </a:graphic>
+          </wp:inline>
+        </w:drawing>
+      </w:r>
+    </w:p>
+    <w:p>
+      <w:pPr>
+        <w:rPr>
+          <w:rFonts w:ascii="IBM Plex Mono" w:hAnsi="IBM Plex Mono"/>
+          <w:b/>
+          <w:bCs/>
+        </w:rPr>
+      </w:pPr>
+      <w:r>
+        <w:rPr>
+          <w:rFonts w:ascii="IBM Plex Mono" w:hAnsi="IBM Plex Mono"/>
+          <w:b/>
+          <w:bCs/>
+        </w:rPr>
+        <w:t>CODE</w:t>
+      </w:r>
+    </w:p>
+    <w:p>
+      <w:pPr>
+        <w:rPr>
+          <w:rFonts w:ascii="IBM Plex Mono" w:hAnsi="IBM Plex Mono"/>
+        </w:rPr>
+      </w:pPr>
+      <w:r>
+        <w:rPr>
+          <w:rFonts w:ascii="IBM Plex Mono" w:hAnsi="IBM Plex Mono"/>
+        </w:rPr>
+        <w:t xml:space="preserve">import </w:t>
+      </w:r>
+      <w:proofErr w:type="spellStart"/>
+      <w:proofErr w:type="gramStart"/>
+      <w:r>
+        <w:rPr>
+          <w:rFonts w:ascii="IBM Plex Mono" w:hAnsi="IBM Plex Mono"/>
+        </w:rPr>
+        <w:t>matplotlib.pyplot</w:t>
+      </w:r>
+      <w:proofErr w:type="spellEnd"/>
+      <w:proofErr w:type="gramEnd"/>
+      <w:r>
+        <w:rPr>
+          <w:rFonts w:ascii="IBM Plex Mono" w:hAnsi="IBM Plex Mono"/>
+        </w:rPr>
+        <w:t xml:space="preserve"> as </w:t>
+      </w:r>
+      <w:proofErr w:type="spellStart"/>
+      <w:r>
+        <w:rPr>
+          <w:rFonts w:ascii="IBM Plex Mono" w:hAnsi="IBM Plex Mono"/>
+        </w:rPr>
+        <w:t>plt</w:t>
+      </w:r>
+      <w:proofErr w:type="spellEnd"/>
+    </w:p>
+    <w:p>
+      <w:pPr>
+        <w:rPr>
+          <w:rFonts w:ascii="IBM Plex Mono" w:hAnsi="IBM Plex Mono"/>
+        </w:rPr>
+      </w:pPr>
+      <w:r>
+        <w:rPr>
+          <w:rFonts w:ascii="IBM Plex Mono" w:hAnsi="IBM Plex Mono"/>
+        </w:rPr>
+        <w:t>from matplotlib import colormaps</w:t>
+      </w:r>
+    </w:p>
+    <w:p>
+      <w:pPr>
+        <w:rPr>
+          <w:rFonts w:ascii="IBM Plex Mono" w:hAnsi="IBM Plex Mono"/>
+        </w:rPr>
+      </w:pPr>
+      <w:r>
+        <w:rPr>
+          <w:rFonts w:ascii="IBM Plex Mono" w:hAnsi="IBM Plex Mono"/>
+        </w:rPr>
+        <w:t xml:space="preserve">from </w:t>
+      </w:r>
+      <w:proofErr w:type="spellStart"/>
+      <w:r>
+        <w:rPr>
+          <w:rFonts w:ascii="IBM Plex Mono" w:hAnsi="IBM Plex Mono"/>
+        </w:rPr>
+        <w:t>sklearn</w:t>
+      </w:r>
+      <w:proofErr w:type="spellEnd"/>
+      <w:r>
+        <w:rPr>
+          <w:rFonts w:ascii="IBM Plex Mono" w:hAnsi="IBM Plex Mono"/>
+        </w:rPr>
+        <w:t xml:space="preserve"> import datasets, </w:t>
+      </w:r>
+      <w:proofErr w:type="spellStart"/>
+      <w:r>
+        <w:rPr>
+          <w:rFonts w:ascii="IBM Plex Mono" w:hAnsi="IBM Plex Mono"/>
+        </w:rPr>
+        <w:t>svm</w:t>
+      </w:r>
+      <w:proofErr w:type="spellEnd"/>
+      <w:r>
+        <w:rPr>
+          <w:rFonts w:ascii="IBM Plex Mono" w:hAnsi="IBM Plex Mono"/>
+        </w:rPr>
+        <w:t>, metrics</w:t>
+      </w:r>
+    </w:p>
+    <w:p>
+      <w:pPr>
+        <w:rPr>
+          <w:rFonts w:ascii="IBM Plex Mono" w:hAnsi="IBM Plex Mono"/>
+        </w:rPr>
+      </w:pPr>
+      <w:r>
+        <w:rPr>
+          <w:rFonts w:ascii="IBM Plex Mono" w:hAnsi="IBM Plex Mono"/>
+        </w:rPr>
+        <w:t xml:space="preserve">from </w:t>
+      </w:r>
+      <w:proofErr w:type="spellStart"/>
+      <w:proofErr w:type="gramStart"/>
+      <w:r>
+        <w:rPr>
+          <w:rFonts w:ascii="IBM Plex Mono" w:hAnsi="IBM Plex Mono"/>
+        </w:rPr>
+        <w:t>sklearn.model</w:t>
+      </w:r>
+      <w:proofErr w:type="gramEnd"/>
+      <w:r>
+        <w:rPr>
+          <w:rFonts w:ascii="IBM Plex Mono" w:hAnsi="IBM Plex Mono"/>
+        </w:rPr>
+        <w:t>_selection</w:t>
+      </w:r>
+      <w:proofErr w:type="spellEnd"/>
+      <w:r>
+        <w:rPr>
+          <w:rFonts w:ascii="IBM Plex Mono" w:hAnsi="IBM Plex Mono"/>
+        </w:rPr>
+        <w:t xml:space="preserve"> import </w:t>
+      </w:r>
+      <w:proofErr w:type="spellStart"/>
+      <w:r>
+        <w:rPr>
+          <w:rFonts w:ascii="IBM Plex Mono" w:hAnsi="IBM Plex Mono"/>
+        </w:rPr>
+        <w:t>train_test_split</w:t>
+      </w:r>
+      <w:proofErr w:type="spellEnd"/>
+    </w:p>
+    <w:p>
+      <w:pPr>
+        <w:rPr>
+          <w:rFonts w:ascii="IBM Plex Mono" w:hAnsi="IBM Plex Mono"/>
+        </w:rPr>
+      </w:pPr>
+      <w:r>
+        <w:rPr>
+          <w:rFonts w:ascii="IBM Plex Mono" w:hAnsi="IBM Plex Mono"/>
+        </w:rPr>
+        <w:t xml:space="preserve">from </w:t>
+      </w:r>
+      <w:proofErr w:type="spellStart"/>
+      <w:proofErr w:type="gramStart"/>
+      <w:r>
+        <w:rPr>
+          <w:rFonts w:ascii="IBM Plex Mono" w:hAnsi="IBM Plex Mono"/>
+        </w:rPr>
+        <w:t>sklearn.inspection</w:t>
+      </w:r>
+      <w:proofErr w:type="spellEnd"/>
+      <w:proofErr w:type="gramEnd"/>
+      <w:r>
+        <w:rPr>
+          <w:rFonts w:ascii="IBM Plex Mono" w:hAnsi="IBM Plex Mono"/>
+        </w:rPr>
+        <w:t xml:space="preserve"> import </w:t>
+      </w:r>
+      <w:proofErr w:type="spellStart"/>
+      <w:r>
+        <w:rPr>
+          <w:rFonts w:ascii="IBM Plex Mono" w:hAnsi="IBM Plex Mono"/>
+        </w:rPr>
+        <w:t>DecisionBoundaryDisplay</w:t>
+      </w:r>
+      <w:proofErr w:type="spellEnd"/>
+    </w:p>
+    <w:p>
+      <w:pPr>
+        <w:rPr>
+          <w:rFonts w:ascii="IBM Plex Mono" w:hAnsi="IBM Plex Mono"/>
+        </w:rPr>
+      </w:pPr>
+    </w:p>
+    <w:p>
+      <w:pPr>
+        <w:rPr>
+          <w:rFonts w:ascii="IBM Plex Mono" w:hAnsi="IBM Plex Mono"/>
+        </w:rPr>
+      </w:pPr>
+      <w:r>
+        <w:rPr>
+          <w:rFonts w:ascii="IBM Plex Mono" w:hAnsi="IBM Plex Mono"/>
+        </w:rPr>
+        <w:t># Load Iris dataset</w:t>
+      </w:r>
+    </w:p>
+    <w:p>
+      <w:pPr>
+        <w:rPr>
+          <w:rFonts w:ascii="IBM Plex Mono" w:hAnsi="IBM Plex Mono"/>
+        </w:rPr>
+      </w:pPr>
+      <w:r>
+        <w:rPr>
+          <w:rFonts w:ascii="IBM Plex Mono" w:hAnsi="IBM Plex Mono"/>
+        </w:rPr>
+        <w:t xml:space="preserve">iris = </w:t>
+      </w:r>
+      <w:proofErr w:type="spellStart"/>
+      <w:proofErr w:type="gramStart"/>
+      <w:r>
+        <w:rPr>
+          <w:rFonts w:ascii="IBM Plex Mono" w:hAnsi="IBM Plex Mono"/>
+        </w:rPr>
+        <w:t>datasets.load</w:t>
+      </w:r>
+      <w:proofErr w:type="gramEnd"/>
+      <w:r>
+        <w:rPr>
+          <w:rFonts w:ascii="IBM Plex Mono" w:hAnsi="IBM Plex Mono"/>
+        </w:rPr>
+        <w:t>_</w:t>
+      </w:r>
+      <w:proofErr w:type="gramStart"/>
+      <w:r>
+        <w:rPr>
+          <w:rFonts w:ascii="IBM Plex Mono" w:hAnsi="IBM Plex Mono"/>
+        </w:rPr>
+        <w:t>iris</w:t>
+      </w:r>
+      <w:proofErr w:type="spellEnd"/>
+      <w:r>
+        <w:rPr>
+          <w:rFonts w:ascii="IBM Plex Mono" w:hAnsi="IBM Plex Mono"/>
+        </w:rPr>
+        <w:t>(</w:t>
+      </w:r>
+      <w:proofErr w:type="gramEnd"/>
+      <w:r>
+        <w:rPr>
+          <w:rFonts w:ascii="IBM Plex Mono" w:hAnsi="IBM Plex Mono"/>
+        </w:rPr>
+        <w:t>)</w:t>
+      </w:r>
+    </w:p>
+    <w:p>
+      <w:pPr>
+        <w:rPr>
+          <w:rFonts w:ascii="IBM Plex Mono" w:hAnsi="IBM Plex Mono"/>
+        </w:rPr>
+      </w:pPr>
+      <w:r>
+        <w:rPr>
+          <w:rFonts w:ascii="IBM Plex Mono" w:hAnsi="IBM Plex Mono"/>
+        </w:rPr>
+        <w:t>X = iris['data</w:t>
+      </w:r>
+      <w:proofErr w:type="gramStart"/>
+      <w:r>
+        <w:rPr>
+          <w:rFonts w:ascii="IBM Plex Mono" w:hAnsi="IBM Plex Mono"/>
+        </w:rPr>
+        <w:t>'][:,</w:t>
+      </w:r>
+      <w:proofErr w:type="gramEnd"/>
+      <w:r>
+        <w:rPr>
+          <w:rFonts w:ascii="IBM Plex Mono" w:hAnsi="IBM Plex Mono"/>
+        </w:rPr>
+        <w:t xml:space="preserve"> :</w:t>
+      </w:r>
+      <w:proofErr w:type="gramStart"/>
+      <w:r>
+        <w:rPr>
+          <w:rFonts w:ascii="IBM Plex Mono" w:hAnsi="IBM Plex Mono"/>
+        </w:rPr>
+        <w:t>2]   #</w:t>
+      </w:r>
+      <w:proofErr w:type="gramEnd"/>
+      <w:r>
+        <w:rPr>
+          <w:rFonts w:ascii="IBM Plex Mono" w:hAnsi="IBM Plex Mono"/>
+        </w:rPr>
+        <w:t xml:space="preserve"> Use only first two features</w:t>
+      </w:r>
+    </w:p>
+    <w:p>
+      <w:pPr>
+        <w:rPr>
+          <w:rFonts w:ascii="IBM Plex Mono" w:hAnsi="IBM Plex Mono"/>
+        </w:rPr>
+      </w:pPr>
+      <w:r>
+        <w:rPr>
+          <w:rFonts w:ascii="IBM Plex Mono" w:hAnsi="IBM Plex Mono"/>
+        </w:rPr>
+        <w:t>y = iris['target']</w:t>
+      </w:r>
+    </w:p>
+    <w:p>
+      <w:pPr>
+        <w:rPr>
+          <w:rFonts w:ascii="IBM Plex Mono" w:hAnsi="IBM Plex Mono"/>
+        </w:rPr>
+      </w:pPr>
+    </w:p>
+    <w:p>
+      <w:pPr>
+        <w:rPr>
+          <w:rFonts w:ascii="IBM Plex Mono" w:hAnsi="IBM Plex Mono"/>
+        </w:rPr>
+      </w:pPr>
+      <w:r>
+        <w:rPr>
+          <w:rFonts w:ascii="IBM Plex Mono" w:hAnsi="IBM Plex Mono"/>
+        </w:rPr>
+        <w:t># Split into training and testing sets</w:t>
+      </w:r>
+    </w:p>
+    <w:p>
+      <w:pPr>
+        <w:rPr>
+          <w:rFonts w:ascii="IBM Plex Mono" w:hAnsi="IBM Plex Mono"/>
+        </w:rPr>
+      </w:pPr>
+      <w:proofErr w:type="spellStart"/>
+      <w:r>
+        <w:rPr>
+          <w:rFonts w:ascii="IBM Plex Mono" w:hAnsi="IBM Plex Mono"/>
+        </w:rPr>
+        <w:t>X_train</w:t>
+      </w:r>
+      <w:proofErr w:type="spellEnd"/>
+      <w:r>
+        <w:rPr>
+          <w:rFonts w:ascii="IBM Plex Mono" w:hAnsi="IBM Plex Mono"/>
+        </w:rPr>
+        <w:t xml:space="preserve">, </w:t>
+      </w:r>
+      <w:proofErr w:type="spellStart"/>
+      <w:r>
+        <w:rPr>
+          <w:rFonts w:ascii="IBM Plex Mono" w:hAnsi="IBM Plex Mono"/>
+        </w:rPr>
+        <w:t>X_test</w:t>
+      </w:r>
+      <w:proofErr w:type="spellEnd"/>
+      <w:r>
+        <w:rPr>
+          <w:rFonts w:ascii="IBM Plex Mono" w:hAnsi="IBM Plex Mono"/>
+        </w:rPr>
+        <w:t xml:space="preserve">, </w:t>
+      </w:r>
+      <w:proofErr w:type="spellStart"/>
+      <w:r>
+        <w:rPr>
+          <w:rFonts w:ascii="IBM Plex Mono" w:hAnsi="IBM Plex Mono"/>
+        </w:rPr>
+        <w:t>y_train</w:t>
+      </w:r>
+      <w:proofErr w:type="spellEnd"/>
+      <w:r>
+        <w:rPr>
+          <w:rFonts w:ascii="IBM Plex Mono" w:hAnsi="IBM Plex Mono"/>
+        </w:rPr>
+        <w:t xml:space="preserve">, </w:t>
+      </w:r>
+      <w:proofErr w:type="spellStart"/>
+      <w:r>
+        <w:rPr>
+          <w:rFonts w:ascii="IBM Plex Mono" w:hAnsi="IBM Plex Mono"/>
+        </w:rPr>
+        <w:t>y_test</w:t>
+      </w:r>
+      <w:proofErr w:type="spellEnd"/>
+      <w:r>
+        <w:rPr>
+          <w:rFonts w:ascii="IBM Plex Mono" w:hAnsi="IBM Plex Mono"/>
+        </w:rPr>
+        <w:t xml:space="preserve"> = </w:t>
+      </w:r>
+      <w:proofErr w:type="spellStart"/>
+      <w:r>
+        <w:rPr>
+          <w:rFonts w:ascii="IBM Plex Mono" w:hAnsi="IBM Plex Mono"/>
+        </w:rPr>
+        <w:t>train_test_</w:t>
+      </w:r>
+      <w:proofErr w:type="gramStart"/>
+      <w:r>
+        <w:rPr>
+          <w:rFonts w:ascii="IBM Plex Mono" w:hAnsi="IBM Plex Mono"/>
+        </w:rPr>
+        <w:t>split</w:t>
+      </w:r>
+      <w:proofErr w:type="spellEnd"/>
+      <w:r>
+        <w:rPr>
+          <w:rFonts w:ascii="IBM Plex Mono" w:hAnsi="IBM Plex Mono"/>
+        </w:rPr>
+        <w:t>(</w:t>
+      </w:r>
+      <w:proofErr w:type="gramEnd"/>
+      <w:r>
+        <w:rPr>
+          <w:rFonts w:ascii="IBM Plex Mono" w:hAnsi="IBM Plex Mono"/>
+        </w:rPr>
+        <w:t xml:space="preserve">X, y, </w:t>
+      </w:r>
+      <w:proofErr w:type="spellStart"/>
+      <w:r>
+        <w:rPr>
+          <w:rFonts w:ascii="IBM Plex Mono" w:hAnsi="IBM Plex Mono"/>
+        </w:rPr>
+        <w:t>test_size</w:t>
+      </w:r>
+      <w:proofErr w:type="spellEnd"/>
+      <w:r>
+        <w:rPr>
+          <w:rFonts w:ascii="IBM Plex Mono" w:hAnsi="IBM Plex Mono"/>
+        </w:rPr>
+        <w:t xml:space="preserve">=0.3, </w:t>
+      </w:r>
+      <w:proofErr w:type="spellStart"/>
+      <w:r>
+        <w:rPr>
+          <w:rFonts w:ascii="IBM Plex Mono" w:hAnsi="IBM Plex Mono"/>
+        </w:rPr>
+        <w:t>random_state</w:t>
+      </w:r>
+      <w:proofErr w:type="spellEnd"/>
+      <w:r>
+        <w:rPr>
+          <w:rFonts w:ascii="IBM Plex Mono" w:hAnsi="IBM Plex Mono"/>
+        </w:rPr>
+        <w:t>=42)</w:t>
+      </w:r>
+    </w:p>
+    <w:p>
+      <w:pPr>
+        <w:rPr>
+          <w:rFonts w:ascii="IBM Plex Mono" w:hAnsi="IBM Plex Mono"/>
+        </w:rPr>
+      </w:pPr>
+    </w:p>
+    <w:p>
+      <w:pPr>
+        <w:rPr>
+          <w:rFonts w:ascii="IBM Plex Mono" w:hAnsi="IBM Plex Mono"/>
+        </w:rPr>
+      </w:pPr>
+      <w:r>
+        <w:rPr>
+          <w:rFonts w:ascii="IBM Plex Mono" w:hAnsi="IBM Plex Mono"/>
+        </w:rPr>
+        <w:t xml:space="preserve">C = </w:t>
+      </w:r>
+      <w:proofErr w:type="gramStart"/>
+      <w:r>
+        <w:rPr>
+          <w:rFonts w:ascii="IBM Plex Mono" w:hAnsi="IBM Plex Mono"/>
+        </w:rPr>
+        <w:t>1.0  #</w:t>
+      </w:r>
+      <w:proofErr w:type="gramEnd"/>
+      <w:r>
+        <w:rPr>
+          <w:rFonts w:ascii="IBM Plex Mono" w:hAnsi="IBM Plex Mono"/>
+        </w:rPr>
+        <w:t xml:space="preserve"> SVM regularization parameter</w:t>
+      </w:r>
+    </w:p>
+    <w:p>
+      <w:pPr>
+        <w:rPr>
+          <w:rFonts w:ascii="IBM Plex Mono" w:hAnsi="IBM Plex Mono"/>
+        </w:rPr>
+      </w:pPr>
+      <w:r>
+        <w:rPr>
+          <w:rFonts w:ascii="IBM Plex Mono" w:hAnsi="IBM Plex Mono"/>
+        </w:rPr>
+        <w:t>models = [</w:t>
+      </w:r>
+    </w:p>
+    <w:p>
+      <w:pPr>
+        <w:rPr>
+          <w:rFonts w:ascii="IBM Plex Mono" w:hAnsi="IBM Plex Mono"/>
+        </w:rPr>
+      </w:pPr>
+      <w:r>
+        <w:rPr>
+          <w:rFonts w:ascii="IBM Plex Mono" w:hAnsi="IBM Plex Mono"/>
+        </w:rPr>
+        <w:t xml:space="preserve">    ("SVC with linear kernel", </w:t>
+      </w:r>
+      <w:proofErr w:type="spellStart"/>
+      <w:proofErr w:type="gramStart"/>
+      <w:r>
+        <w:rPr>
+          <w:rFonts w:ascii="IBM Plex Mono" w:hAnsi="IBM Plex Mono"/>
+        </w:rPr>
+        <w:t>svm.SVC</w:t>
+      </w:r>
+      <w:proofErr w:type="spellEnd"/>
+      <w:r>
+        <w:rPr>
+          <w:rFonts w:ascii="IBM Plex Mono" w:hAnsi="IBM Plex Mono"/>
+        </w:rPr>
+        <w:t>(</w:t>
+      </w:r>
+      <w:proofErr w:type="gramEnd"/>
+      <w:r>
+        <w:rPr>
+          <w:rFonts w:ascii="IBM Plex Mono" w:hAnsi="IBM Plex Mono"/>
+        </w:rPr>
+        <w:t>kernel="linear", C=C)),</w:t>
+      </w:r>
+    </w:p>
+    <w:p>
+      <w:pPr>
+        <w:rPr>
+          <w:rFonts w:ascii="IBM Plex Mono" w:hAnsi="IBM Plex Mono"/>
+        </w:rPr>
+      </w:pPr>
+      <w:r>
+        <w:rPr>
+          <w:rFonts w:ascii="IBM Plex Mono" w:hAnsi="IBM Plex Mono"/>
+        </w:rPr>
+        <w:t>    ("</w:t>
+      </w:r>
+      <w:proofErr w:type="spellStart"/>
+      <w:r>
+        <w:rPr>
+          <w:rFonts w:ascii="IBM Plex Mono" w:hAnsi="IBM Plex Mono"/>
+        </w:rPr>
+        <w:t>LinearSVC</w:t>
+      </w:r>
+      <w:proofErr w:type="spellEnd"/>
+      <w:r>
+        <w:rPr>
+          <w:rFonts w:ascii="IBM Plex Mono" w:hAnsi="IBM Plex Mono"/>
+        </w:rPr>
+        <w:t xml:space="preserve"> (linear kernel)", </w:t>
+      </w:r>
+      <w:proofErr w:type="spellStart"/>
+      <w:proofErr w:type="gramStart"/>
+      <w:r>
+        <w:rPr>
+          <w:rFonts w:ascii="IBM Plex Mono" w:hAnsi="IBM Plex Mono"/>
+        </w:rPr>
+        <w:t>svm.LinearSVC</w:t>
+      </w:r>
+      <w:proofErr w:type="spellEnd"/>
+      <w:proofErr w:type="gramEnd"/>
+      <w:r>
+        <w:rPr>
+          <w:rFonts w:ascii="IBM Plex Mono" w:hAnsi="IBM Plex Mono"/>
+        </w:rPr>
+        <w:t xml:space="preserve">(C=C, </w:t>
+      </w:r>
+      <w:proofErr w:type="spellStart"/>
+      <w:r>
+        <w:rPr>
+          <w:rFonts w:ascii="IBM Plex Mono" w:hAnsi="IBM Plex Mono"/>
+        </w:rPr>
+        <w:t>max_iter</w:t>
+      </w:r>
+      <w:proofErr w:type="spellEnd"/>
+      <w:r>
+        <w:rPr>
+          <w:rFonts w:ascii="IBM Plex Mono" w:hAnsi="IBM Plex Mono"/>
+        </w:rPr>
+        <w:t>=</w:t>
+      </w:r>
+      <w:proofErr w:type="gramStart"/>
+      <w:r>
+        <w:rPr>
+          <w:rFonts w:ascii="IBM Plex Mono" w:hAnsi="IBM Plex Mono"/>
+        </w:rPr>
+        <w:t>10000))</w:t>
+      </w:r>
+      <w:proofErr w:type="gramEnd"/>
+      <w:r>
+        <w:rPr>
+          <w:rFonts w:ascii="IBM Plex Mono" w:hAnsi="IBM Plex Mono"/>
+        </w:rPr>
+        <w:t>,</w:t>
+      </w:r>
+    </w:p>
+    <w:p>
+      <w:pPr>
+        <w:rPr>
+          <w:rFonts w:ascii="IBM Plex Mono" w:hAnsi="IBM Plex Mono"/>
+        </w:rPr>
+      </w:pPr>
+      <w:r>
+        <w:rPr>
+          <w:rFonts w:ascii="IBM Plex Mono" w:hAnsi="IBM Plex Mono"/>
+        </w:rPr>
+        <w:t xml:space="preserve">    ("SVC with RBF kernel", </w:t>
+      </w:r>
+      <w:proofErr w:type="spellStart"/>
+      <w:proofErr w:type="gramStart"/>
+      <w:r>
+        <w:rPr>
+          <w:rFonts w:ascii="IBM Plex Mono" w:hAnsi="IBM Plex Mono"/>
+        </w:rPr>
+        <w:t>svm.SVC</w:t>
+      </w:r>
+      <w:proofErr w:type="spellEnd"/>
+      <w:r>
+        <w:rPr>
+          <w:rFonts w:ascii="IBM Plex Mono" w:hAnsi="IBM Plex Mono"/>
+        </w:rPr>
+        <w:t>(</w:t>
+      </w:r>
+      <w:proofErr w:type="gramEnd"/>
+      <w:r>
+        <w:rPr>
+          <w:rFonts w:ascii="IBM Plex Mono" w:hAnsi="IBM Plex Mono"/>
+        </w:rPr>
+        <w:t>kernel="</w:t>
+      </w:r>
+      <w:proofErr w:type="spellStart"/>
+      <w:r>
+        <w:rPr>
+          <w:rFonts w:ascii="IBM Plex Mono" w:hAnsi="IBM Plex Mono"/>
+        </w:rPr>
+        <w:t>rbf</w:t>
+      </w:r>
+      <w:proofErr w:type="spellEnd"/>
+      <w:r>
+        <w:rPr>
+          <w:rFonts w:ascii="IBM Plex Mono" w:hAnsi="IBM Plex Mono"/>
+        </w:rPr>
+        <w:t>", gamma=0.7, C=C)),</w:t>
+      </w:r>
+    </w:p>
+    <w:p>
+      <w:pPr>
+        <w:rPr>
+          <w:rFonts w:ascii="IBM Plex Mono" w:hAnsi="IBM Plex Mono"/>
+        </w:rPr>
+      </w:pPr>
+      <w:r>
+        <w:rPr>
+          <w:rFonts w:ascii="IBM Plex Mono" w:hAnsi="IBM Plex Mono"/>
+        </w:rPr>
+        <w:t xml:space="preserve">    ("SVC with polynomial (degree 3) kernel", </w:t>
+      </w:r>
+      <w:proofErr w:type="spellStart"/>
+      <w:proofErr w:type="gramStart"/>
+      <w:r>
+        <w:rPr>
+          <w:rFonts w:ascii="IBM Plex Mono" w:hAnsi="IBM Plex Mono"/>
+        </w:rPr>
+        <w:t>svm.SVC</w:t>
+      </w:r>
+      <w:proofErr w:type="spellEnd"/>
+      <w:r>
+        <w:rPr>
+          <w:rFonts w:ascii="IBM Plex Mono" w:hAnsi="IBM Plex Mono"/>
+        </w:rPr>
+        <w:t>(</w:t>
+      </w:r>
+      <w:proofErr w:type="gramEnd"/>
+      <w:r>
+        <w:rPr>
+          <w:rFonts w:ascii="IBM Plex Mono" w:hAnsi="IBM Plex Mono"/>
+        </w:rPr>
+        <w:t>kernel="poly", degree=3, gamma="auto", C=C)),</w:t>
+      </w:r>
+    </w:p>
+    <w:p>
+      <w:pPr>
+        <w:rPr>
+          <w:rFonts w:ascii="IBM Plex Mono" w:hAnsi="IBM Plex Mono"/>
+        </w:rPr>
+      </w:pPr>
+      <w:r>
+        <w:rPr>
+          <w:rFonts w:ascii="IBM Plex Mono" w:hAnsi="IBM Plex Mono"/>
+        </w:rPr>
+        <w:t>]</w:t>
+      </w:r>
+    </w:p>
+    <w:p>
+      <w:pPr>
+        <w:rPr>
+          <w:rFonts w:ascii="IBM Plex Mono" w:hAnsi="IBM Plex Mono"/>
+        </w:rPr>
+      </w:pPr>
+    </w:p>
+    <w:p>
+      <w:pPr>
+        <w:rPr>
+          <w:rFonts w:ascii="IBM Plex Mono" w:hAnsi="IBM Plex Mono"/>
+        </w:rPr>
+      </w:pPr>
+      <w:r>
+        <w:rPr>
+          <w:rFonts w:ascii="IBM Plex Mono" w:hAnsi="IBM Plex Mono"/>
+        </w:rPr>
+        <w:t># Train, test, and display accuracy for each model</w:t>
+      </w:r>
+    </w:p>
+    <w:p>
+      <w:pPr>
+        <w:rPr>
+          <w:rFonts w:ascii="IBM Plex Mono" w:hAnsi="IBM Plex Mono"/>
+        </w:rPr>
+      </w:pPr>
+      <w:proofErr w:type="gramStart"/>
+      <w:r>
+        <w:rPr>
+          <w:rFonts w:ascii="IBM Plex Mono" w:hAnsi="IBM Plex Mono"/>
+        </w:rPr>
+        <w:t>print(</w:t>
+      </w:r>
+      <w:proofErr w:type="gramEnd"/>
+      <w:r>
+        <w:rPr>
+          <w:rFonts w:ascii="IBM Plex Mono" w:hAnsi="IBM Plex Mono"/>
+        </w:rPr>
+        <w:t>"Recognition Accuracy Results:")</w:t>
+      </w:r>
+    </w:p>
+    <w:p>
+      <w:pPr>
+        <w:rPr>
+          <w:rFonts w:ascii="IBM Plex Mono" w:hAnsi="IBM Plex Mono"/>
+        </w:rPr>
+      </w:pPr>
+      <w:r>
+        <w:rPr>
+          <w:rFonts w:ascii="IBM Plex Mono" w:hAnsi="IBM Plex Mono"/>
+        </w:rPr>
+        <w:t xml:space="preserve">for name, </w:t>
+      </w:r>
+      <w:proofErr w:type="spellStart"/>
+      <w:r>
+        <w:rPr>
+          <w:rFonts w:ascii="IBM Plex Mono" w:hAnsi="IBM Plex Mono"/>
+        </w:rPr>
+        <w:t>clf</w:t>
+      </w:r>
+      <w:proofErr w:type="spellEnd"/>
+      <w:r>
+        <w:rPr>
+          <w:rFonts w:ascii="IBM Plex Mono" w:hAnsi="IBM Plex Mono"/>
+        </w:rPr>
+        <w:t xml:space="preserve"> in models:</w:t>
+      </w:r>
+    </w:p>
+    <w:p>
+      <w:pPr>
+        <w:rPr>
+          <w:rFonts w:ascii="IBM Plex Mono" w:hAnsi="IBM Plex Mono"/>
+          <w:lang w:val="fr-FR"/>
+        </w:rPr>
+      </w:pPr>
+      <w:r>
+        <w:rPr>
+          <w:rFonts w:ascii="IBM Plex Mono" w:hAnsi="IBM Plex Mono"/>
+        </w:rPr>
+        <w:t xml:space="preserve">    </w:t>
+      </w:r>
+      <w:proofErr w:type="spellStart"/>
+      <w:proofErr w:type="gramStart"/>
+      <w:r>
+        <w:rPr>
+          <w:rFonts w:ascii="IBM Plex Mono" w:hAnsi="IBM Plex Mono"/>
+          <w:lang w:val="fr-FR"/>
+        </w:rPr>
+        <w:t>clf.fit</w:t>
+      </w:r>
+      <w:proofErr w:type="spellEnd"/>
+      <w:r>
+        <w:rPr>
+          <w:rFonts w:ascii="IBM Plex Mono" w:hAnsi="IBM Plex Mono"/>
+          <w:lang w:val="fr-FR"/>
+        </w:rPr>
+        <w:t>(</w:t>
+      </w:r>
+      <w:proofErr w:type="spellStart"/>
+      <w:proofErr w:type="gramEnd"/>
+      <w:r>
+        <w:rPr>
+          <w:rFonts w:ascii="IBM Plex Mono" w:hAnsi="IBM Plex Mono"/>
+          <w:lang w:val="fr-FR"/>
+        </w:rPr>
+        <w:t>X_train</w:t>
+      </w:r>
+      <w:proofErr w:type="spellEnd"/>
+      <w:r>
+        <w:rPr>
+          <w:rFonts w:ascii="IBM Plex Mono" w:hAnsi="IBM Plex Mono"/>
+          <w:lang w:val="fr-FR"/>
+        </w:rPr>
+        <w:t xml:space="preserve">, </w:t>
+      </w:r>
+      <w:proofErr w:type="spellStart"/>
+      <w:r>
+        <w:rPr>
+          <w:rFonts w:ascii="IBM Plex Mono" w:hAnsi="IBM Plex Mono"/>
+          <w:lang w:val="fr-FR"/>
+        </w:rPr>
+        <w:t>y_train</w:t>
+      </w:r>
+      <w:proofErr w:type="spellEnd"/>
+      <w:r>
+        <w:rPr>
+          <w:rFonts w:ascii="IBM Plex Mono" w:hAnsi="IBM Plex Mono"/>
+          <w:lang w:val="fr-FR"/>
+        </w:rPr>
+        <w:t>)</w:t>
+      </w:r>
+    </w:p>
+    <w:p>
+      <w:pPr>
+        <w:rPr>
+          <w:rFonts w:ascii="IBM Plex Mono" w:hAnsi="IBM Plex Mono"/>
+        </w:rPr>
+      </w:pPr>
+      <w:r>
+        <w:rPr>
+          <w:rFonts w:ascii="IBM Plex Mono" w:hAnsi="IBM Plex Mono"/>
+          <w:lang w:val="fr-FR"/>
+        </w:rPr>
+        <w:t xml:space="preserve">    </w:t>
+      </w:r>
+      <w:proofErr w:type="spellStart"/>
+      <w:r>
+        <w:rPr>
+          <w:rFonts w:ascii="IBM Plex Mono" w:hAnsi="IBM Plex Mono"/>
+        </w:rPr>
+        <w:t>y_pred</w:t>
+      </w:r>
+      <w:proofErr w:type="spellEnd"/>
+      <w:r>
+        <w:rPr>
+          <w:rFonts w:ascii="IBM Plex Mono" w:hAnsi="IBM Plex Mono"/>
+        </w:rPr>
+        <w:t xml:space="preserve"> = </w:t>
+      </w:r>
+      <w:proofErr w:type="spellStart"/>
+      <w:proofErr w:type="gramStart"/>
+      <w:r>
+        <w:rPr>
+          <w:rFonts w:ascii="IBM Plex Mono" w:hAnsi="IBM Plex Mono"/>
+        </w:rPr>
+        <w:t>clf.predict</w:t>
+      </w:r>
+      <w:proofErr w:type="spellEnd"/>
+      <w:proofErr w:type="gramEnd"/>
+      <w:r>
+        <w:rPr>
+          <w:rFonts w:ascii="IBM Plex Mono" w:hAnsi="IBM Plex Mono"/>
+        </w:rPr>
+        <w:t>(</w:t>
+      </w:r>
+      <w:proofErr w:type="spellStart"/>
+      <w:r>
+        <w:rPr>
+          <w:rFonts w:ascii="IBM Plex Mono" w:hAnsi="IBM Plex Mono"/>
+        </w:rPr>
+        <w:t>X_test</w:t>
+      </w:r>
+      <w:proofErr w:type="spellEnd"/>
+      <w:r>
+        <w:rPr>
+          <w:rFonts w:ascii="IBM Plex Mono" w:hAnsi="IBM Plex Mono"/>
+        </w:rPr>
+        <w:t>)</w:t>
+      </w:r>
+    </w:p>
+    <w:p>
+      <w:pPr>
+        <w:rPr>
+          <w:rFonts w:ascii="IBM Plex Mono" w:hAnsi="IBM Plex Mono"/>
+        </w:rPr>
+      </w:pPr>
+      <w:r>
+        <w:rPr>
+          <w:rFonts w:ascii="IBM Plex Mono" w:hAnsi="IBM Plex Mono"/>
+        </w:rPr>
+        <w:lastRenderedPageBreak/>
+        <w:t xml:space="preserve">    acc = </w:t>
+      </w:r>
+      <w:proofErr w:type="spellStart"/>
+      <w:proofErr w:type="gramStart"/>
+      <w:r>
+        <w:rPr>
+          <w:rFonts w:ascii="IBM Plex Mono" w:hAnsi="IBM Plex Mono"/>
+        </w:rPr>
+        <w:t>metrics.accuracy</w:t>
+      </w:r>
+      <w:proofErr w:type="gramEnd"/>
+      <w:r>
+        <w:rPr>
+          <w:rFonts w:ascii="IBM Plex Mono" w:hAnsi="IBM Plex Mono"/>
+        </w:rPr>
+        <w:t>_</w:t>
+      </w:r>
+      <w:proofErr w:type="gramStart"/>
+      <w:r>
+        <w:rPr>
+          <w:rFonts w:ascii="IBM Plex Mono" w:hAnsi="IBM Plex Mono"/>
+        </w:rPr>
+        <w:t>score</w:t>
+      </w:r>
+      <w:proofErr w:type="spellEnd"/>
+      <w:r>
+        <w:rPr>
+          <w:rFonts w:ascii="IBM Plex Mono" w:hAnsi="IBM Plex Mono"/>
+        </w:rPr>
+        <w:t>(</w:t>
+      </w:r>
+      <w:proofErr w:type="spellStart"/>
+      <w:proofErr w:type="gramEnd"/>
+      <w:r>
+        <w:rPr>
+          <w:rFonts w:ascii="IBM Plex Mono" w:hAnsi="IBM Plex Mono"/>
+        </w:rPr>
+        <w:t>y_test</w:t>
+      </w:r>
+      <w:proofErr w:type="spellEnd"/>
+      <w:r>
+        <w:rPr>
+          <w:rFonts w:ascii="IBM Plex Mono" w:hAnsi="IBM Plex Mono"/>
+        </w:rPr>
+        <w:t xml:space="preserve">, </w:t>
+      </w:r>
+      <w:proofErr w:type="spellStart"/>
+      <w:r>
+        <w:rPr>
+          <w:rFonts w:ascii="IBM Plex Mono" w:hAnsi="IBM Plex Mono"/>
+        </w:rPr>
+        <w:t>y_pred</w:t>
+      </w:r>
+      <w:proofErr w:type="spellEnd"/>
+      <w:r>
+        <w:rPr>
+          <w:rFonts w:ascii="IBM Plex Mono" w:hAnsi="IBM Plex Mono"/>
+        </w:rPr>
+        <w:t>)</w:t>
+      </w:r>
+    </w:p>
+    <w:p>
+      <w:pPr>
+        <w:rPr>
+          <w:rFonts w:ascii="IBM Plex Mono" w:hAnsi="IBM Plex Mono"/>
+        </w:rPr>
+      </w:pPr>
+      <w:r>
+        <w:rPr>
+          <w:rFonts w:ascii="IBM Plex Mono" w:hAnsi="IBM Plex Mono"/>
+        </w:rPr>
+        <w:t>    print(</w:t>
+      </w:r>
+      <w:proofErr w:type="gramStart"/>
+      <w:r>
+        <w:rPr>
+          <w:rFonts w:ascii="IBM Plex Mono" w:hAnsi="IBM Plex Mono"/>
+        </w:rPr>
+        <w:t>f"{name}: {</w:t>
+      </w:r>
+      <w:proofErr w:type="gramEnd"/>
+      <w:r>
+        <w:rPr>
+          <w:rFonts w:ascii="IBM Plex Mono" w:hAnsi="IBM Plex Mono"/>
+        </w:rPr>
+        <w:t>acc:.2</w:t>
+      </w:r>
+      <w:proofErr w:type="gramStart"/>
+      <w:r>
+        <w:rPr>
+          <w:rFonts w:ascii="IBM Plex Mono" w:hAnsi="IBM Plex Mono"/>
+        </w:rPr>
+        <w:t>f}"</w:t>
+      </w:r>
+      <w:proofErr w:type="gramEnd"/>
+      <w:r>
+        <w:rPr>
+          <w:rFonts w:ascii="IBM Plex Mono" w:hAnsi="IBM Plex Mono"/>
+        </w:rPr>
+        <w:t>)</w:t>
+      </w:r>
+    </w:p>
+    <w:p>
+      <w:pPr>
+        <w:rPr>
+          <w:rFonts w:ascii="IBM Plex Mono" w:hAnsi="IBM Plex Mono"/>
+        </w:rPr>
+      </w:pPr>
+    </w:p>
+    <w:p>
+      <w:pPr>
+        <w:rPr>
+          <w:rFonts w:ascii="IBM Plex Mono" w:hAnsi="IBM Plex Mono"/>
+        </w:rPr>
+      </w:pPr>
+      <w:r>
+        <w:rPr>
+          <w:rFonts w:ascii="IBM Plex Mono" w:hAnsi="IBM Plex Mono"/>
+        </w:rPr>
+        <w:t># Plot decision boundaries</w:t>
+      </w:r>
+    </w:p>
+    <w:p>
+      <w:pPr>
+        <w:rPr>
+          <w:rFonts w:ascii="IBM Plex Mono" w:hAnsi="IBM Plex Mono"/>
+        </w:rPr>
+      </w:pPr>
+      <w:r>
+        <w:rPr>
+          <w:rFonts w:ascii="IBM Plex Mono" w:hAnsi="IBM Plex Mono"/>
+        </w:rPr>
+        <w:t xml:space="preserve">fig, sub = </w:t>
+      </w:r>
+      <w:proofErr w:type="spellStart"/>
+      <w:proofErr w:type="gramStart"/>
+      <w:r>
+        <w:rPr>
+          <w:rFonts w:ascii="IBM Plex Mono" w:hAnsi="IBM Plex Mono"/>
+        </w:rPr>
+        <w:t>plt.subplots</w:t>
+      </w:r>
+      <w:proofErr w:type="spellEnd"/>
+      <w:proofErr w:type="gramEnd"/>
+      <w:r>
+        <w:rPr>
+          <w:rFonts w:ascii="IBM Plex Mono" w:hAnsi="IBM Plex Mono"/>
+        </w:rPr>
+        <w:t xml:space="preserve">(2, 2, </w:t>
+      </w:r>
+      <w:proofErr w:type="spellStart"/>
+      <w:r>
+        <w:rPr>
+          <w:rFonts w:ascii="IBM Plex Mono" w:hAnsi="IBM Plex Mono"/>
+        </w:rPr>
+        <w:t>figsize</w:t>
+      </w:r>
+      <w:proofErr w:type="spellEnd"/>
+      <w:proofErr w:type="gramStart"/>
+      <w:r>
+        <w:rPr>
+          <w:rFonts w:ascii="IBM Plex Mono" w:hAnsi="IBM Plex Mono"/>
+        </w:rPr>
+        <w:t>=(</w:t>
+      </w:r>
+      <w:proofErr w:type="gramEnd"/>
+      <w:r>
+        <w:rPr>
+          <w:rFonts w:ascii="IBM Plex Mono" w:hAnsi="IBM Plex Mono"/>
+        </w:rPr>
+        <w:t>8, 8))</w:t>
+      </w:r>
+    </w:p>
+    <w:p>
+      <w:pPr>
+        <w:rPr>
+          <w:rFonts w:ascii="IBM Plex Mono" w:hAnsi="IBM Plex Mono"/>
+        </w:rPr>
+      </w:pPr>
+      <w:proofErr w:type="spellStart"/>
+      <w:proofErr w:type="gramStart"/>
+      <w:r>
+        <w:rPr>
+          <w:rFonts w:ascii="IBM Plex Mono" w:hAnsi="IBM Plex Mono"/>
+        </w:rPr>
+        <w:t>plt.subplots</w:t>
+      </w:r>
+      <w:proofErr w:type="gramEnd"/>
+      <w:r>
+        <w:rPr>
+          <w:rFonts w:ascii="IBM Plex Mono" w:hAnsi="IBM Plex Mono"/>
+        </w:rPr>
+        <w:t>_</w:t>
+      </w:r>
+      <w:proofErr w:type="gramStart"/>
+      <w:r>
+        <w:rPr>
+          <w:rFonts w:ascii="IBM Plex Mono" w:hAnsi="IBM Plex Mono"/>
+        </w:rPr>
+        <w:t>adjust</w:t>
+      </w:r>
+      <w:proofErr w:type="spellEnd"/>
+      <w:r>
+        <w:rPr>
+          <w:rFonts w:ascii="IBM Plex Mono" w:hAnsi="IBM Plex Mono"/>
+        </w:rPr>
+        <w:t>(</w:t>
+      </w:r>
+      <w:proofErr w:type="spellStart"/>
+      <w:proofErr w:type="gramEnd"/>
+      <w:r>
+        <w:rPr>
+          <w:rFonts w:ascii="IBM Plex Mono" w:hAnsi="IBM Plex Mono"/>
+        </w:rPr>
+        <w:t>wspace</w:t>
+      </w:r>
+      <w:proofErr w:type="spellEnd"/>
+      <w:r>
+        <w:rPr>
+          <w:rFonts w:ascii="IBM Plex Mono" w:hAnsi="IBM Plex Mono"/>
+        </w:rPr>
+        <w:t xml:space="preserve">=0.4, </w:t>
+      </w:r>
+      <w:proofErr w:type="spellStart"/>
+      <w:r>
+        <w:rPr>
+          <w:rFonts w:ascii="IBM Plex Mono" w:hAnsi="IBM Plex Mono"/>
+        </w:rPr>
+        <w:t>hspace</w:t>
+      </w:r>
+      <w:proofErr w:type="spellEnd"/>
+      <w:r>
+        <w:rPr>
+          <w:rFonts w:ascii="IBM Plex Mono" w:hAnsi="IBM Plex Mono"/>
+        </w:rPr>
+        <w:t>=0.4)</w:t>
+      </w:r>
+    </w:p>
+    <w:p>
+      <w:pPr>
+        <w:rPr>
+          <w:rFonts w:ascii="IBM Plex Mono" w:hAnsi="IBM Plex Mono"/>
+        </w:rPr>
+      </w:pPr>
+      <w:r>
+        <w:rPr>
+          <w:rFonts w:ascii="IBM Plex Mono" w:hAnsi="IBM Plex Mono"/>
+        </w:rPr>
+        <w:t>X0, X1 = X</w:t>
+      </w:r>
+      <w:proofErr w:type="gramStart"/>
+      <w:r>
+        <w:rPr>
+          <w:rFonts w:ascii="IBM Plex Mono" w:hAnsi="IBM Plex Mono"/>
+        </w:rPr>
+        <w:t>[:,</w:t>
+      </w:r>
+      <w:proofErr w:type="gramEnd"/>
+      <w:r>
+        <w:rPr>
+          <w:rFonts w:ascii="IBM Plex Mono" w:hAnsi="IBM Plex Mono"/>
+        </w:rPr>
+        <w:t xml:space="preserve"> 0], X</w:t>
+      </w:r>
+      <w:proofErr w:type="gramStart"/>
+      <w:r>
+        <w:rPr>
+          <w:rFonts w:ascii="IBM Plex Mono" w:hAnsi="IBM Plex Mono"/>
+        </w:rPr>
+        <w:t>[:,</w:t>
+      </w:r>
+      <w:proofErr w:type="gramEnd"/>
+      <w:r>
+        <w:rPr>
+          <w:rFonts w:ascii="IBM Plex Mono" w:hAnsi="IBM Plex Mono"/>
+        </w:rPr>
+        <w:t xml:space="preserve"> 1]</w:t>
+      </w:r>
+    </w:p>
+    <w:p>
+      <w:pPr>
+        <w:rPr>
+          <w:rFonts w:ascii="IBM Plex Mono" w:hAnsi="IBM Plex Mono"/>
+        </w:rPr>
+      </w:pPr>
+    </w:p>
+    <w:p>
+      <w:pPr>
+        <w:rPr>
+          <w:rFonts w:ascii="IBM Plex Mono" w:hAnsi="IBM Plex Mono"/>
+        </w:rPr>
+      </w:pPr>
+      <w:r>
+        <w:rPr>
+          <w:rFonts w:ascii="IBM Plex Mono" w:hAnsi="IBM Plex Mono"/>
+        </w:rPr>
+        <w:t xml:space="preserve">for (name, </w:t>
+      </w:r>
+      <w:proofErr w:type="spellStart"/>
+      <w:r>
+        <w:rPr>
+          <w:rFonts w:ascii="IBM Plex Mono" w:hAnsi="IBM Plex Mono"/>
+        </w:rPr>
+        <w:t>clf</w:t>
+      </w:r>
+      <w:proofErr w:type="spellEnd"/>
+      <w:r>
+        <w:rPr>
+          <w:rFonts w:ascii="IBM Plex Mono" w:hAnsi="IBM Plex Mono"/>
+        </w:rPr>
+        <w:t xml:space="preserve">), ax in </w:t>
+      </w:r>
+      <w:proofErr w:type="gramStart"/>
+      <w:r>
+        <w:rPr>
+          <w:rFonts w:ascii="IBM Plex Mono" w:hAnsi="IBM Plex Mono"/>
+        </w:rPr>
+        <w:t>zip(</w:t>
+      </w:r>
+      <w:proofErr w:type="gramEnd"/>
+      <w:r>
+        <w:rPr>
+          <w:rFonts w:ascii="IBM Plex Mono" w:hAnsi="IBM Plex Mono"/>
+        </w:rPr>
+        <w:t xml:space="preserve">models, </w:t>
+      </w:r>
+      <w:proofErr w:type="spellStart"/>
+      <w:proofErr w:type="gramStart"/>
+      <w:r>
+        <w:rPr>
+          <w:rFonts w:ascii="IBM Plex Mono" w:hAnsi="IBM Plex Mono"/>
+        </w:rPr>
+        <w:t>sub.flatten</w:t>
+      </w:r>
+      <w:proofErr w:type="spellEnd"/>
+      <w:proofErr w:type="gramEnd"/>
+      <w:r>
+        <w:rPr>
+          <w:rFonts w:ascii="IBM Plex Mono" w:hAnsi="IBM Plex Mono"/>
+        </w:rPr>
+        <w:t>()):</w:t>
+      </w:r>
+    </w:p>
+    <w:p>
+      <w:pPr>
+        <w:rPr>
+          <w:rFonts w:ascii="IBM Plex Mono" w:hAnsi="IBM Plex Mono"/>
+        </w:rPr>
+      </w:pPr>
+      <w:r>
+        <w:rPr>
+          <w:rFonts w:ascii="IBM Plex Mono" w:hAnsi="IBM Plex Mono"/>
+        </w:rPr>
+        <w:t xml:space="preserve">    </w:t>
+      </w:r>
+      <w:proofErr w:type="spellStart"/>
+      <w:r>
+        <w:rPr>
+          <w:rFonts w:ascii="IBM Plex Mono" w:hAnsi="IBM Plex Mono"/>
+        </w:rPr>
+        <w:t>disp</w:t>
+      </w:r>
+      <w:proofErr w:type="spellEnd"/>
+      <w:r>
+        <w:rPr>
+          <w:rFonts w:ascii="IBM Plex Mono" w:hAnsi="IBM Plex Mono"/>
+        </w:rPr>
+        <w:t xml:space="preserve"> = </w:t>
+      </w:r>
+      <w:proofErr w:type="spellStart"/>
+      <w:r>
+        <w:rPr>
+          <w:rFonts w:ascii="IBM Plex Mono" w:hAnsi="IBM Plex Mono"/>
+        </w:rPr>
+        <w:t>DecisionBoundaryDisplay.from_</w:t>
+      </w:r>
+      <w:proofErr w:type="gramStart"/>
+      <w:r>
+        <w:rPr>
+          <w:rFonts w:ascii="IBM Plex Mono" w:hAnsi="IBM Plex Mono"/>
+        </w:rPr>
+        <w:t>estimator</w:t>
+      </w:r>
+      <w:proofErr w:type="spellEnd"/>
+      <w:r>
+        <w:rPr>
+          <w:rFonts w:ascii="IBM Plex Mono" w:hAnsi="IBM Plex Mono"/>
+        </w:rPr>
+        <w:t>(</w:t>
+      </w:r>
+      <w:proofErr w:type="gramEnd"/>
+    </w:p>
+    <w:p>
+      <w:pPr>
+        <w:rPr>
+          <w:rFonts w:ascii="IBM Plex Mono" w:hAnsi="IBM Plex Mono"/>
+        </w:rPr>
+      </w:pPr>
+      <w:r>
+        <w:rPr>
+          <w:rFonts w:ascii="IBM Plex Mono" w:hAnsi="IBM Plex Mono"/>
+        </w:rPr>
+        <w:t xml:space="preserve">        </w:t>
+      </w:r>
+      <w:proofErr w:type="spellStart"/>
+      <w:r>
+        <w:rPr>
+          <w:rFonts w:ascii="IBM Plex Mono" w:hAnsi="IBM Plex Mono"/>
+        </w:rPr>
+        <w:t>clf</w:t>
+      </w:r>
+      <w:proofErr w:type="spellEnd"/>
+      <w:r>
+        <w:rPr>
+          <w:rFonts w:ascii="IBM Plex Mono" w:hAnsi="IBM Plex Mono"/>
+        </w:rPr>
+        <w:t>,</w:t>
+      </w:r>
+    </w:p>
+    <w:p>
+      <w:pPr>
+        <w:rPr>
+          <w:rFonts w:ascii="IBM Plex Mono" w:hAnsi="IBM Plex Mono"/>
+        </w:rPr>
+      </w:pPr>
+      <w:r>
+        <w:rPr>
+          <w:rFonts w:ascii="IBM Plex Mono" w:hAnsi="IBM Plex Mono"/>
+        </w:rPr>
+        <w:t>        X,</w:t>
+      </w:r>
+    </w:p>
+    <w:p>
+      <w:pPr>
+        <w:rPr>
+          <w:rFonts w:ascii="IBM Plex Mono" w:hAnsi="IBM Plex Mono"/>
+        </w:rPr>
+      </w:pPr>
+      <w:r>
+        <w:rPr>
+          <w:rFonts w:ascii="IBM Plex Mono" w:hAnsi="IBM Plex Mono"/>
+        </w:rPr>
+        <w:t xml:space="preserve">        </w:t>
+      </w:r>
+      <w:proofErr w:type="spellStart"/>
+      <w:r>
+        <w:rPr>
+          <w:rFonts w:ascii="IBM Plex Mono" w:hAnsi="IBM Plex Mono"/>
+        </w:rPr>
+        <w:t>response_method</w:t>
+      </w:r>
+      <w:proofErr w:type="spellEnd"/>
+      <w:r>
+        <w:rPr>
+          <w:rFonts w:ascii="IBM Plex Mono" w:hAnsi="IBM Plex Mono"/>
+        </w:rPr>
+        <w:t>="predict",</w:t>
+      </w:r>
+    </w:p>
+    <w:p>
+      <w:pPr>
+        <w:rPr>
+          <w:rFonts w:ascii="IBM Plex Mono" w:hAnsi="IBM Plex Mono"/>
+        </w:rPr>
+      </w:pPr>
+      <w:r>
+        <w:rPr>
+          <w:rFonts w:ascii="IBM Plex Mono" w:hAnsi="IBM Plex Mono"/>
+        </w:rPr>
+        <w:t xml:space="preserve">        </w:t>
+      </w:r>
+      <w:proofErr w:type="spellStart"/>
+      <w:r>
+        <w:rPr>
+          <w:rFonts w:ascii="IBM Plex Mono" w:hAnsi="IBM Plex Mono"/>
+        </w:rPr>
+        <w:t>cmap</w:t>
+      </w:r>
+      <w:proofErr w:type="spellEnd"/>
+      <w:r>
+        <w:rPr>
+          <w:rFonts w:ascii="IBM Plex Mono" w:hAnsi="IBM Plex Mono"/>
+        </w:rPr>
+        <w:t>=colormaps['</w:t>
+      </w:r>
+      <w:proofErr w:type="spellStart"/>
+      <w:r>
+        <w:rPr>
+          <w:rFonts w:ascii="IBM Plex Mono" w:hAnsi="IBM Plex Mono"/>
+        </w:rPr>
+        <w:t>coolwarm</w:t>
+      </w:r>
+      <w:proofErr w:type="spellEnd"/>
+      <w:r>
+        <w:rPr>
+          <w:rFonts w:ascii="IBM Plex Mono" w:hAnsi="IBM Plex Mono"/>
+        </w:rPr>
+        <w:t>'],</w:t>
+      </w:r>
+    </w:p>
+    <w:p>
+      <w:pPr>
+        <w:rPr>
+          <w:rFonts w:ascii="IBM Plex Mono" w:hAnsi="IBM Plex Mono"/>
+        </w:rPr>
+      </w:pPr>
+      <w:r>
+        <w:rPr>
+          <w:rFonts w:ascii="IBM Plex Mono" w:hAnsi="IBM Plex Mono"/>
+        </w:rPr>
+        <w:t>        alpha=0.8,</w:t>
+      </w:r>
+    </w:p>
+    <w:p>
+      <w:pPr>
+        <w:rPr>
+          <w:rFonts w:ascii="IBM Plex Mono" w:hAnsi="IBM Plex Mono"/>
+        </w:rPr>
+      </w:pPr>
+      <w:r>
+        <w:rPr>
+          <w:rFonts w:ascii="IBM Plex Mono" w:hAnsi="IBM Plex Mono"/>
+        </w:rPr>
+        <w:t>        ax=ax,</w:t>
+      </w:r>
+    </w:p>
+    <w:p>
+      <w:pPr>
+        <w:rPr>
+          <w:rFonts w:ascii="IBM Plex Mono" w:hAnsi="IBM Plex Mono"/>
+        </w:rPr>
+      </w:pPr>
+      <w:r>
+        <w:rPr>
+          <w:rFonts w:ascii="IBM Plex Mono" w:hAnsi="IBM Plex Mono"/>
+        </w:rPr>
+        <w:t xml:space="preserve">        </w:t>
+      </w:r>
+      <w:proofErr w:type="spellStart"/>
+      <w:r>
+        <w:rPr>
+          <w:rFonts w:ascii="IBM Plex Mono" w:hAnsi="IBM Plex Mono"/>
+        </w:rPr>
+        <w:t>xlabel</w:t>
+      </w:r>
+      <w:proofErr w:type="spellEnd"/>
+      <w:r>
+        <w:rPr>
+          <w:rFonts w:ascii="IBM Plex Mono" w:hAnsi="IBM Plex Mono"/>
+        </w:rPr>
+        <w:t>=</w:t>
+      </w:r>
+      <w:proofErr w:type="spellStart"/>
+      <w:proofErr w:type="gramStart"/>
+      <w:r>
+        <w:rPr>
+          <w:rFonts w:ascii="IBM Plex Mono" w:hAnsi="IBM Plex Mono"/>
+        </w:rPr>
+        <w:t>iris.feature</w:t>
+      </w:r>
+      <w:proofErr w:type="gramEnd"/>
+      <w:r>
+        <w:rPr>
+          <w:rFonts w:ascii="IBM Plex Mono" w:hAnsi="IBM Plex Mono"/>
+        </w:rPr>
+        <w:t>_</w:t>
+      </w:r>
+      <w:proofErr w:type="gramStart"/>
+      <w:r>
+        <w:rPr>
+          <w:rFonts w:ascii="IBM Plex Mono" w:hAnsi="IBM Plex Mono"/>
+        </w:rPr>
+        <w:t>names</w:t>
+      </w:r>
+      <w:proofErr w:type="spellEnd"/>
+      <w:r>
+        <w:rPr>
+          <w:rFonts w:ascii="IBM Plex Mono" w:hAnsi="IBM Plex Mono"/>
+        </w:rPr>
+        <w:t>[</w:t>
+      </w:r>
+      <w:proofErr w:type="gramEnd"/>
+      <w:r>
+        <w:rPr>
+          <w:rFonts w:ascii="IBM Plex Mono" w:hAnsi="IBM Plex Mono"/>
+        </w:rPr>
+        <w:t>0],</w:t>
+      </w:r>
+    </w:p>
+    <w:p>
+      <w:pPr>
+        <w:rPr>
+          <w:rFonts w:ascii="IBM Plex Mono" w:hAnsi="IBM Plex Mono"/>
+        </w:rPr>
+      </w:pPr>
+      <w:r>
+        <w:rPr>
+          <w:rFonts w:ascii="IBM Plex Mono" w:hAnsi="IBM Plex Mono"/>
+        </w:rPr>
+        <w:t xml:space="preserve">        </w:t>
+      </w:r>
+      <w:proofErr w:type="spellStart"/>
+      <w:r>
+        <w:rPr>
+          <w:rFonts w:ascii="IBM Plex Mono" w:hAnsi="IBM Plex Mono"/>
+        </w:rPr>
+        <w:t>ylabel</w:t>
+      </w:r>
+      <w:proofErr w:type="spellEnd"/>
+      <w:r>
+        <w:rPr>
+          <w:rFonts w:ascii="IBM Plex Mono" w:hAnsi="IBM Plex Mono"/>
+        </w:rPr>
+        <w:t>=</w:t>
+      </w:r>
+      <w:proofErr w:type="spellStart"/>
+      <w:proofErr w:type="gramStart"/>
+      <w:r>
+        <w:rPr>
+          <w:rFonts w:ascii="IBM Plex Mono" w:hAnsi="IBM Plex Mono"/>
+        </w:rPr>
+        <w:t>iris.feature</w:t>
+      </w:r>
+      <w:proofErr w:type="gramEnd"/>
+      <w:r>
+        <w:rPr>
+          <w:rFonts w:ascii="IBM Plex Mono" w:hAnsi="IBM Plex Mono"/>
+        </w:rPr>
+        <w:t>_</w:t>
+      </w:r>
+      <w:proofErr w:type="gramStart"/>
+      <w:r>
+        <w:rPr>
+          <w:rFonts w:ascii="IBM Plex Mono" w:hAnsi="IBM Plex Mono"/>
+        </w:rPr>
+        <w:t>names</w:t>
+      </w:r>
+      <w:proofErr w:type="spellEnd"/>
+      <w:r>
+        <w:rPr>
+          <w:rFonts w:ascii="IBM Plex Mono" w:hAnsi="IBM Plex Mono"/>
+        </w:rPr>
+        <w:t>[</w:t>
+      </w:r>
+      <w:proofErr w:type="gramEnd"/>
+      <w:r>
+        <w:rPr>
+          <w:rFonts w:ascii="IBM Plex Mono" w:hAnsi="IBM Plex Mono"/>
+        </w:rPr>
+        <w:t>1],</w:t>
+      </w:r>
+    </w:p>
+    <w:p>
+      <w:pPr>
+        <w:rPr>
+          <w:rFonts w:ascii="IBM Plex Mono" w:hAnsi="IBM Plex Mono"/>
+        </w:rPr>
+      </w:pPr>
+      <w:r>
+        <w:rPr>
+          <w:rFonts w:ascii="IBM Plex Mono" w:hAnsi="IBM Plex Mono"/>
+        </w:rPr>
+        <w:t>    )</w:t>
+      </w:r>
+    </w:p>
+    <w:p>
+      <w:pPr>
+        <w:rPr>
+          <w:rFonts w:ascii="IBM Plex Mono" w:hAnsi="IBM Plex Mono"/>
+        </w:rPr>
+      </w:pPr>
+      <w:r>
+        <w:rPr>
+          <w:rFonts w:ascii="IBM Plex Mono" w:hAnsi="IBM Plex Mono"/>
+        </w:rPr>
+        <w:t xml:space="preserve">    </w:t>
+      </w:r>
+      <w:proofErr w:type="spellStart"/>
+      <w:proofErr w:type="gramStart"/>
+      <w:r>
+        <w:rPr>
+          <w:rFonts w:ascii="IBM Plex Mono" w:hAnsi="IBM Plex Mono"/>
+        </w:rPr>
+        <w:t>ax.scatter</w:t>
+      </w:r>
+      <w:proofErr w:type="spellEnd"/>
+      <w:proofErr w:type="gramEnd"/>
+      <w:r>
+        <w:rPr>
+          <w:rFonts w:ascii="IBM Plex Mono" w:hAnsi="IBM Plex Mono"/>
+        </w:rPr>
+        <w:t xml:space="preserve">(X0, X1, c=y, </w:t>
+      </w:r>
+      <w:proofErr w:type="spellStart"/>
+      <w:r>
+        <w:rPr>
+          <w:rFonts w:ascii="IBM Plex Mono" w:hAnsi="IBM Plex Mono"/>
+        </w:rPr>
+        <w:t>cmap</w:t>
+      </w:r>
+      <w:proofErr w:type="spellEnd"/>
+      <w:r>
+        <w:rPr>
+          <w:rFonts w:ascii="IBM Plex Mono" w:hAnsi="IBM Plex Mono"/>
+        </w:rPr>
+        <w:t>=colormaps['</w:t>
+      </w:r>
+      <w:proofErr w:type="spellStart"/>
+      <w:r>
+        <w:rPr>
+          <w:rFonts w:ascii="IBM Plex Mono" w:hAnsi="IBM Plex Mono"/>
+        </w:rPr>
+        <w:t>coolwarm</w:t>
+      </w:r>
+      <w:proofErr w:type="spellEnd"/>
+      <w:r>
+        <w:rPr>
+          <w:rFonts w:ascii="IBM Plex Mono" w:hAnsi="IBM Plex Mono"/>
+        </w:rPr>
+        <w:t xml:space="preserve">'], s=20, </w:t>
+      </w:r>
+      <w:proofErr w:type="spellStart"/>
+      <w:r>
+        <w:rPr>
+          <w:rFonts w:ascii="IBM Plex Mono" w:hAnsi="IBM Plex Mono"/>
+        </w:rPr>
+        <w:t>edgecolors</w:t>
+      </w:r>
+      <w:proofErr w:type="spellEnd"/>
+      <w:r>
+        <w:rPr>
+          <w:rFonts w:ascii="IBM Plex Mono" w:hAnsi="IBM Plex Mono"/>
+        </w:rPr>
+        <w:t>="k")</w:t>
+      </w:r>
+    </w:p>
+    <w:p>
+      <w:pPr>
+        <w:rPr>
+          <w:rFonts w:ascii="IBM Plex Mono" w:hAnsi="IBM Plex Mono"/>
+        </w:rPr>
+      </w:pPr>
+      <w:r>
+        <w:rPr>
+          <w:rFonts w:ascii="IBM Plex Mono" w:hAnsi="IBM Plex Mono"/>
+        </w:rPr>
+        <w:t xml:space="preserve">    </w:t>
+      </w:r>
+      <w:proofErr w:type="spellStart"/>
+      <w:r>
+        <w:rPr>
+          <w:rFonts w:ascii="IBM Plex Mono" w:hAnsi="IBM Plex Mono"/>
+        </w:rPr>
+        <w:t>ax.set_title</w:t>
+      </w:r>
+      <w:proofErr w:type="spellEnd"/>
+      <w:r>
+        <w:rPr>
+          <w:rFonts w:ascii="IBM Plex Mono" w:hAnsi="IBM Plex Mono"/>
+        </w:rPr>
+        <w:t>(name)</w:t>
+      </w:r>
+    </w:p>
+    <w:p>
+      <w:pPr>
+        <w:rPr>
+          <w:rFonts w:ascii="IBM Plex Mono" w:hAnsi="IBM Plex Mono"/>
+        </w:rPr>
+      </w:pPr>
+    </w:p>
+    <w:p>
+      <w:pPr>
+        <w:rPr>
+          <w:rFonts w:ascii="IBM Plex Mono" w:hAnsi="IBM Plex Mono"/>
+        </w:rPr>
+      </w:pPr>
+      <w:proofErr w:type="spellStart"/>
+      <w:proofErr w:type="gramStart"/>
+      <w:r>
+        <w:rPr>
+          <w:rFonts w:ascii="IBM Plex Mono" w:hAnsi="IBM Plex Mono"/>
+        </w:rPr>
+        <w:t>plt.show</w:t>
+      </w:r>
+      <w:proofErr w:type="spellEnd"/>
+      <w:proofErr w:type="gramEnd"/>
+      <w:r>
+        <w:rPr>
+          <w:rFonts w:ascii="IBM Plex Mono" w:hAnsi="IBM Plex Mono"/>
+        </w:rPr>
+        <w:t>()</w:t>
+      </w:r>
+    </w:p>
+    <w:p>
+      <w:pPr>
+        <w:rPr>
+          <w:rFonts w:ascii="IBM Plex Sans" w:hAnsi="IBM Plex Sans"/>
+        </w:rPr>
+      </w:pPr>
+    </w:p>
+    <w:p>
+      <w:pPr>
+        <w:rPr>
+          <w:rFonts w:ascii="IBM Plex Sans" w:hAnsi="IBM Plex Sans"/>
+        </w:rPr>
+      </w:pPr>
+      <w:r>
+        <w:rPr>
+          <w:rFonts w:ascii="IBM Plex Sans" w:hAnsi="IBM Plex Sans"/>
+        </w:rPr>
+        <w:lastRenderedPageBreak/>
+        <w:t>Question 3</w:t>
       </w:r>
     </w:p>
     <w:p>
@@ -934,7 +2822,6 @@
   <w:style w:type="character" w:default="1" w:styleId="DefaultParagraphFont">
     <w:name w:val="Default Paragraph Font"/>
     <w:uiPriority w:val="1"/>
-    <w:semiHidden/>
     <w:unhideWhenUsed/>
   </w:style>
   <w:style w:type="table" w:default="1" w:styleId="TableNormal">

</xml_diff>

<commit_message>
I am done with question 3 now going to 2
</commit_message>
<xml_diff>
--- a/weeek1/exercise2/Exercise2-solutions.docx
+++ b/weeek1/exercise2/Exercise2-solutions.docx
@@ -514,6 +514,136 @@
         <w:rPr>
           <w:rFonts w:ascii="IBM Plex Mono" w:hAnsi="IBM Plex Mono"/>
         </w:rPr>
+        <w:t># -*- coding: utf-8 -*-</w:t>
+      </w:r>
+    </w:p>
+    <w:p>
+      <w:pPr>
+        <w:rPr>
+          <w:rFonts w:ascii="IBM Plex Mono" w:hAnsi="IBM Plex Mono"/>
+        </w:rPr>
+      </w:pPr>
+      <w:r>
+        <w:rPr>
+          <w:rFonts w:ascii="IBM Plex Mono" w:hAnsi="IBM Plex Mono"/>
+        </w:rPr>
+        <w:t>"""</w:t>
+      </w:r>
+    </w:p>
+    <w:p>
+      <w:pPr>
+        <w:rPr>
+          <w:rFonts w:ascii="IBM Plex Mono" w:hAnsi="IBM Plex Mono"/>
+        </w:rPr>
+      </w:pPr>
+      <w:r>
+        <w:rPr>
+          <w:rFonts w:ascii="IBM Plex Mono" w:hAnsi="IBM Plex Mono"/>
+        </w:rPr>
+        <w:t xml:space="preserve">Created on Tue </w:t>
+      </w:r>
+      <w:proofErr w:type="gramStart"/>
+      <w:r>
+        <w:rPr>
+          <w:rFonts w:ascii="IBM Plex Mono" w:hAnsi="IBM Plex Mono"/>
+        </w:rPr>
+        <w:t>Aug  6</w:t>
+      </w:r>
+      <w:proofErr w:type="gramEnd"/>
+      <w:r>
+        <w:rPr>
+          <w:rFonts w:ascii="IBM Plex Mono" w:hAnsi="IBM Plex Mono"/>
+        </w:rPr>
+        <w:t xml:space="preserve"> 10:14:14 2024</w:t>
+      </w:r>
+    </w:p>
+    <w:p>
+      <w:pPr>
+        <w:rPr>
+          <w:rFonts w:ascii="IBM Plex Mono" w:hAnsi="IBM Plex Mono"/>
+        </w:rPr>
+      </w:pPr>
+    </w:p>
+    <w:p>
+      <w:pPr>
+        <w:rPr>
+          <w:rFonts w:ascii="IBM Plex Mono" w:hAnsi="IBM Plex Mono"/>
+        </w:rPr>
+      </w:pPr>
+      <w:proofErr w:type="gramStart"/>
+      <w:r>
+        <w:rPr>
+          <w:rFonts w:ascii="IBM Plex Mono" w:hAnsi="IBM Plex Mono"/>
+        </w:rPr>
+        <w:t>@author</w:t>
+      </w:r>
+      <w:proofErr w:type="gramEnd"/>
+      <w:r>
+        <w:rPr>
+          <w:rFonts w:ascii="IBM Plex Mono" w:hAnsi="IBM Plex Mono"/>
+        </w:rPr>
+        <w:t xml:space="preserve">: </w:t>
+      </w:r>
+      <w:proofErr w:type="spellStart"/>
+      <w:r>
+        <w:rPr>
+          <w:rFonts w:ascii="IBM Plex Mono" w:hAnsi="IBM Plex Mono"/>
+        </w:rPr>
+        <w:t>turunenj</w:t>
+      </w:r>
+      <w:proofErr w:type="spellEnd"/>
+    </w:p>
+    <w:p>
+      <w:pPr>
+        <w:rPr>
+          <w:rFonts w:ascii="IBM Plex Mono" w:hAnsi="IBM Plex Mono"/>
+        </w:rPr>
+      </w:pPr>
+      <w:r>
+        <w:rPr>
+          <w:rFonts w:ascii="IBM Plex Mono" w:hAnsi="IBM Plex Mono"/>
+        </w:rPr>
+        <w:lastRenderedPageBreak/>
+        <w:t>"""</w:t>
+      </w:r>
+    </w:p>
+    <w:p>
+      <w:pPr>
+        <w:rPr>
+          <w:rFonts w:ascii="IBM Plex Mono" w:hAnsi="IBM Plex Mono"/>
+        </w:rPr>
+      </w:pPr>
+      <w:r>
+        <w:rPr>
+          <w:rFonts w:ascii="IBM Plex Mono" w:hAnsi="IBM Plex Mono"/>
+        </w:rPr>
+        <w:t>#https://scikit-learn.org/stable/auto_examples/svm/plot_iris_svc.html#sphx-glr-auto-examples-svm-plot-iris-svc-py</w:t>
+      </w:r>
+    </w:p>
+    <w:p>
+      <w:pPr>
+        <w:rPr>
+          <w:rFonts w:ascii="IBM Plex Mono" w:hAnsi="IBM Plex Mono"/>
+        </w:rPr>
+      </w:pPr>
+    </w:p>
+    <w:p>
+      <w:pPr>
+        <w:rPr>
+          <w:rFonts w:ascii="IBM Plex Mono" w:hAnsi="IBM Plex Mono"/>
+        </w:rPr>
+      </w:pPr>
+    </w:p>
+    <w:p>
+      <w:pPr>
+        <w:rPr>
+          <w:rFonts w:ascii="IBM Plex Mono" w:hAnsi="IBM Plex Mono"/>
+        </w:rPr>
+      </w:pPr>
+      <w:r>
+        <w:rPr>
+          <w:rFonts w:ascii="IBM Plex Mono" w:hAnsi="IBM Plex Mono"/>
+        </w:rPr>
         <w:t xml:space="preserve">import </w:t>
       </w:r>
       <w:proofErr w:type="spellStart"/>
@@ -1100,6 +1230,7 @@
         <w:rPr>
           <w:rFonts w:ascii="IBM Plex Mono" w:hAnsi="IBM Plex Mono"/>
         </w:rPr>
+        <w:lastRenderedPageBreak/>
         <w:t xml:space="preserve">    ("SVC with RBF kernel", </w:t>
       </w:r>
       <w:proofErr w:type="spellStart"/>
@@ -1387,16 +1518,566 @@
         <w:rPr>
           <w:rFonts w:ascii="IBM Plex Mono" w:hAnsi="IBM Plex Mono"/>
         </w:rPr>
+        <w:t xml:space="preserve">    acc = </w:t>
+      </w:r>
+      <w:proofErr w:type="spellStart"/>
+      <w:proofErr w:type="gramStart"/>
+      <w:r>
+        <w:rPr>
+          <w:rFonts w:ascii="IBM Plex Mono" w:hAnsi="IBM Plex Mono"/>
+        </w:rPr>
+        <w:t>metrics.accuracy</w:t>
+      </w:r>
+      <w:proofErr w:type="gramEnd"/>
+      <w:r>
+        <w:rPr>
+          <w:rFonts w:ascii="IBM Plex Mono" w:hAnsi="IBM Plex Mono"/>
+        </w:rPr>
+        <w:t>_</w:t>
+      </w:r>
+      <w:proofErr w:type="gramStart"/>
+      <w:r>
+        <w:rPr>
+          <w:rFonts w:ascii="IBM Plex Mono" w:hAnsi="IBM Plex Mono"/>
+        </w:rPr>
+        <w:t>score</w:t>
+      </w:r>
+      <w:proofErr w:type="spellEnd"/>
+      <w:r>
+        <w:rPr>
+          <w:rFonts w:ascii="IBM Plex Mono" w:hAnsi="IBM Plex Mono"/>
+        </w:rPr>
+        <w:t>(</w:t>
+      </w:r>
+      <w:proofErr w:type="spellStart"/>
+      <w:proofErr w:type="gramEnd"/>
+      <w:r>
+        <w:rPr>
+          <w:rFonts w:ascii="IBM Plex Mono" w:hAnsi="IBM Plex Mono"/>
+        </w:rPr>
+        <w:t>y_test</w:t>
+      </w:r>
+      <w:proofErr w:type="spellEnd"/>
+      <w:r>
+        <w:rPr>
+          <w:rFonts w:ascii="IBM Plex Mono" w:hAnsi="IBM Plex Mono"/>
+        </w:rPr>
+        <w:t xml:space="preserve">, </w:t>
+      </w:r>
+      <w:proofErr w:type="spellStart"/>
+      <w:r>
+        <w:rPr>
+          <w:rFonts w:ascii="IBM Plex Mono" w:hAnsi="IBM Plex Mono"/>
+        </w:rPr>
+        <w:t>y_pred</w:t>
+      </w:r>
+      <w:proofErr w:type="spellEnd"/>
+      <w:r>
+        <w:rPr>
+          <w:rFonts w:ascii="IBM Plex Mono" w:hAnsi="IBM Plex Mono"/>
+        </w:rPr>
+        <w:t>)</w:t>
+      </w:r>
+    </w:p>
+    <w:p>
+      <w:pPr>
+        <w:rPr>
+          <w:rFonts w:ascii="IBM Plex Mono" w:hAnsi="IBM Plex Mono"/>
+        </w:rPr>
+      </w:pPr>
+      <w:r>
+        <w:rPr>
+          <w:rFonts w:ascii="IBM Plex Mono" w:hAnsi="IBM Plex Mono"/>
+        </w:rPr>
+        <w:t>    print(</w:t>
+      </w:r>
+      <w:proofErr w:type="gramStart"/>
+      <w:r>
+        <w:rPr>
+          <w:rFonts w:ascii="IBM Plex Mono" w:hAnsi="IBM Plex Mono"/>
+        </w:rPr>
+        <w:t>f"{name}: {</w:t>
+      </w:r>
+      <w:proofErr w:type="gramEnd"/>
+      <w:r>
+        <w:rPr>
+          <w:rFonts w:ascii="IBM Plex Mono" w:hAnsi="IBM Plex Mono"/>
+        </w:rPr>
+        <w:t>acc:.2</w:t>
+      </w:r>
+      <w:proofErr w:type="gramStart"/>
+      <w:r>
+        <w:rPr>
+          <w:rFonts w:ascii="IBM Plex Mono" w:hAnsi="IBM Plex Mono"/>
+        </w:rPr>
+        <w:t>f}"</w:t>
+      </w:r>
+      <w:proofErr w:type="gramEnd"/>
+      <w:r>
+        <w:rPr>
+          <w:rFonts w:ascii="IBM Plex Mono" w:hAnsi="IBM Plex Mono"/>
+        </w:rPr>
+        <w:t>)</w:t>
+      </w:r>
+    </w:p>
+    <w:p>
+      <w:pPr>
+        <w:rPr>
+          <w:rFonts w:ascii="IBM Plex Mono" w:hAnsi="IBM Plex Mono"/>
+        </w:rPr>
+      </w:pPr>
+    </w:p>
+    <w:p>
+      <w:pPr>
+        <w:rPr>
+          <w:rFonts w:ascii="IBM Plex Mono" w:hAnsi="IBM Plex Mono"/>
+        </w:rPr>
+      </w:pPr>
+      <w:r>
+        <w:rPr>
+          <w:rFonts w:ascii="IBM Plex Mono" w:hAnsi="IBM Plex Mono"/>
+        </w:rPr>
+        <w:t># Plot decision boundaries</w:t>
+      </w:r>
+    </w:p>
+    <w:p>
+      <w:pPr>
+        <w:rPr>
+          <w:rFonts w:ascii="IBM Plex Mono" w:hAnsi="IBM Plex Mono"/>
+        </w:rPr>
+      </w:pPr>
+      <w:r>
+        <w:rPr>
+          <w:rFonts w:ascii="IBM Plex Mono" w:hAnsi="IBM Plex Mono"/>
+        </w:rPr>
+        <w:t xml:space="preserve">fig, sub = </w:t>
+      </w:r>
+      <w:proofErr w:type="spellStart"/>
+      <w:proofErr w:type="gramStart"/>
+      <w:r>
+        <w:rPr>
+          <w:rFonts w:ascii="IBM Plex Mono" w:hAnsi="IBM Plex Mono"/>
+        </w:rPr>
+        <w:t>plt.subplots</w:t>
+      </w:r>
+      <w:proofErr w:type="spellEnd"/>
+      <w:proofErr w:type="gramEnd"/>
+      <w:r>
+        <w:rPr>
+          <w:rFonts w:ascii="IBM Plex Mono" w:hAnsi="IBM Plex Mono"/>
+        </w:rPr>
+        <w:t xml:space="preserve">(2, 2, </w:t>
+      </w:r>
+      <w:proofErr w:type="spellStart"/>
+      <w:r>
+        <w:rPr>
+          <w:rFonts w:ascii="IBM Plex Mono" w:hAnsi="IBM Plex Mono"/>
+        </w:rPr>
+        <w:t>figsize</w:t>
+      </w:r>
+      <w:proofErr w:type="spellEnd"/>
+      <w:proofErr w:type="gramStart"/>
+      <w:r>
+        <w:rPr>
+          <w:rFonts w:ascii="IBM Plex Mono" w:hAnsi="IBM Plex Mono"/>
+        </w:rPr>
+        <w:t>=(</w:t>
+      </w:r>
+      <w:proofErr w:type="gramEnd"/>
+      <w:r>
+        <w:rPr>
+          <w:rFonts w:ascii="IBM Plex Mono" w:hAnsi="IBM Plex Mono"/>
+        </w:rPr>
+        <w:t>8, 8))</w:t>
+      </w:r>
+    </w:p>
+    <w:p>
+      <w:pPr>
+        <w:rPr>
+          <w:rFonts w:ascii="IBM Plex Mono" w:hAnsi="IBM Plex Mono"/>
+        </w:rPr>
+      </w:pPr>
+      <w:proofErr w:type="spellStart"/>
+      <w:proofErr w:type="gramStart"/>
+      <w:r>
+        <w:rPr>
+          <w:rFonts w:ascii="IBM Plex Mono" w:hAnsi="IBM Plex Mono"/>
+        </w:rPr>
+        <w:t>plt.subplots</w:t>
+      </w:r>
+      <w:proofErr w:type="gramEnd"/>
+      <w:r>
+        <w:rPr>
+          <w:rFonts w:ascii="IBM Plex Mono" w:hAnsi="IBM Plex Mono"/>
+        </w:rPr>
+        <w:t>_</w:t>
+      </w:r>
+      <w:proofErr w:type="gramStart"/>
+      <w:r>
+        <w:rPr>
+          <w:rFonts w:ascii="IBM Plex Mono" w:hAnsi="IBM Plex Mono"/>
+        </w:rPr>
+        <w:t>adjust</w:t>
+      </w:r>
+      <w:proofErr w:type="spellEnd"/>
+      <w:r>
+        <w:rPr>
+          <w:rFonts w:ascii="IBM Plex Mono" w:hAnsi="IBM Plex Mono"/>
+        </w:rPr>
+        <w:t>(</w:t>
+      </w:r>
+      <w:proofErr w:type="spellStart"/>
+      <w:proofErr w:type="gramEnd"/>
+      <w:r>
+        <w:rPr>
+          <w:rFonts w:ascii="IBM Plex Mono" w:hAnsi="IBM Plex Mono"/>
+        </w:rPr>
+        <w:t>wspace</w:t>
+      </w:r>
+      <w:proofErr w:type="spellEnd"/>
+      <w:r>
+        <w:rPr>
+          <w:rFonts w:ascii="IBM Plex Mono" w:hAnsi="IBM Plex Mono"/>
+        </w:rPr>
+        <w:t xml:space="preserve">=0.4, </w:t>
+      </w:r>
+      <w:proofErr w:type="spellStart"/>
+      <w:r>
+        <w:rPr>
+          <w:rFonts w:ascii="IBM Plex Mono" w:hAnsi="IBM Plex Mono"/>
+        </w:rPr>
+        <w:t>hspace</w:t>
+      </w:r>
+      <w:proofErr w:type="spellEnd"/>
+      <w:r>
+        <w:rPr>
+          <w:rFonts w:ascii="IBM Plex Mono" w:hAnsi="IBM Plex Mono"/>
+        </w:rPr>
+        <w:t>=0.4)</w:t>
+      </w:r>
+    </w:p>
+    <w:p>
+      <w:pPr>
+        <w:rPr>
+          <w:rFonts w:ascii="IBM Plex Mono" w:hAnsi="IBM Plex Mono"/>
+        </w:rPr>
+      </w:pPr>
+      <w:r>
+        <w:rPr>
+          <w:rFonts w:ascii="IBM Plex Mono" w:hAnsi="IBM Plex Mono"/>
+        </w:rPr>
+        <w:t>X0, X1 = X</w:t>
+      </w:r>
+      <w:proofErr w:type="gramStart"/>
+      <w:r>
+        <w:rPr>
+          <w:rFonts w:ascii="IBM Plex Mono" w:hAnsi="IBM Plex Mono"/>
+        </w:rPr>
+        <w:t>[:,</w:t>
+      </w:r>
+      <w:proofErr w:type="gramEnd"/>
+      <w:r>
+        <w:rPr>
+          <w:rFonts w:ascii="IBM Plex Mono" w:hAnsi="IBM Plex Mono"/>
+        </w:rPr>
+        <w:t xml:space="preserve"> 0], X</w:t>
+      </w:r>
+      <w:proofErr w:type="gramStart"/>
+      <w:r>
+        <w:rPr>
+          <w:rFonts w:ascii="IBM Plex Mono" w:hAnsi="IBM Plex Mono"/>
+        </w:rPr>
+        <w:t>[:,</w:t>
+      </w:r>
+      <w:proofErr w:type="gramEnd"/>
+      <w:r>
+        <w:rPr>
+          <w:rFonts w:ascii="IBM Plex Mono" w:hAnsi="IBM Plex Mono"/>
+        </w:rPr>
+        <w:t xml:space="preserve"> 1]</w:t>
+      </w:r>
+    </w:p>
+    <w:p>
+      <w:pPr>
+        <w:rPr>
+          <w:rFonts w:ascii="IBM Plex Mono" w:hAnsi="IBM Plex Mono"/>
+        </w:rPr>
+      </w:pPr>
+    </w:p>
+    <w:p>
+      <w:pPr>
+        <w:rPr>
+          <w:rFonts w:ascii="IBM Plex Mono" w:hAnsi="IBM Plex Mono"/>
+        </w:rPr>
+      </w:pPr>
+      <w:r>
+        <w:rPr>
+          <w:rFonts w:ascii="IBM Plex Mono" w:hAnsi="IBM Plex Mono"/>
+        </w:rPr>
+        <w:t xml:space="preserve">for (name, </w:t>
+      </w:r>
+      <w:proofErr w:type="spellStart"/>
+      <w:r>
+        <w:rPr>
+          <w:rFonts w:ascii="IBM Plex Mono" w:hAnsi="IBM Plex Mono"/>
+        </w:rPr>
+        <w:t>clf</w:t>
+      </w:r>
+      <w:proofErr w:type="spellEnd"/>
+      <w:r>
+        <w:rPr>
+          <w:rFonts w:ascii="IBM Plex Mono" w:hAnsi="IBM Plex Mono"/>
+        </w:rPr>
+        <w:t xml:space="preserve">), ax in </w:t>
+      </w:r>
+      <w:proofErr w:type="gramStart"/>
+      <w:r>
+        <w:rPr>
+          <w:rFonts w:ascii="IBM Plex Mono" w:hAnsi="IBM Plex Mono"/>
+        </w:rPr>
+        <w:t>zip(</w:t>
+      </w:r>
+      <w:proofErr w:type="gramEnd"/>
+      <w:r>
+        <w:rPr>
+          <w:rFonts w:ascii="IBM Plex Mono" w:hAnsi="IBM Plex Mono"/>
+        </w:rPr>
+        <w:t xml:space="preserve">models, </w:t>
+      </w:r>
+      <w:proofErr w:type="spellStart"/>
+      <w:proofErr w:type="gramStart"/>
+      <w:r>
+        <w:rPr>
+          <w:rFonts w:ascii="IBM Plex Mono" w:hAnsi="IBM Plex Mono"/>
+        </w:rPr>
+        <w:t>sub.flatten</w:t>
+      </w:r>
+      <w:proofErr w:type="spellEnd"/>
+      <w:proofErr w:type="gramEnd"/>
+      <w:r>
+        <w:rPr>
+          <w:rFonts w:ascii="IBM Plex Mono" w:hAnsi="IBM Plex Mono"/>
+        </w:rPr>
+        <w:t>()):</w:t>
+      </w:r>
+    </w:p>
+    <w:p>
+      <w:pPr>
+        <w:rPr>
+          <w:rFonts w:ascii="IBM Plex Mono" w:hAnsi="IBM Plex Mono"/>
+        </w:rPr>
+      </w:pPr>
+      <w:r>
+        <w:rPr>
+          <w:rFonts w:ascii="IBM Plex Mono" w:hAnsi="IBM Plex Mono"/>
+        </w:rPr>
+        <w:t xml:space="preserve">    </w:t>
+      </w:r>
+      <w:proofErr w:type="spellStart"/>
+      <w:r>
+        <w:rPr>
+          <w:rFonts w:ascii="IBM Plex Mono" w:hAnsi="IBM Plex Mono"/>
+        </w:rPr>
+        <w:t>disp</w:t>
+      </w:r>
+      <w:proofErr w:type="spellEnd"/>
+      <w:r>
+        <w:rPr>
+          <w:rFonts w:ascii="IBM Plex Mono" w:hAnsi="IBM Plex Mono"/>
+        </w:rPr>
+        <w:t xml:space="preserve"> = </w:t>
+      </w:r>
+      <w:proofErr w:type="spellStart"/>
+      <w:r>
+        <w:rPr>
+          <w:rFonts w:ascii="IBM Plex Mono" w:hAnsi="IBM Plex Mono"/>
+        </w:rPr>
+        <w:t>DecisionBoundaryDisplay.from_</w:t>
+      </w:r>
+      <w:proofErr w:type="gramStart"/>
+      <w:r>
+        <w:rPr>
+          <w:rFonts w:ascii="IBM Plex Mono" w:hAnsi="IBM Plex Mono"/>
+        </w:rPr>
+        <w:t>estimator</w:t>
+      </w:r>
+      <w:proofErr w:type="spellEnd"/>
+      <w:r>
+        <w:rPr>
+          <w:rFonts w:ascii="IBM Plex Mono" w:hAnsi="IBM Plex Mono"/>
+        </w:rPr>
+        <w:t>(</w:t>
+      </w:r>
+      <w:proofErr w:type="gramEnd"/>
+    </w:p>
+    <w:p>
+      <w:pPr>
+        <w:rPr>
+          <w:rFonts w:ascii="IBM Plex Mono" w:hAnsi="IBM Plex Mono"/>
+        </w:rPr>
+      </w:pPr>
+      <w:r>
+        <w:rPr>
+          <w:rFonts w:ascii="IBM Plex Mono" w:hAnsi="IBM Plex Mono"/>
+        </w:rPr>
+        <w:t xml:space="preserve">        </w:t>
+      </w:r>
+      <w:proofErr w:type="spellStart"/>
+      <w:r>
+        <w:rPr>
+          <w:rFonts w:ascii="IBM Plex Mono" w:hAnsi="IBM Plex Mono"/>
+        </w:rPr>
+        <w:t>clf</w:t>
+      </w:r>
+      <w:proofErr w:type="spellEnd"/>
+      <w:r>
+        <w:rPr>
+          <w:rFonts w:ascii="IBM Plex Mono" w:hAnsi="IBM Plex Mono"/>
+        </w:rPr>
+        <w:t>,</w:t>
+      </w:r>
+    </w:p>
+    <w:p>
+      <w:pPr>
+        <w:rPr>
+          <w:rFonts w:ascii="IBM Plex Mono" w:hAnsi="IBM Plex Mono"/>
+        </w:rPr>
+      </w:pPr>
+      <w:r>
+        <w:rPr>
+          <w:rFonts w:ascii="IBM Plex Mono" w:hAnsi="IBM Plex Mono"/>
+        </w:rPr>
+        <w:t>        X,</w:t>
+      </w:r>
+    </w:p>
+    <w:p>
+      <w:pPr>
+        <w:rPr>
+          <w:rFonts w:ascii="IBM Plex Mono" w:hAnsi="IBM Plex Mono"/>
+        </w:rPr>
+      </w:pPr>
+      <w:r>
+        <w:rPr>
+          <w:rFonts w:ascii="IBM Plex Mono" w:hAnsi="IBM Plex Mono"/>
+        </w:rPr>
+        <w:t xml:space="preserve">        </w:t>
+      </w:r>
+      <w:proofErr w:type="spellStart"/>
+      <w:r>
+        <w:rPr>
+          <w:rFonts w:ascii="IBM Plex Mono" w:hAnsi="IBM Plex Mono"/>
+        </w:rPr>
+        <w:t>response_method</w:t>
+      </w:r>
+      <w:proofErr w:type="spellEnd"/>
+      <w:r>
+        <w:rPr>
+          <w:rFonts w:ascii="IBM Plex Mono" w:hAnsi="IBM Plex Mono"/>
+        </w:rPr>
+        <w:t>="predict",</w:t>
+      </w:r>
+    </w:p>
+    <w:p>
+      <w:pPr>
+        <w:rPr>
+          <w:rFonts w:ascii="IBM Plex Mono" w:hAnsi="IBM Plex Mono"/>
+        </w:rPr>
+      </w:pPr>
+      <w:r>
+        <w:rPr>
+          <w:rFonts w:ascii="IBM Plex Mono" w:hAnsi="IBM Plex Mono"/>
+        </w:rPr>
+        <w:t xml:space="preserve">        </w:t>
+      </w:r>
+      <w:proofErr w:type="spellStart"/>
+      <w:r>
+        <w:rPr>
+          <w:rFonts w:ascii="IBM Plex Mono" w:hAnsi="IBM Plex Mono"/>
+        </w:rPr>
+        <w:t>cmap</w:t>
+      </w:r>
+      <w:proofErr w:type="spellEnd"/>
+      <w:r>
+        <w:rPr>
+          <w:rFonts w:ascii="IBM Plex Mono" w:hAnsi="IBM Plex Mono"/>
+        </w:rPr>
+        <w:t>=colormaps['</w:t>
+      </w:r>
+      <w:proofErr w:type="spellStart"/>
+      <w:r>
+        <w:rPr>
+          <w:rFonts w:ascii="IBM Plex Mono" w:hAnsi="IBM Plex Mono"/>
+        </w:rPr>
+        <w:t>coolwarm</w:t>
+      </w:r>
+      <w:proofErr w:type="spellEnd"/>
+      <w:r>
+        <w:rPr>
+          <w:rFonts w:ascii="IBM Plex Mono" w:hAnsi="IBM Plex Mono"/>
+        </w:rPr>
+        <w:t>'],</w:t>
+      </w:r>
+    </w:p>
+    <w:p>
+      <w:pPr>
+        <w:rPr>
+          <w:rFonts w:ascii="IBM Plex Mono" w:hAnsi="IBM Plex Mono"/>
+        </w:rPr>
+      </w:pPr>
+      <w:r>
+        <w:rPr>
+          <w:rFonts w:ascii="IBM Plex Mono" w:hAnsi="IBM Plex Mono"/>
+        </w:rPr>
         <w:lastRenderedPageBreak/>
-        <w:t xml:space="preserve">    acc = </w:t>
-      </w:r>
-      <w:proofErr w:type="spellStart"/>
-      <w:proofErr w:type="gramStart"/>
-      <w:r>
-        <w:rPr>
-          <w:rFonts w:ascii="IBM Plex Mono" w:hAnsi="IBM Plex Mono"/>
-        </w:rPr>
-        <w:t>metrics.accuracy</w:t>
+        <w:t>        alpha=0.8,</w:t>
+      </w:r>
+    </w:p>
+    <w:p>
+      <w:pPr>
+        <w:rPr>
+          <w:rFonts w:ascii="IBM Plex Mono" w:hAnsi="IBM Plex Mono"/>
+        </w:rPr>
+      </w:pPr>
+      <w:r>
+        <w:rPr>
+          <w:rFonts w:ascii="IBM Plex Mono" w:hAnsi="IBM Plex Mono"/>
+        </w:rPr>
+        <w:t>        ax=ax,</w:t>
+      </w:r>
+    </w:p>
+    <w:p>
+      <w:pPr>
+        <w:rPr>
+          <w:rFonts w:ascii="IBM Plex Mono" w:hAnsi="IBM Plex Mono"/>
+        </w:rPr>
+      </w:pPr>
+      <w:r>
+        <w:rPr>
+          <w:rFonts w:ascii="IBM Plex Mono" w:hAnsi="IBM Plex Mono"/>
+        </w:rPr>
+        <w:t xml:space="preserve">        </w:t>
+      </w:r>
+      <w:proofErr w:type="spellStart"/>
+      <w:r>
+        <w:rPr>
+          <w:rFonts w:ascii="IBM Plex Mono" w:hAnsi="IBM Plex Mono"/>
+        </w:rPr>
+        <w:t>xlabel</w:t>
+      </w:r>
+      <w:proofErr w:type="spellEnd"/>
+      <w:r>
+        <w:rPr>
+          <w:rFonts w:ascii="IBM Plex Mono" w:hAnsi="IBM Plex Mono"/>
+        </w:rPr>
+        <w:t>=</w:t>
+      </w:r>
+      <w:proofErr w:type="spellStart"/>
+      <w:proofErr w:type="gramStart"/>
+      <w:r>
+        <w:rPr>
+          <w:rFonts w:ascii="IBM Plex Mono" w:hAnsi="IBM Plex Mono"/>
+        </w:rPr>
+        <w:t>iris.feature</w:t>
       </w:r>
       <w:proofErr w:type="gramEnd"/>
       <w:r>
@@ -1410,7 +2091,581 @@
         <w:rPr>
           <w:rFonts w:ascii="IBM Plex Mono" w:hAnsi="IBM Plex Mono"/>
         </w:rPr>
-        <w:t>score</w:t>
+        <w:t>names</w:t>
+      </w:r>
+      <w:proofErr w:type="spellEnd"/>
+      <w:r>
+        <w:rPr>
+          <w:rFonts w:ascii="IBM Plex Mono" w:hAnsi="IBM Plex Mono"/>
+        </w:rPr>
+        <w:t>[</w:t>
+      </w:r>
+      <w:proofErr w:type="gramEnd"/>
+      <w:r>
+        <w:rPr>
+          <w:rFonts w:ascii="IBM Plex Mono" w:hAnsi="IBM Plex Mono"/>
+        </w:rPr>
+        <w:t>0],</w:t>
+      </w:r>
+    </w:p>
+    <w:p>
+      <w:pPr>
+        <w:rPr>
+          <w:rFonts w:ascii="IBM Plex Mono" w:hAnsi="IBM Plex Mono"/>
+        </w:rPr>
+      </w:pPr>
+      <w:r>
+        <w:rPr>
+          <w:rFonts w:ascii="IBM Plex Mono" w:hAnsi="IBM Plex Mono"/>
+        </w:rPr>
+        <w:t xml:space="preserve">        </w:t>
+      </w:r>
+      <w:proofErr w:type="spellStart"/>
+      <w:r>
+        <w:rPr>
+          <w:rFonts w:ascii="IBM Plex Mono" w:hAnsi="IBM Plex Mono"/>
+        </w:rPr>
+        <w:t>ylabel</w:t>
+      </w:r>
+      <w:proofErr w:type="spellEnd"/>
+      <w:r>
+        <w:rPr>
+          <w:rFonts w:ascii="IBM Plex Mono" w:hAnsi="IBM Plex Mono"/>
+        </w:rPr>
+        <w:t>=</w:t>
+      </w:r>
+      <w:proofErr w:type="spellStart"/>
+      <w:proofErr w:type="gramStart"/>
+      <w:r>
+        <w:rPr>
+          <w:rFonts w:ascii="IBM Plex Mono" w:hAnsi="IBM Plex Mono"/>
+        </w:rPr>
+        <w:t>iris.feature</w:t>
+      </w:r>
+      <w:proofErr w:type="gramEnd"/>
+      <w:r>
+        <w:rPr>
+          <w:rFonts w:ascii="IBM Plex Mono" w:hAnsi="IBM Plex Mono"/>
+        </w:rPr>
+        <w:t>_</w:t>
+      </w:r>
+      <w:proofErr w:type="gramStart"/>
+      <w:r>
+        <w:rPr>
+          <w:rFonts w:ascii="IBM Plex Mono" w:hAnsi="IBM Plex Mono"/>
+        </w:rPr>
+        <w:t>names</w:t>
+      </w:r>
+      <w:proofErr w:type="spellEnd"/>
+      <w:r>
+        <w:rPr>
+          <w:rFonts w:ascii="IBM Plex Mono" w:hAnsi="IBM Plex Mono"/>
+        </w:rPr>
+        <w:t>[</w:t>
+      </w:r>
+      <w:proofErr w:type="gramEnd"/>
+      <w:r>
+        <w:rPr>
+          <w:rFonts w:ascii="IBM Plex Mono" w:hAnsi="IBM Plex Mono"/>
+        </w:rPr>
+        <w:t>1],</w:t>
+      </w:r>
+    </w:p>
+    <w:p>
+      <w:pPr>
+        <w:rPr>
+          <w:rFonts w:ascii="IBM Plex Mono" w:hAnsi="IBM Plex Mono"/>
+        </w:rPr>
+      </w:pPr>
+      <w:r>
+        <w:rPr>
+          <w:rFonts w:ascii="IBM Plex Mono" w:hAnsi="IBM Plex Mono"/>
+        </w:rPr>
+        <w:t>    )</w:t>
+      </w:r>
+    </w:p>
+    <w:p>
+      <w:pPr>
+        <w:rPr>
+          <w:rFonts w:ascii="IBM Plex Mono" w:hAnsi="IBM Plex Mono"/>
+        </w:rPr>
+      </w:pPr>
+      <w:r>
+        <w:rPr>
+          <w:rFonts w:ascii="IBM Plex Mono" w:hAnsi="IBM Plex Mono"/>
+        </w:rPr>
+        <w:t xml:space="preserve">    </w:t>
+      </w:r>
+      <w:proofErr w:type="spellStart"/>
+      <w:proofErr w:type="gramStart"/>
+      <w:r>
+        <w:rPr>
+          <w:rFonts w:ascii="IBM Plex Mono" w:hAnsi="IBM Plex Mono"/>
+        </w:rPr>
+        <w:t>ax.scatter</w:t>
+      </w:r>
+      <w:proofErr w:type="spellEnd"/>
+      <w:proofErr w:type="gramEnd"/>
+      <w:r>
+        <w:rPr>
+          <w:rFonts w:ascii="IBM Plex Mono" w:hAnsi="IBM Plex Mono"/>
+        </w:rPr>
+        <w:t xml:space="preserve">(X0, X1, c=y, </w:t>
+      </w:r>
+      <w:proofErr w:type="spellStart"/>
+      <w:r>
+        <w:rPr>
+          <w:rFonts w:ascii="IBM Plex Mono" w:hAnsi="IBM Plex Mono"/>
+        </w:rPr>
+        <w:t>cmap</w:t>
+      </w:r>
+      <w:proofErr w:type="spellEnd"/>
+      <w:r>
+        <w:rPr>
+          <w:rFonts w:ascii="IBM Plex Mono" w:hAnsi="IBM Plex Mono"/>
+        </w:rPr>
+        <w:t>=colormaps['</w:t>
+      </w:r>
+      <w:proofErr w:type="spellStart"/>
+      <w:r>
+        <w:rPr>
+          <w:rFonts w:ascii="IBM Plex Mono" w:hAnsi="IBM Plex Mono"/>
+        </w:rPr>
+        <w:t>coolwarm</w:t>
+      </w:r>
+      <w:proofErr w:type="spellEnd"/>
+      <w:r>
+        <w:rPr>
+          <w:rFonts w:ascii="IBM Plex Mono" w:hAnsi="IBM Plex Mono"/>
+        </w:rPr>
+        <w:t xml:space="preserve">'], s=20, </w:t>
+      </w:r>
+      <w:proofErr w:type="spellStart"/>
+      <w:r>
+        <w:rPr>
+          <w:rFonts w:ascii="IBM Plex Mono" w:hAnsi="IBM Plex Mono"/>
+        </w:rPr>
+        <w:t>edgecolors</w:t>
+      </w:r>
+      <w:proofErr w:type="spellEnd"/>
+      <w:r>
+        <w:rPr>
+          <w:rFonts w:ascii="IBM Plex Mono" w:hAnsi="IBM Plex Mono"/>
+        </w:rPr>
+        <w:t>="k")</w:t>
+      </w:r>
+    </w:p>
+    <w:p>
+      <w:pPr>
+        <w:rPr>
+          <w:rFonts w:ascii="IBM Plex Mono" w:hAnsi="IBM Plex Mono"/>
+        </w:rPr>
+      </w:pPr>
+      <w:r>
+        <w:rPr>
+          <w:rFonts w:ascii="IBM Plex Mono" w:hAnsi="IBM Plex Mono"/>
+        </w:rPr>
+        <w:t xml:space="preserve">    </w:t>
+      </w:r>
+      <w:proofErr w:type="spellStart"/>
+      <w:r>
+        <w:rPr>
+          <w:rFonts w:ascii="IBM Plex Mono" w:hAnsi="IBM Plex Mono"/>
+        </w:rPr>
+        <w:t>ax.set_title</w:t>
+      </w:r>
+      <w:proofErr w:type="spellEnd"/>
+      <w:r>
+        <w:rPr>
+          <w:rFonts w:ascii="IBM Plex Mono" w:hAnsi="IBM Plex Mono"/>
+        </w:rPr>
+        <w:t>(name)</w:t>
+      </w:r>
+    </w:p>
+    <w:p>
+      <w:pPr>
+        <w:rPr>
+          <w:rFonts w:ascii="IBM Plex Mono" w:hAnsi="IBM Plex Mono"/>
+        </w:rPr>
+      </w:pPr>
+    </w:p>
+    <w:p>
+      <w:pPr>
+        <w:rPr>
+          <w:rFonts w:ascii="IBM Plex Mono" w:hAnsi="IBM Plex Mono"/>
+        </w:rPr>
+      </w:pPr>
+      <w:proofErr w:type="spellStart"/>
+      <w:proofErr w:type="gramStart"/>
+      <w:r>
+        <w:rPr>
+          <w:rFonts w:ascii="IBM Plex Mono" w:hAnsi="IBM Plex Mono"/>
+        </w:rPr>
+        <w:t>plt.show</w:t>
+      </w:r>
+      <w:proofErr w:type="spellEnd"/>
+      <w:proofErr w:type="gramEnd"/>
+      <w:r>
+        <w:rPr>
+          <w:rFonts w:ascii="IBM Plex Mono" w:hAnsi="IBM Plex Mono"/>
+        </w:rPr>
+        <w:t>()</w:t>
+      </w:r>
+    </w:p>
+    <w:p>
+      <w:pPr>
+        <w:rPr>
+          <w:rFonts w:ascii="IBM Plex Sans" w:hAnsi="IBM Plex Sans"/>
+        </w:rPr>
+      </w:pPr>
+    </w:p>
+    <w:p>
+      <w:pPr>
+        <w:rPr>
+          <w:rFonts w:ascii="IBM Plex Sans" w:hAnsi="IBM Plex Sans"/>
+        </w:rPr>
+      </w:pPr>
+      <w:r>
+        <w:rPr>
+          <w:rFonts w:ascii="IBM Plex Sans" w:hAnsi="IBM Plex Sans"/>
+        </w:rPr>
+        <w:t>Question 3</w:t>
+      </w:r>
+    </w:p>
+    <w:p>
+      <w:pPr>
+        <w:rPr>
+          <w:rFonts w:ascii="IBM Plex Sans" w:hAnsi="IBM Plex Sans"/>
+        </w:rPr>
+      </w:pPr>
+      <w:r>
+        <w:rPr>
+          <w:rFonts w:ascii="IBM Plex Sans" w:hAnsi="IBM Plex Sans"/>
+        </w:rPr>
+        <w:drawing>
+          <wp:inline distT="0" distB="0" distL="0" distR="0" wp14:anchorId="34BBEB4A" wp14:editId="78406C7D">
+            <wp:extent cx="5934903" cy="4001058"/>
+            <wp:effectExtent l="0" t="0" r="8890" b="0"/>
+            <wp:docPr id="21083165" name="Picture 1" descr="A blue squares with white text&#10;&#10;AI-generated content may be incorrect."/>
+            <wp:cNvGraphicFramePr>
+              <a:graphicFrameLocks xmlns:a="http://schemas.openxmlformats.org/drawingml/2006/main" noChangeAspect="1"/>
+            </wp:cNvGraphicFramePr>
+            <a:graphic xmlns:a="http://schemas.openxmlformats.org/drawingml/2006/main">
+              <a:graphicData uri="http://schemas.openxmlformats.org/drawingml/2006/picture">
+                <pic:pic xmlns:pic="http://schemas.openxmlformats.org/drawingml/2006/picture">
+                  <pic:nvPicPr>
+                    <pic:cNvPr id="21083165" name="Picture 1" descr="A blue squares with white text&#10;&#10;AI-generated content may be incorrect."/>
+                    <pic:cNvPicPr/>
+                  </pic:nvPicPr>
+                  <pic:blipFill>
+                    <a:blip r:embed="rId5"/>
+                    <a:stretch>
+                      <a:fillRect/>
+                    </a:stretch>
+                  </pic:blipFill>
+                  <pic:spPr>
+                    <a:xfrm>
+                      <a:off x="0" y="0"/>
+                      <a:ext cx="5934903" cy="4001058"/>
+                    </a:xfrm>
+                    <a:prstGeom prst="rect">
+                      <a:avLst/>
+                    </a:prstGeom>
+                  </pic:spPr>
+                </pic:pic>
+              </a:graphicData>
+            </a:graphic>
+          </wp:inline>
+        </w:drawing>
+      </w:r>
+    </w:p>
+    <w:p>
+      <w:pPr>
+        <w:rPr>
+          <w:rFonts w:ascii="IBM Plex Sans" w:hAnsi="IBM Plex Sans"/>
+        </w:rPr>
+      </w:pPr>
+    </w:p>
+    <w:p>
+      <w:pPr>
+        <w:rPr>
+          <w:rFonts w:ascii="IBM Plex Sans" w:hAnsi="IBM Plex Sans"/>
+          <w:b/>
+          <w:bCs/>
+        </w:rPr>
+      </w:pPr>
+      <w:r>
+        <w:rPr>
+          <w:rFonts w:ascii="IBM Plex Sans" w:hAnsi="IBM Plex Sans"/>
+          <w:b/>
+          <w:bCs/>
+        </w:rPr>
+        <w:lastRenderedPageBreak/>
+        <w:t>Code</w:t>
+      </w:r>
+    </w:p>
+    <w:p>
+      <w:pPr>
+        <w:rPr>
+          <w:rFonts w:ascii="IBM Plex Mono" w:hAnsi="IBM Plex Mono"/>
+        </w:rPr>
+      </w:pPr>
+      <w:r>
+        <w:rPr>
+          <w:rFonts w:ascii="IBM Plex Mono" w:hAnsi="IBM Plex Mono"/>
+        </w:rPr>
+        <w:t># -*- coding: utf-8 -*-</w:t>
+      </w:r>
+    </w:p>
+    <w:p>
+      <w:pPr>
+        <w:rPr>
+          <w:rFonts w:ascii="IBM Plex Mono" w:hAnsi="IBM Plex Mono"/>
+        </w:rPr>
+      </w:pPr>
+      <w:r>
+        <w:rPr>
+          <w:rFonts w:ascii="IBM Plex Mono" w:hAnsi="IBM Plex Mono"/>
+        </w:rPr>
+        <w:t>"""</w:t>
+      </w:r>
+    </w:p>
+    <w:p>
+      <w:pPr>
+        <w:rPr>
+          <w:rFonts w:ascii="IBM Plex Mono" w:hAnsi="IBM Plex Mono"/>
+        </w:rPr>
+      </w:pPr>
+      <w:r>
+        <w:rPr>
+          <w:rFonts w:ascii="IBM Plex Mono" w:hAnsi="IBM Plex Mono"/>
+        </w:rPr>
+        <w:t>Modified SVM_example.py to include 3x3 confusion matrix</w:t>
+      </w:r>
+    </w:p>
+    <w:p>
+      <w:pPr>
+        <w:rPr>
+          <w:rFonts w:ascii="IBM Plex Mono" w:hAnsi="IBM Plex Mono"/>
+        </w:rPr>
+      </w:pPr>
+      <w:r>
+        <w:rPr>
+          <w:rFonts w:ascii="IBM Plex Mono" w:hAnsi="IBM Plex Mono"/>
+        </w:rPr>
+        <w:t>"""</w:t>
+      </w:r>
+    </w:p>
+    <w:p>
+      <w:pPr>
+        <w:rPr>
+          <w:rFonts w:ascii="IBM Plex Mono" w:hAnsi="IBM Plex Mono"/>
+        </w:rPr>
+      </w:pPr>
+    </w:p>
+    <w:p>
+      <w:pPr>
+        <w:rPr>
+          <w:rFonts w:ascii="IBM Plex Mono" w:hAnsi="IBM Plex Mono"/>
+        </w:rPr>
+      </w:pPr>
+      <w:r>
+        <w:rPr>
+          <w:rFonts w:ascii="IBM Plex Mono" w:hAnsi="IBM Plex Mono"/>
+        </w:rPr>
+        <w:t xml:space="preserve">import </w:t>
+      </w:r>
+      <w:proofErr w:type="spellStart"/>
+      <w:proofErr w:type="gramStart"/>
+      <w:r>
+        <w:rPr>
+          <w:rFonts w:ascii="IBM Plex Mono" w:hAnsi="IBM Plex Mono"/>
+        </w:rPr>
+        <w:t>matplotlib.pyplot</w:t>
+      </w:r>
+      <w:proofErr w:type="spellEnd"/>
+      <w:proofErr w:type="gramEnd"/>
+      <w:r>
+        <w:rPr>
+          <w:rFonts w:ascii="IBM Plex Mono" w:hAnsi="IBM Plex Mono"/>
+        </w:rPr>
+        <w:t xml:space="preserve"> as </w:t>
+      </w:r>
+      <w:proofErr w:type="spellStart"/>
+      <w:r>
+        <w:rPr>
+          <w:rFonts w:ascii="IBM Plex Mono" w:hAnsi="IBM Plex Mono"/>
+        </w:rPr>
+        <w:t>plt</w:t>
+      </w:r>
+      <w:proofErr w:type="spellEnd"/>
+    </w:p>
+    <w:p>
+      <w:pPr>
+        <w:rPr>
+          <w:rFonts w:ascii="IBM Plex Mono" w:hAnsi="IBM Plex Mono"/>
+        </w:rPr>
+      </w:pPr>
+      <w:proofErr w:type="gramStart"/>
+      <w:r>
+        <w:rPr>
+          <w:rFonts w:ascii="IBM Plex Mono" w:hAnsi="IBM Plex Mono"/>
+        </w:rPr>
+        <w:t>import</w:t>
+      </w:r>
+      <w:proofErr w:type="gramEnd"/>
+      <w:r>
+        <w:rPr>
+          <w:rFonts w:ascii="IBM Plex Mono" w:hAnsi="IBM Plex Mono"/>
+        </w:rPr>
+        <w:t xml:space="preserve"> seaborn as </w:t>
+      </w:r>
+      <w:proofErr w:type="spellStart"/>
+      <w:r>
+        <w:rPr>
+          <w:rFonts w:ascii="IBM Plex Mono" w:hAnsi="IBM Plex Mono"/>
+        </w:rPr>
+        <w:t>sns</w:t>
+      </w:r>
+      <w:proofErr w:type="spellEnd"/>
+    </w:p>
+    <w:p>
+      <w:pPr>
+        <w:rPr>
+          <w:rFonts w:ascii="IBM Plex Mono" w:hAnsi="IBM Plex Mono"/>
+        </w:rPr>
+      </w:pPr>
+      <w:r>
+        <w:rPr>
+          <w:rFonts w:ascii="IBM Plex Mono" w:hAnsi="IBM Plex Mono"/>
+        </w:rPr>
+        <w:t xml:space="preserve">from </w:t>
+      </w:r>
+      <w:proofErr w:type="spellStart"/>
+      <w:r>
+        <w:rPr>
+          <w:rFonts w:ascii="IBM Plex Mono" w:hAnsi="IBM Plex Mono"/>
+        </w:rPr>
+        <w:t>sklearn</w:t>
+      </w:r>
+      <w:proofErr w:type="spellEnd"/>
+      <w:r>
+        <w:rPr>
+          <w:rFonts w:ascii="IBM Plex Mono" w:hAnsi="IBM Plex Mono"/>
+        </w:rPr>
+        <w:t xml:space="preserve"> import datasets, </w:t>
+      </w:r>
+      <w:proofErr w:type="spellStart"/>
+      <w:r>
+        <w:rPr>
+          <w:rFonts w:ascii="IBM Plex Mono" w:hAnsi="IBM Plex Mono"/>
+        </w:rPr>
+        <w:t>svm</w:t>
+      </w:r>
+      <w:proofErr w:type="spellEnd"/>
+      <w:r>
+        <w:rPr>
+          <w:rFonts w:ascii="IBM Plex Mono" w:hAnsi="IBM Plex Mono"/>
+        </w:rPr>
+        <w:t>, metrics</w:t>
+      </w:r>
+    </w:p>
+    <w:p>
+      <w:pPr>
+        <w:rPr>
+          <w:rFonts w:ascii="IBM Plex Mono" w:hAnsi="IBM Plex Mono"/>
+        </w:rPr>
+      </w:pPr>
+      <w:r>
+        <w:rPr>
+          <w:rFonts w:ascii="IBM Plex Mono" w:hAnsi="IBM Plex Mono"/>
+        </w:rPr>
+        <w:t xml:space="preserve">from </w:t>
+      </w:r>
+      <w:proofErr w:type="spellStart"/>
+      <w:proofErr w:type="gramStart"/>
+      <w:r>
+        <w:rPr>
+          <w:rFonts w:ascii="IBM Plex Mono" w:hAnsi="IBM Plex Mono"/>
+        </w:rPr>
+        <w:t>sklearn.model</w:t>
+      </w:r>
+      <w:proofErr w:type="gramEnd"/>
+      <w:r>
+        <w:rPr>
+          <w:rFonts w:ascii="IBM Plex Mono" w:hAnsi="IBM Plex Mono"/>
+        </w:rPr>
+        <w:t>_selection</w:t>
+      </w:r>
+      <w:proofErr w:type="spellEnd"/>
+      <w:r>
+        <w:rPr>
+          <w:rFonts w:ascii="IBM Plex Mono" w:hAnsi="IBM Plex Mono"/>
+        </w:rPr>
+        <w:t xml:space="preserve"> import </w:t>
+      </w:r>
+      <w:proofErr w:type="spellStart"/>
+      <w:r>
+        <w:rPr>
+          <w:rFonts w:ascii="IBM Plex Mono" w:hAnsi="IBM Plex Mono"/>
+        </w:rPr>
+        <w:t>train_test_split</w:t>
+      </w:r>
+      <w:proofErr w:type="spellEnd"/>
+    </w:p>
+    <w:p>
+      <w:pPr>
+        <w:rPr>
+          <w:rFonts w:ascii="IBM Plex Mono" w:hAnsi="IBM Plex Mono"/>
+        </w:rPr>
+      </w:pPr>
+    </w:p>
+    <w:p>
+      <w:pPr>
+        <w:rPr>
+          <w:rFonts w:ascii="IBM Plex Mono" w:hAnsi="IBM Plex Mono"/>
+        </w:rPr>
+      </w:pPr>
+      <w:r>
+        <w:rPr>
+          <w:rFonts w:ascii="IBM Plex Mono" w:hAnsi="IBM Plex Mono"/>
+        </w:rPr>
+        <w:t># Load Iris dataset</w:t>
+      </w:r>
+    </w:p>
+    <w:p>
+      <w:pPr>
+        <w:rPr>
+          <w:rFonts w:ascii="IBM Plex Mono" w:hAnsi="IBM Plex Mono"/>
+        </w:rPr>
+      </w:pPr>
+      <w:r>
+        <w:rPr>
+          <w:rFonts w:ascii="IBM Plex Mono" w:hAnsi="IBM Plex Mono"/>
+        </w:rPr>
+        <w:t xml:space="preserve">iris = </w:t>
+      </w:r>
+      <w:proofErr w:type="spellStart"/>
+      <w:proofErr w:type="gramStart"/>
+      <w:r>
+        <w:rPr>
+          <w:rFonts w:ascii="IBM Plex Mono" w:hAnsi="IBM Plex Mono"/>
+        </w:rPr>
+        <w:t>datasets.load</w:t>
+      </w:r>
+      <w:proofErr w:type="gramEnd"/>
+      <w:r>
+        <w:rPr>
+          <w:rFonts w:ascii="IBM Plex Mono" w:hAnsi="IBM Plex Mono"/>
+        </w:rPr>
+        <w:t>_</w:t>
+      </w:r>
+      <w:proofErr w:type="gramStart"/>
+      <w:r>
+        <w:rPr>
+          <w:rFonts w:ascii="IBM Plex Mono" w:hAnsi="IBM Plex Mono"/>
+        </w:rPr>
+        <w:t>iris</w:t>
       </w:r>
       <w:proofErr w:type="spellEnd"/>
       <w:r>
@@ -1419,8 +2674,141 @@
         </w:rPr>
         <w:t>(</w:t>
       </w:r>
-      <w:proofErr w:type="spellStart"/>
-      <w:proofErr w:type="gramEnd"/>
+      <w:proofErr w:type="gramEnd"/>
+      <w:r>
+        <w:rPr>
+          <w:rFonts w:ascii="IBM Plex Mono" w:hAnsi="IBM Plex Mono"/>
+        </w:rPr>
+        <w:t>)</w:t>
+      </w:r>
+    </w:p>
+    <w:p>
+      <w:pPr>
+        <w:rPr>
+          <w:rFonts w:ascii="IBM Plex Mono" w:hAnsi="IBM Plex Mono"/>
+        </w:rPr>
+      </w:pPr>
+      <w:r>
+        <w:rPr>
+          <w:rFonts w:ascii="IBM Plex Mono" w:hAnsi="IBM Plex Mono"/>
+        </w:rPr>
+        <w:t xml:space="preserve">X = </w:t>
+      </w:r>
+      <w:proofErr w:type="spellStart"/>
+      <w:r>
+        <w:rPr>
+          <w:rFonts w:ascii="IBM Plex Mono" w:hAnsi="IBM Plex Mono"/>
+        </w:rPr>
+        <w:t>iris.data</w:t>
+      </w:r>
+      <w:proofErr w:type="spellEnd"/>
+      <w:proofErr w:type="gramStart"/>
+      <w:r>
+        <w:rPr>
+          <w:rFonts w:ascii="IBM Plex Mono" w:hAnsi="IBM Plex Mono"/>
+        </w:rPr>
+        <w:t>[:,</w:t>
+      </w:r>
+      <w:proofErr w:type="gramEnd"/>
+      <w:r>
+        <w:rPr>
+          <w:rFonts w:ascii="IBM Plex Mono" w:hAnsi="IBM Plex Mono"/>
+        </w:rPr>
+        <w:t xml:space="preserve"> :2]</w:t>
+      </w:r>
+    </w:p>
+    <w:p>
+      <w:pPr>
+        <w:rPr>
+          <w:rFonts w:ascii="IBM Plex Mono" w:hAnsi="IBM Plex Mono"/>
+        </w:rPr>
+      </w:pPr>
+      <w:r>
+        <w:rPr>
+          <w:rFonts w:ascii="IBM Plex Mono" w:hAnsi="IBM Plex Mono"/>
+        </w:rPr>
+        <w:t xml:space="preserve">y = </w:t>
+      </w:r>
+      <w:proofErr w:type="spellStart"/>
+      <w:proofErr w:type="gramStart"/>
+      <w:r>
+        <w:rPr>
+          <w:rFonts w:ascii="IBM Plex Mono" w:hAnsi="IBM Plex Mono"/>
+        </w:rPr>
+        <w:t>iris.target</w:t>
+      </w:r>
+      <w:proofErr w:type="spellEnd"/>
+      <w:proofErr w:type="gramEnd"/>
+    </w:p>
+    <w:p>
+      <w:pPr>
+        <w:rPr>
+          <w:rFonts w:ascii="IBM Plex Mono" w:hAnsi="IBM Plex Mono"/>
+        </w:rPr>
+      </w:pPr>
+    </w:p>
+    <w:p>
+      <w:pPr>
+        <w:rPr>
+          <w:rFonts w:ascii="IBM Plex Mono" w:hAnsi="IBM Plex Mono"/>
+        </w:rPr>
+      </w:pPr>
+      <w:r>
+        <w:rPr>
+          <w:rFonts w:ascii="IBM Plex Mono" w:hAnsi="IBM Plex Mono"/>
+        </w:rPr>
+        <w:t># Split data</w:t>
+      </w:r>
+    </w:p>
+    <w:p>
+      <w:pPr>
+        <w:rPr>
+          <w:rFonts w:ascii="IBM Plex Mono" w:hAnsi="IBM Plex Mono"/>
+        </w:rPr>
+      </w:pPr>
+      <w:proofErr w:type="spellStart"/>
+      <w:r>
+        <w:rPr>
+          <w:rFonts w:ascii="IBM Plex Mono" w:hAnsi="IBM Plex Mono"/>
+        </w:rPr>
+        <w:t>X_train</w:t>
+      </w:r>
+      <w:proofErr w:type="spellEnd"/>
+      <w:r>
+        <w:rPr>
+          <w:rFonts w:ascii="IBM Plex Mono" w:hAnsi="IBM Plex Mono"/>
+        </w:rPr>
+        <w:t xml:space="preserve">, </w:t>
+      </w:r>
+      <w:proofErr w:type="spellStart"/>
+      <w:r>
+        <w:rPr>
+          <w:rFonts w:ascii="IBM Plex Mono" w:hAnsi="IBM Plex Mono"/>
+        </w:rPr>
+        <w:t>X_test</w:t>
+      </w:r>
+      <w:proofErr w:type="spellEnd"/>
+      <w:r>
+        <w:rPr>
+          <w:rFonts w:ascii="IBM Plex Mono" w:hAnsi="IBM Plex Mono"/>
+        </w:rPr>
+        <w:t xml:space="preserve">, </w:t>
+      </w:r>
+      <w:proofErr w:type="spellStart"/>
+      <w:r>
+        <w:rPr>
+          <w:rFonts w:ascii="IBM Plex Mono" w:hAnsi="IBM Plex Mono"/>
+        </w:rPr>
+        <w:t>y_train</w:t>
+      </w:r>
+      <w:proofErr w:type="spellEnd"/>
+      <w:r>
+        <w:rPr>
+          <w:rFonts w:ascii="IBM Plex Mono" w:hAnsi="IBM Plex Mono"/>
+        </w:rPr>
+        <w:t xml:space="preserve">, </w:t>
+      </w:r>
+      <w:proofErr w:type="spellStart"/>
       <w:r>
         <w:rPr>
           <w:rFonts w:ascii="IBM Plex Mono" w:hAnsi="IBM Plex Mono"/>
@@ -1432,12 +2820,238 @@
         <w:rPr>
           <w:rFonts w:ascii="IBM Plex Mono" w:hAnsi="IBM Plex Mono"/>
         </w:rPr>
+        <w:t xml:space="preserve"> = </w:t>
+      </w:r>
+      <w:proofErr w:type="spellStart"/>
+      <w:r>
+        <w:rPr>
+          <w:rFonts w:ascii="IBM Plex Mono" w:hAnsi="IBM Plex Mono"/>
+        </w:rPr>
+        <w:t>train_test_</w:t>
+      </w:r>
+      <w:proofErr w:type="gramStart"/>
+      <w:r>
+        <w:rPr>
+          <w:rFonts w:ascii="IBM Plex Mono" w:hAnsi="IBM Plex Mono"/>
+        </w:rPr>
+        <w:t>split</w:t>
+      </w:r>
+      <w:proofErr w:type="spellEnd"/>
+      <w:r>
+        <w:rPr>
+          <w:rFonts w:ascii="IBM Plex Mono" w:hAnsi="IBM Plex Mono"/>
+        </w:rPr>
+        <w:t>(</w:t>
+      </w:r>
+      <w:proofErr w:type="gramEnd"/>
+      <w:r>
+        <w:rPr>
+          <w:rFonts w:ascii="IBM Plex Mono" w:hAnsi="IBM Plex Mono"/>
+        </w:rPr>
+        <w:t xml:space="preserve">X, y, </w:t>
+      </w:r>
+      <w:proofErr w:type="spellStart"/>
+      <w:r>
+        <w:rPr>
+          <w:rFonts w:ascii="IBM Plex Mono" w:hAnsi="IBM Plex Mono"/>
+        </w:rPr>
+        <w:t>test_size</w:t>
+      </w:r>
+      <w:proofErr w:type="spellEnd"/>
+      <w:r>
+        <w:rPr>
+          <w:rFonts w:ascii="IBM Plex Mono" w:hAnsi="IBM Plex Mono"/>
+        </w:rPr>
+        <w:t xml:space="preserve">=0.3, </w:t>
+      </w:r>
+      <w:proofErr w:type="spellStart"/>
+      <w:r>
+        <w:rPr>
+          <w:rFonts w:ascii="IBM Plex Mono" w:hAnsi="IBM Plex Mono"/>
+        </w:rPr>
+        <w:t>random_state</w:t>
+      </w:r>
+      <w:proofErr w:type="spellEnd"/>
+      <w:r>
+        <w:rPr>
+          <w:rFonts w:ascii="IBM Plex Mono" w:hAnsi="IBM Plex Mono"/>
+        </w:rPr>
+        <w:t>=42)</w:t>
+      </w:r>
+    </w:p>
+    <w:p>
+      <w:pPr>
+        <w:rPr>
+          <w:rFonts w:ascii="IBM Plex Mono" w:hAnsi="IBM Plex Mono"/>
+        </w:rPr>
+      </w:pPr>
+    </w:p>
+    <w:p>
+      <w:pPr>
+        <w:rPr>
+          <w:rFonts w:ascii="IBM Plex Mono" w:hAnsi="IBM Plex Mono"/>
+          <w:lang w:val="fr-FR"/>
+        </w:rPr>
+      </w:pPr>
+      <w:r>
+        <w:rPr>
+          <w:rFonts w:ascii="IBM Plex Mono" w:hAnsi="IBM Plex Mono"/>
+          <w:lang w:val="fr-FR"/>
+        </w:rPr>
+        <w:t xml:space="preserve"># Train SVM (RBF kernel </w:t>
+      </w:r>
+      <w:proofErr w:type="spellStart"/>
+      <w:r>
+        <w:rPr>
+          <w:rFonts w:ascii="IBM Plex Mono" w:hAnsi="IBM Plex Mono"/>
+          <w:lang w:val="fr-FR"/>
+        </w:rPr>
+        <w:t>example</w:t>
+      </w:r>
+      <w:proofErr w:type="spellEnd"/>
+      <w:r>
+        <w:rPr>
+          <w:rFonts w:ascii="IBM Plex Mono" w:hAnsi="IBM Plex Mono"/>
+          <w:lang w:val="fr-FR"/>
+        </w:rPr>
+        <w:t>)</w:t>
+      </w:r>
+    </w:p>
+    <w:p>
+      <w:pPr>
+        <w:rPr>
+          <w:rFonts w:ascii="IBM Plex Mono" w:hAnsi="IBM Plex Mono"/>
+          <w:lang w:val="fr-FR"/>
+        </w:rPr>
+      </w:pPr>
+      <w:proofErr w:type="spellStart"/>
+      <w:proofErr w:type="gramStart"/>
+      <w:r>
+        <w:rPr>
+          <w:rFonts w:ascii="IBM Plex Mono" w:hAnsi="IBM Plex Mono"/>
+          <w:lang w:val="fr-FR"/>
+        </w:rPr>
+        <w:t>clf</w:t>
+      </w:r>
+      <w:proofErr w:type="spellEnd"/>
+      <w:proofErr w:type="gramEnd"/>
+      <w:r>
+        <w:rPr>
+          <w:rFonts w:ascii="IBM Plex Mono" w:hAnsi="IBM Plex Mono"/>
+          <w:lang w:val="fr-FR"/>
+        </w:rPr>
+        <w:t xml:space="preserve"> = </w:t>
+      </w:r>
+      <w:proofErr w:type="spellStart"/>
+      <w:proofErr w:type="gramStart"/>
+      <w:r>
+        <w:rPr>
+          <w:rFonts w:ascii="IBM Plex Mono" w:hAnsi="IBM Plex Mono"/>
+          <w:lang w:val="fr-FR"/>
+        </w:rPr>
+        <w:t>svm.SVC</w:t>
+      </w:r>
+      <w:proofErr w:type="spellEnd"/>
+      <w:r>
+        <w:rPr>
+          <w:rFonts w:ascii="IBM Plex Mono" w:hAnsi="IBM Plex Mono"/>
+          <w:lang w:val="fr-FR"/>
+        </w:rPr>
+        <w:t>(</w:t>
+      </w:r>
+      <w:proofErr w:type="gramEnd"/>
+      <w:r>
+        <w:rPr>
+          <w:rFonts w:ascii="IBM Plex Mono" w:hAnsi="IBM Plex Mono"/>
+          <w:lang w:val="fr-FR"/>
+        </w:rPr>
+        <w:t>kernel="</w:t>
+      </w:r>
+      <w:proofErr w:type="spellStart"/>
+      <w:r>
+        <w:rPr>
+          <w:rFonts w:ascii="IBM Plex Mono" w:hAnsi="IBM Plex Mono"/>
+          <w:lang w:val="fr-FR"/>
+        </w:rPr>
+        <w:t>rbf</w:t>
+      </w:r>
+      <w:proofErr w:type="spellEnd"/>
+      <w:r>
+        <w:rPr>
+          <w:rFonts w:ascii="IBM Plex Mono" w:hAnsi="IBM Plex Mono"/>
+          <w:lang w:val="fr-FR"/>
+        </w:rPr>
+        <w:t>", gamma=0.7, C=1.0)</w:t>
+      </w:r>
+    </w:p>
+    <w:p>
+      <w:pPr>
+        <w:rPr>
+          <w:rFonts w:ascii="IBM Plex Mono" w:hAnsi="IBM Plex Mono"/>
+          <w:lang w:val="fr-FR"/>
+        </w:rPr>
+      </w:pPr>
+      <w:proofErr w:type="spellStart"/>
+      <w:proofErr w:type="gramStart"/>
+      <w:r>
+        <w:rPr>
+          <w:rFonts w:ascii="IBM Plex Mono" w:hAnsi="IBM Plex Mono"/>
+          <w:lang w:val="fr-FR"/>
+        </w:rPr>
+        <w:t>clf.fit</w:t>
+      </w:r>
+      <w:proofErr w:type="spellEnd"/>
+      <w:r>
+        <w:rPr>
+          <w:rFonts w:ascii="IBM Plex Mono" w:hAnsi="IBM Plex Mono"/>
+          <w:lang w:val="fr-FR"/>
+        </w:rPr>
+        <w:t>(</w:t>
+      </w:r>
+      <w:proofErr w:type="spellStart"/>
+      <w:proofErr w:type="gramEnd"/>
+      <w:r>
+        <w:rPr>
+          <w:rFonts w:ascii="IBM Plex Mono" w:hAnsi="IBM Plex Mono"/>
+          <w:lang w:val="fr-FR"/>
+        </w:rPr>
+        <w:t>X_train</w:t>
+      </w:r>
+      <w:proofErr w:type="spellEnd"/>
+      <w:r>
+        <w:rPr>
+          <w:rFonts w:ascii="IBM Plex Mono" w:hAnsi="IBM Plex Mono"/>
+          <w:lang w:val="fr-FR"/>
+        </w:rPr>
         <w:t xml:space="preserve">, </w:t>
       </w:r>
       <w:proofErr w:type="spellStart"/>
       <w:r>
         <w:rPr>
           <w:rFonts w:ascii="IBM Plex Mono" w:hAnsi="IBM Plex Mono"/>
+          <w:lang w:val="fr-FR"/>
+        </w:rPr>
+        <w:t>y_train</w:t>
+      </w:r>
+      <w:proofErr w:type="spellEnd"/>
+      <w:r>
+        <w:rPr>
+          <w:rFonts w:ascii="IBM Plex Mono" w:hAnsi="IBM Plex Mono"/>
+          <w:lang w:val="fr-FR"/>
+        </w:rPr>
+        <w:t>)</w:t>
+      </w:r>
+    </w:p>
+    <w:p>
+      <w:pPr>
+        <w:rPr>
+          <w:rFonts w:ascii="IBM Plex Mono" w:hAnsi="IBM Plex Mono"/>
+        </w:rPr>
+      </w:pPr>
+      <w:proofErr w:type="spellStart"/>
+      <w:r>
+        <w:rPr>
+          <w:rFonts w:ascii="IBM Plex Mono" w:hAnsi="IBM Plex Mono"/>
         </w:rPr>
         <w:t>y_pred</w:t>
       </w:r>
@@ -1446,6 +3060,36 @@
         <w:rPr>
           <w:rFonts w:ascii="IBM Plex Mono" w:hAnsi="IBM Plex Mono"/>
         </w:rPr>
+        <w:t xml:space="preserve"> = </w:t>
+      </w:r>
+      <w:proofErr w:type="spellStart"/>
+      <w:proofErr w:type="gramStart"/>
+      <w:r>
+        <w:rPr>
+          <w:rFonts w:ascii="IBM Plex Mono" w:hAnsi="IBM Plex Mono"/>
+        </w:rPr>
+        <w:t>clf.predict</w:t>
+      </w:r>
+      <w:proofErr w:type="spellEnd"/>
+      <w:proofErr w:type="gramEnd"/>
+      <w:r>
+        <w:rPr>
+          <w:rFonts w:ascii="IBM Plex Mono" w:hAnsi="IBM Plex Mono"/>
+        </w:rPr>
+        <w:t>(</w:t>
+      </w:r>
+      <w:proofErr w:type="spellStart"/>
+      <w:r>
+        <w:rPr>
+          <w:rFonts w:ascii="IBM Plex Mono" w:hAnsi="IBM Plex Mono"/>
+        </w:rPr>
+        <w:t>X_test</w:t>
+      </w:r>
+      <w:proofErr w:type="spellEnd"/>
+      <w:r>
+        <w:rPr>
+          <w:rFonts w:ascii="IBM Plex Mono" w:hAnsi="IBM Plex Mono"/>
+        </w:rPr>
         <w:t>)</w:t>
       </w:r>
     </w:p>
@@ -1455,37 +3099,98 @@
           <w:rFonts w:ascii="IBM Plex Mono" w:hAnsi="IBM Plex Mono"/>
         </w:rPr>
       </w:pPr>
-      <w:r>
-        <w:rPr>
-          <w:rFonts w:ascii="IBM Plex Mono" w:hAnsi="IBM Plex Mono"/>
-        </w:rPr>
-        <w:t>    print(</w:t>
-      </w:r>
-      <w:proofErr w:type="gramStart"/>
-      <w:r>
-        <w:rPr>
-          <w:rFonts w:ascii="IBM Plex Mono" w:hAnsi="IBM Plex Mono"/>
-        </w:rPr>
-        <w:t>f"{name}: {</w:t>
-      </w:r>
-      <w:proofErr w:type="gramEnd"/>
-      <w:r>
-        <w:rPr>
-          <w:rFonts w:ascii="IBM Plex Mono" w:hAnsi="IBM Plex Mono"/>
-        </w:rPr>
-        <w:t>acc:.2</w:t>
-      </w:r>
-      <w:proofErr w:type="gramStart"/>
-      <w:r>
-        <w:rPr>
-          <w:rFonts w:ascii="IBM Plex Mono" w:hAnsi="IBM Plex Mono"/>
-        </w:rPr>
-        <w:t>f}"</w:t>
-      </w:r>
-      <w:proofErr w:type="gramEnd"/>
-      <w:r>
-        <w:rPr>
-          <w:rFonts w:ascii="IBM Plex Mono" w:hAnsi="IBM Plex Mono"/>
+    </w:p>
+    <w:p>
+      <w:pPr>
+        <w:rPr>
+          <w:rFonts w:ascii="IBM Plex Mono" w:hAnsi="IBM Plex Mono"/>
+        </w:rPr>
+      </w:pPr>
+      <w:r>
+        <w:rPr>
+          <w:rFonts w:ascii="IBM Plex Mono" w:hAnsi="IBM Plex Mono"/>
+        </w:rPr>
+        <w:lastRenderedPageBreak/>
+        <w:t># Create and plot 3x3 confusion matrix</w:t>
+      </w:r>
+    </w:p>
+    <w:p>
+      <w:pPr>
+        <w:rPr>
+          <w:rFonts w:ascii="IBM Plex Mono" w:hAnsi="IBM Plex Mono"/>
+          <w:lang w:val="es-ES"/>
+        </w:rPr>
+      </w:pPr>
+      <w:r>
+        <w:rPr>
+          <w:rFonts w:ascii="IBM Plex Mono" w:hAnsi="IBM Plex Mono"/>
+          <w:lang w:val="es-ES"/>
+        </w:rPr>
+        <w:t xml:space="preserve">cm = </w:t>
+      </w:r>
+      <w:proofErr w:type="spellStart"/>
+      <w:proofErr w:type="gramStart"/>
+      <w:r>
+        <w:rPr>
+          <w:rFonts w:ascii="IBM Plex Mono" w:hAnsi="IBM Plex Mono"/>
+          <w:lang w:val="es-ES"/>
+        </w:rPr>
+        <w:t>metrics.confusion</w:t>
+      </w:r>
+      <w:proofErr w:type="gramEnd"/>
+      <w:r>
+        <w:rPr>
+          <w:rFonts w:ascii="IBM Plex Mono" w:hAnsi="IBM Plex Mono"/>
+          <w:lang w:val="es-ES"/>
+        </w:rPr>
+        <w:t>_</w:t>
+      </w:r>
+      <w:proofErr w:type="gramStart"/>
+      <w:r>
+        <w:rPr>
+          <w:rFonts w:ascii="IBM Plex Mono" w:hAnsi="IBM Plex Mono"/>
+          <w:lang w:val="es-ES"/>
+        </w:rPr>
+        <w:t>matrix</w:t>
+      </w:r>
+      <w:proofErr w:type="spellEnd"/>
+      <w:r>
+        <w:rPr>
+          <w:rFonts w:ascii="IBM Plex Mono" w:hAnsi="IBM Plex Mono"/>
+          <w:lang w:val="es-ES"/>
+        </w:rPr>
+        <w:t>(</w:t>
+      </w:r>
+      <w:proofErr w:type="spellStart"/>
+      <w:proofErr w:type="gramEnd"/>
+      <w:r>
+        <w:rPr>
+          <w:rFonts w:ascii="IBM Plex Mono" w:hAnsi="IBM Plex Mono"/>
+          <w:lang w:val="es-ES"/>
+        </w:rPr>
+        <w:t>y_test</w:t>
+      </w:r>
+      <w:proofErr w:type="spellEnd"/>
+      <w:r>
+        <w:rPr>
+          <w:rFonts w:ascii="IBM Plex Mono" w:hAnsi="IBM Plex Mono"/>
+          <w:lang w:val="es-ES"/>
+        </w:rPr>
+        <w:t xml:space="preserve">, </w:t>
+      </w:r>
+      <w:proofErr w:type="spellStart"/>
+      <w:r>
+        <w:rPr>
+          <w:rFonts w:ascii="IBM Plex Mono" w:hAnsi="IBM Plex Mono"/>
+          <w:lang w:val="es-ES"/>
+        </w:rPr>
+        <w:t>y_pred</w:t>
+      </w:r>
+      <w:proofErr w:type="spellEnd"/>
+      <w:r>
+        <w:rPr>
+          <w:rFonts w:ascii="IBM Plex Mono" w:hAnsi="IBM Plex Mono"/>
+          <w:lang w:val="es-ES"/>
         </w:rPr>
         <w:t>)</w:t>
       </w:r>
@@ -1496,47 +3201,21 @@
           <w:rFonts w:ascii="IBM Plex Mono" w:hAnsi="IBM Plex Mono"/>
         </w:rPr>
       </w:pPr>
-    </w:p>
-    <w:p>
-      <w:pPr>
-        <w:rPr>
-          <w:rFonts w:ascii="IBM Plex Mono" w:hAnsi="IBM Plex Mono"/>
-        </w:rPr>
-      </w:pPr>
-      <w:r>
-        <w:rPr>
-          <w:rFonts w:ascii="IBM Plex Mono" w:hAnsi="IBM Plex Mono"/>
-        </w:rPr>
-        <w:t># Plot decision boundaries</w:t>
-      </w:r>
-    </w:p>
-    <w:p>
-      <w:pPr>
-        <w:rPr>
-          <w:rFonts w:ascii="IBM Plex Mono" w:hAnsi="IBM Plex Mono"/>
-        </w:rPr>
-      </w:pPr>
-      <w:r>
-        <w:rPr>
-          <w:rFonts w:ascii="IBM Plex Mono" w:hAnsi="IBM Plex Mono"/>
-        </w:rPr>
-        <w:t xml:space="preserve">fig, sub = </w:t>
-      </w:r>
-      <w:proofErr w:type="spellStart"/>
-      <w:proofErr w:type="gramStart"/>
-      <w:r>
-        <w:rPr>
-          <w:rFonts w:ascii="IBM Plex Mono" w:hAnsi="IBM Plex Mono"/>
-        </w:rPr>
-        <w:t>plt.subplots</w:t>
-      </w:r>
-      <w:proofErr w:type="spellEnd"/>
-      <w:proofErr w:type="gramEnd"/>
-      <w:r>
-        <w:rPr>
-          <w:rFonts w:ascii="IBM Plex Mono" w:hAnsi="IBM Plex Mono"/>
-        </w:rPr>
-        <w:t xml:space="preserve">(2, 2, </w:t>
+      <w:proofErr w:type="spellStart"/>
+      <w:proofErr w:type="gramStart"/>
+      <w:r>
+        <w:rPr>
+          <w:rFonts w:ascii="IBM Plex Mono" w:hAnsi="IBM Plex Mono"/>
+        </w:rPr>
+        <w:t>plt.figure</w:t>
+      </w:r>
+      <w:proofErr w:type="spellEnd"/>
+      <w:proofErr w:type="gramEnd"/>
+      <w:r>
+        <w:rPr>
+          <w:rFonts w:ascii="IBM Plex Mono" w:hAnsi="IBM Plex Mono"/>
+        </w:rPr>
+        <w:t>(</w:t>
       </w:r>
       <w:proofErr w:type="spellStart"/>
       <w:r>
@@ -1558,22 +3237,241 @@
         <w:rPr>
           <w:rFonts w:ascii="IBM Plex Mono" w:hAnsi="IBM Plex Mono"/>
         </w:rPr>
-        <w:t>8, 8))</w:t>
-      </w:r>
-    </w:p>
-    <w:p>
-      <w:pPr>
-        <w:rPr>
-          <w:rFonts w:ascii="IBM Plex Mono" w:hAnsi="IBM Plex Mono"/>
-        </w:rPr>
-      </w:pPr>
-      <w:proofErr w:type="spellStart"/>
-      <w:proofErr w:type="gramStart"/>
-      <w:r>
-        <w:rPr>
-          <w:rFonts w:ascii="IBM Plex Mono" w:hAnsi="IBM Plex Mono"/>
-        </w:rPr>
-        <w:t>plt.subplots</w:t>
+        <w:t>5, 4))</w:t>
+      </w:r>
+    </w:p>
+    <w:p>
+      <w:pPr>
+        <w:rPr>
+          <w:rFonts w:ascii="IBM Plex Mono" w:hAnsi="IBM Plex Mono"/>
+        </w:rPr>
+      </w:pPr>
+      <w:proofErr w:type="spellStart"/>
+      <w:proofErr w:type="gramStart"/>
+      <w:r>
+        <w:rPr>
+          <w:rFonts w:ascii="IBM Plex Mono" w:hAnsi="IBM Plex Mono"/>
+        </w:rPr>
+        <w:t>sns.heatmap</w:t>
+      </w:r>
+      <w:proofErr w:type="spellEnd"/>
+      <w:proofErr w:type="gramEnd"/>
+      <w:r>
+        <w:rPr>
+          <w:rFonts w:ascii="IBM Plex Mono" w:hAnsi="IBM Plex Mono"/>
+        </w:rPr>
+        <w:t xml:space="preserve">(cm, </w:t>
+      </w:r>
+      <w:proofErr w:type="spellStart"/>
+      <w:r>
+        <w:rPr>
+          <w:rFonts w:ascii="IBM Plex Mono" w:hAnsi="IBM Plex Mono"/>
+        </w:rPr>
+        <w:t>annot</w:t>
+      </w:r>
+      <w:proofErr w:type="spellEnd"/>
+      <w:r>
+        <w:rPr>
+          <w:rFonts w:ascii="IBM Plex Mono" w:hAnsi="IBM Plex Mono"/>
+        </w:rPr>
+        <w:t xml:space="preserve">=True, </w:t>
+      </w:r>
+      <w:proofErr w:type="spellStart"/>
+      <w:r>
+        <w:rPr>
+          <w:rFonts w:ascii="IBM Plex Mono" w:hAnsi="IBM Plex Mono"/>
+        </w:rPr>
+        <w:t>fmt</w:t>
+      </w:r>
+      <w:proofErr w:type="spellEnd"/>
+      <w:r>
+        <w:rPr>
+          <w:rFonts w:ascii="IBM Plex Mono" w:hAnsi="IBM Plex Mono"/>
+        </w:rPr>
+        <w:t xml:space="preserve">="d", </w:t>
+      </w:r>
+      <w:proofErr w:type="spellStart"/>
+      <w:r>
+        <w:rPr>
+          <w:rFonts w:ascii="IBM Plex Mono" w:hAnsi="IBM Plex Mono"/>
+        </w:rPr>
+        <w:t>cmap</w:t>
+      </w:r>
+      <w:proofErr w:type="spellEnd"/>
+      <w:r>
+        <w:rPr>
+          <w:rFonts w:ascii="IBM Plex Mono" w:hAnsi="IBM Plex Mono"/>
+        </w:rPr>
+        <w:t>="Blues",</w:t>
+      </w:r>
+    </w:p>
+    <w:p>
+      <w:pPr>
+        <w:rPr>
+          <w:rFonts w:ascii="IBM Plex Mono" w:hAnsi="IBM Plex Mono"/>
+        </w:rPr>
+      </w:pPr>
+      <w:r>
+        <w:rPr>
+          <w:rFonts w:ascii="IBM Plex Mono" w:hAnsi="IBM Plex Mono"/>
+        </w:rPr>
+        <w:t xml:space="preserve">            </w:t>
+      </w:r>
+      <w:proofErr w:type="spellStart"/>
+      <w:r>
+        <w:rPr>
+          <w:rFonts w:ascii="IBM Plex Mono" w:hAnsi="IBM Plex Mono"/>
+        </w:rPr>
+        <w:t>xticklabels</w:t>
+      </w:r>
+      <w:proofErr w:type="spellEnd"/>
+      <w:r>
+        <w:rPr>
+          <w:rFonts w:ascii="IBM Plex Mono" w:hAnsi="IBM Plex Mono"/>
+        </w:rPr>
+        <w:t>=</w:t>
+      </w:r>
+      <w:proofErr w:type="spellStart"/>
+      <w:proofErr w:type="gramStart"/>
+      <w:r>
+        <w:rPr>
+          <w:rFonts w:ascii="IBM Plex Mono" w:hAnsi="IBM Plex Mono"/>
+        </w:rPr>
+        <w:t>iris.target</w:t>
+      </w:r>
+      <w:proofErr w:type="gramEnd"/>
+      <w:r>
+        <w:rPr>
+          <w:rFonts w:ascii="IBM Plex Mono" w:hAnsi="IBM Plex Mono"/>
+        </w:rPr>
+        <w:t>_names</w:t>
+      </w:r>
+      <w:proofErr w:type="spellEnd"/>
+      <w:r>
+        <w:rPr>
+          <w:rFonts w:ascii="IBM Plex Mono" w:hAnsi="IBM Plex Mono"/>
+        </w:rPr>
+        <w:t xml:space="preserve">, </w:t>
+      </w:r>
+      <w:proofErr w:type="spellStart"/>
+      <w:r>
+        <w:rPr>
+          <w:rFonts w:ascii="IBM Plex Mono" w:hAnsi="IBM Plex Mono"/>
+        </w:rPr>
+        <w:t>yticklabels</w:t>
+      </w:r>
+      <w:proofErr w:type="spellEnd"/>
+      <w:r>
+        <w:rPr>
+          <w:rFonts w:ascii="IBM Plex Mono" w:hAnsi="IBM Plex Mono"/>
+        </w:rPr>
+        <w:t>=</w:t>
+      </w:r>
+      <w:proofErr w:type="spellStart"/>
+      <w:proofErr w:type="gramStart"/>
+      <w:r>
+        <w:rPr>
+          <w:rFonts w:ascii="IBM Plex Mono" w:hAnsi="IBM Plex Mono"/>
+        </w:rPr>
+        <w:t>iris.target</w:t>
+      </w:r>
+      <w:proofErr w:type="gramEnd"/>
+      <w:r>
+        <w:rPr>
+          <w:rFonts w:ascii="IBM Plex Mono" w:hAnsi="IBM Plex Mono"/>
+        </w:rPr>
+        <w:t>_names</w:t>
+      </w:r>
+      <w:proofErr w:type="spellEnd"/>
+      <w:r>
+        <w:rPr>
+          <w:rFonts w:ascii="IBM Plex Mono" w:hAnsi="IBM Plex Mono"/>
+        </w:rPr>
+        <w:t>)</w:t>
+      </w:r>
+    </w:p>
+    <w:p>
+      <w:pPr>
+        <w:rPr>
+          <w:rFonts w:ascii="IBM Plex Mono" w:hAnsi="IBM Plex Mono"/>
+        </w:rPr>
+      </w:pPr>
+      <w:proofErr w:type="spellStart"/>
+      <w:proofErr w:type="gramStart"/>
+      <w:r>
+        <w:rPr>
+          <w:rFonts w:ascii="IBM Plex Mono" w:hAnsi="IBM Plex Mono"/>
+        </w:rPr>
+        <w:t>plt.title</w:t>
+      </w:r>
+      <w:proofErr w:type="spellEnd"/>
+      <w:proofErr w:type="gramEnd"/>
+      <w:r>
+        <w:rPr>
+          <w:rFonts w:ascii="IBM Plex Mono" w:hAnsi="IBM Plex Mono"/>
+        </w:rPr>
+        <w:t>("3x3 Confusion Matrix for RBF SVM")</w:t>
+      </w:r>
+    </w:p>
+    <w:p>
+      <w:pPr>
+        <w:rPr>
+          <w:rFonts w:ascii="IBM Plex Mono" w:hAnsi="IBM Plex Mono"/>
+        </w:rPr>
+      </w:pPr>
+      <w:proofErr w:type="spellStart"/>
+      <w:proofErr w:type="gramStart"/>
+      <w:r>
+        <w:rPr>
+          <w:rFonts w:ascii="IBM Plex Mono" w:hAnsi="IBM Plex Mono"/>
+        </w:rPr>
+        <w:t>plt.xlabel</w:t>
+      </w:r>
+      <w:proofErr w:type="spellEnd"/>
+      <w:proofErr w:type="gramEnd"/>
+      <w:r>
+        <w:rPr>
+          <w:rFonts w:ascii="IBM Plex Mono" w:hAnsi="IBM Plex Mono"/>
+        </w:rPr>
+        <w:t>("Predicted")</w:t>
+      </w:r>
+    </w:p>
+    <w:p>
+      <w:pPr>
+        <w:rPr>
+          <w:rFonts w:ascii="IBM Plex Mono" w:hAnsi="IBM Plex Mono"/>
+        </w:rPr>
+      </w:pPr>
+      <w:proofErr w:type="spellStart"/>
+      <w:proofErr w:type="gramStart"/>
+      <w:r>
+        <w:rPr>
+          <w:rFonts w:ascii="IBM Plex Mono" w:hAnsi="IBM Plex Mono"/>
+        </w:rPr>
+        <w:t>plt.ylabel</w:t>
+      </w:r>
+      <w:proofErr w:type="spellEnd"/>
+      <w:proofErr w:type="gramEnd"/>
+      <w:r>
+        <w:rPr>
+          <w:rFonts w:ascii="IBM Plex Mono" w:hAnsi="IBM Plex Mono"/>
+        </w:rPr>
+        <w:t>("Actual")</w:t>
+      </w:r>
+    </w:p>
+    <w:p>
+      <w:pPr>
+        <w:rPr>
+          <w:rFonts w:ascii="IBM Plex Mono" w:hAnsi="IBM Plex Mono"/>
+        </w:rPr>
+      </w:pPr>
+      <w:proofErr w:type="spellStart"/>
+      <w:proofErr w:type="gramStart"/>
+      <w:r>
+        <w:rPr>
+          <w:rFonts w:ascii="IBM Plex Mono" w:hAnsi="IBM Plex Mono"/>
+        </w:rPr>
+        <w:t>plt.tight</w:t>
       </w:r>
       <w:proofErr w:type="gramEnd"/>
       <w:r>
@@ -1587,7 +3485,7 @@
         <w:rPr>
           <w:rFonts w:ascii="IBM Plex Mono" w:hAnsi="IBM Plex Mono"/>
         </w:rPr>
-        <w:t>adjust</w:t>
+        <w:t>layout</w:t>
       </w:r>
       <w:proofErr w:type="spellEnd"/>
       <w:r>
@@ -1596,567 +3494,13 @@
         </w:rPr>
         <w:t>(</w:t>
       </w:r>
-      <w:proofErr w:type="spellStart"/>
-      <w:proofErr w:type="gramEnd"/>
-      <w:r>
-        <w:rPr>
-          <w:rFonts w:ascii="IBM Plex Mono" w:hAnsi="IBM Plex Mono"/>
-        </w:rPr>
-        <w:t>wspace</w:t>
-      </w:r>
-      <w:proofErr w:type="spellEnd"/>
-      <w:r>
-        <w:rPr>
-          <w:rFonts w:ascii="IBM Plex Mono" w:hAnsi="IBM Plex Mono"/>
-        </w:rPr>
-        <w:t xml:space="preserve">=0.4, </w:t>
-      </w:r>
-      <w:proofErr w:type="spellStart"/>
-      <w:r>
-        <w:rPr>
-          <w:rFonts w:ascii="IBM Plex Mono" w:hAnsi="IBM Plex Mono"/>
-        </w:rPr>
-        <w:t>hspace</w:t>
-      </w:r>
-      <w:proofErr w:type="spellEnd"/>
-      <w:r>
-        <w:rPr>
-          <w:rFonts w:ascii="IBM Plex Mono" w:hAnsi="IBM Plex Mono"/>
-        </w:rPr>
-        <w:t>=0.4)</w:t>
-      </w:r>
-    </w:p>
-    <w:p>
-      <w:pPr>
-        <w:rPr>
-          <w:rFonts w:ascii="IBM Plex Mono" w:hAnsi="IBM Plex Mono"/>
-        </w:rPr>
-      </w:pPr>
-      <w:r>
-        <w:rPr>
-          <w:rFonts w:ascii="IBM Plex Mono" w:hAnsi="IBM Plex Mono"/>
-        </w:rPr>
-        <w:t>X0, X1 = X</w:t>
-      </w:r>
-      <w:proofErr w:type="gramStart"/>
-      <w:r>
-        <w:rPr>
-          <w:rFonts w:ascii="IBM Plex Mono" w:hAnsi="IBM Plex Mono"/>
-        </w:rPr>
-        <w:t>[:,</w:t>
-      </w:r>
-      <w:proofErr w:type="gramEnd"/>
-      <w:r>
-        <w:rPr>
-          <w:rFonts w:ascii="IBM Plex Mono" w:hAnsi="IBM Plex Mono"/>
-        </w:rPr>
-        <w:t xml:space="preserve"> 0], X</w:t>
-      </w:r>
-      <w:proofErr w:type="gramStart"/>
-      <w:r>
-        <w:rPr>
-          <w:rFonts w:ascii="IBM Plex Mono" w:hAnsi="IBM Plex Mono"/>
-        </w:rPr>
-        <w:t>[:,</w:t>
-      </w:r>
-      <w:proofErr w:type="gramEnd"/>
-      <w:r>
-        <w:rPr>
-          <w:rFonts w:ascii="IBM Plex Mono" w:hAnsi="IBM Plex Mono"/>
-        </w:rPr>
-        <w:t xml:space="preserve"> 1]</w:t>
-      </w:r>
-    </w:p>
-    <w:p>
-      <w:pPr>
-        <w:rPr>
-          <w:rFonts w:ascii="IBM Plex Mono" w:hAnsi="IBM Plex Mono"/>
-        </w:rPr>
-      </w:pPr>
-    </w:p>
-    <w:p>
-      <w:pPr>
-        <w:rPr>
-          <w:rFonts w:ascii="IBM Plex Mono" w:hAnsi="IBM Plex Mono"/>
-        </w:rPr>
-      </w:pPr>
-      <w:r>
-        <w:rPr>
-          <w:rFonts w:ascii="IBM Plex Mono" w:hAnsi="IBM Plex Mono"/>
-        </w:rPr>
-        <w:t xml:space="preserve">for (name, </w:t>
-      </w:r>
-      <w:proofErr w:type="spellStart"/>
-      <w:r>
-        <w:rPr>
-          <w:rFonts w:ascii="IBM Plex Mono" w:hAnsi="IBM Plex Mono"/>
-        </w:rPr>
-        <w:t>clf</w:t>
-      </w:r>
-      <w:proofErr w:type="spellEnd"/>
-      <w:r>
-        <w:rPr>
-          <w:rFonts w:ascii="IBM Plex Mono" w:hAnsi="IBM Plex Mono"/>
-        </w:rPr>
-        <w:t xml:space="preserve">), ax in </w:t>
-      </w:r>
-      <w:proofErr w:type="gramStart"/>
-      <w:r>
-        <w:rPr>
-          <w:rFonts w:ascii="IBM Plex Mono" w:hAnsi="IBM Plex Mono"/>
-        </w:rPr>
-        <w:t>zip(</w:t>
-      </w:r>
-      <w:proofErr w:type="gramEnd"/>
-      <w:r>
-        <w:rPr>
-          <w:rFonts w:ascii="IBM Plex Mono" w:hAnsi="IBM Plex Mono"/>
-        </w:rPr>
-        <w:t xml:space="preserve">models, </w:t>
-      </w:r>
-      <w:proofErr w:type="spellStart"/>
-      <w:proofErr w:type="gramStart"/>
-      <w:r>
-        <w:rPr>
-          <w:rFonts w:ascii="IBM Plex Mono" w:hAnsi="IBM Plex Mono"/>
-        </w:rPr>
-        <w:t>sub.flatten</w:t>
-      </w:r>
-      <w:proofErr w:type="spellEnd"/>
-      <w:proofErr w:type="gramEnd"/>
-      <w:r>
-        <w:rPr>
-          <w:rFonts w:ascii="IBM Plex Mono" w:hAnsi="IBM Plex Mono"/>
-        </w:rPr>
-        <w:t>()):</w:t>
-      </w:r>
-    </w:p>
-    <w:p>
-      <w:pPr>
-        <w:rPr>
-          <w:rFonts w:ascii="IBM Plex Mono" w:hAnsi="IBM Plex Mono"/>
-        </w:rPr>
-      </w:pPr>
-      <w:r>
-        <w:rPr>
-          <w:rFonts w:ascii="IBM Plex Mono" w:hAnsi="IBM Plex Mono"/>
-        </w:rPr>
-        <w:t xml:space="preserve">    </w:t>
-      </w:r>
-      <w:proofErr w:type="spellStart"/>
-      <w:r>
-        <w:rPr>
-          <w:rFonts w:ascii="IBM Plex Mono" w:hAnsi="IBM Plex Mono"/>
-        </w:rPr>
-        <w:t>disp</w:t>
-      </w:r>
-      <w:proofErr w:type="spellEnd"/>
-      <w:r>
-        <w:rPr>
-          <w:rFonts w:ascii="IBM Plex Mono" w:hAnsi="IBM Plex Mono"/>
-        </w:rPr>
-        <w:t xml:space="preserve"> = </w:t>
-      </w:r>
-      <w:proofErr w:type="spellStart"/>
-      <w:r>
-        <w:rPr>
-          <w:rFonts w:ascii="IBM Plex Mono" w:hAnsi="IBM Plex Mono"/>
-        </w:rPr>
-        <w:t>DecisionBoundaryDisplay.from_</w:t>
-      </w:r>
-      <w:proofErr w:type="gramStart"/>
-      <w:r>
-        <w:rPr>
-          <w:rFonts w:ascii="IBM Plex Mono" w:hAnsi="IBM Plex Mono"/>
-        </w:rPr>
-        <w:t>estimator</w:t>
-      </w:r>
-      <w:proofErr w:type="spellEnd"/>
-      <w:r>
-        <w:rPr>
-          <w:rFonts w:ascii="IBM Plex Mono" w:hAnsi="IBM Plex Mono"/>
-        </w:rPr>
-        <w:t>(</w:t>
-      </w:r>
-      <w:proofErr w:type="gramEnd"/>
-    </w:p>
-    <w:p>
-      <w:pPr>
-        <w:rPr>
-          <w:rFonts w:ascii="IBM Plex Mono" w:hAnsi="IBM Plex Mono"/>
-        </w:rPr>
-      </w:pPr>
-      <w:r>
-        <w:rPr>
-          <w:rFonts w:ascii="IBM Plex Mono" w:hAnsi="IBM Plex Mono"/>
-        </w:rPr>
-        <w:t xml:space="preserve">        </w:t>
-      </w:r>
-      <w:proofErr w:type="spellStart"/>
-      <w:r>
-        <w:rPr>
-          <w:rFonts w:ascii="IBM Plex Mono" w:hAnsi="IBM Plex Mono"/>
-        </w:rPr>
-        <w:t>clf</w:t>
-      </w:r>
-      <w:proofErr w:type="spellEnd"/>
-      <w:r>
-        <w:rPr>
-          <w:rFonts w:ascii="IBM Plex Mono" w:hAnsi="IBM Plex Mono"/>
-        </w:rPr>
-        <w:t>,</w:t>
-      </w:r>
-    </w:p>
-    <w:p>
-      <w:pPr>
-        <w:rPr>
-          <w:rFonts w:ascii="IBM Plex Mono" w:hAnsi="IBM Plex Mono"/>
-        </w:rPr>
-      </w:pPr>
-      <w:r>
-        <w:rPr>
-          <w:rFonts w:ascii="IBM Plex Mono" w:hAnsi="IBM Plex Mono"/>
-        </w:rPr>
-        <w:t>        X,</w:t>
-      </w:r>
-    </w:p>
-    <w:p>
-      <w:pPr>
-        <w:rPr>
-          <w:rFonts w:ascii="IBM Plex Mono" w:hAnsi="IBM Plex Mono"/>
-        </w:rPr>
-      </w:pPr>
-      <w:r>
-        <w:rPr>
-          <w:rFonts w:ascii="IBM Plex Mono" w:hAnsi="IBM Plex Mono"/>
-        </w:rPr>
-        <w:t xml:space="preserve">        </w:t>
-      </w:r>
-      <w:proofErr w:type="spellStart"/>
-      <w:r>
-        <w:rPr>
-          <w:rFonts w:ascii="IBM Plex Mono" w:hAnsi="IBM Plex Mono"/>
-        </w:rPr>
-        <w:t>response_method</w:t>
-      </w:r>
-      <w:proofErr w:type="spellEnd"/>
-      <w:r>
-        <w:rPr>
-          <w:rFonts w:ascii="IBM Plex Mono" w:hAnsi="IBM Plex Mono"/>
-        </w:rPr>
-        <w:t>="predict",</w:t>
-      </w:r>
-    </w:p>
-    <w:p>
-      <w:pPr>
-        <w:rPr>
-          <w:rFonts w:ascii="IBM Plex Mono" w:hAnsi="IBM Plex Mono"/>
-        </w:rPr>
-      </w:pPr>
-      <w:r>
-        <w:rPr>
-          <w:rFonts w:ascii="IBM Plex Mono" w:hAnsi="IBM Plex Mono"/>
-        </w:rPr>
-        <w:t xml:space="preserve">        </w:t>
-      </w:r>
-      <w:proofErr w:type="spellStart"/>
-      <w:r>
-        <w:rPr>
-          <w:rFonts w:ascii="IBM Plex Mono" w:hAnsi="IBM Plex Mono"/>
-        </w:rPr>
-        <w:t>cmap</w:t>
-      </w:r>
-      <w:proofErr w:type="spellEnd"/>
-      <w:r>
-        <w:rPr>
-          <w:rFonts w:ascii="IBM Plex Mono" w:hAnsi="IBM Plex Mono"/>
-        </w:rPr>
-        <w:t>=colormaps['</w:t>
-      </w:r>
-      <w:proofErr w:type="spellStart"/>
-      <w:r>
-        <w:rPr>
-          <w:rFonts w:ascii="IBM Plex Mono" w:hAnsi="IBM Plex Mono"/>
-        </w:rPr>
-        <w:t>coolwarm</w:t>
-      </w:r>
-      <w:proofErr w:type="spellEnd"/>
-      <w:r>
-        <w:rPr>
-          <w:rFonts w:ascii="IBM Plex Mono" w:hAnsi="IBM Plex Mono"/>
-        </w:rPr>
-        <w:t>'],</w:t>
-      </w:r>
-    </w:p>
-    <w:p>
-      <w:pPr>
-        <w:rPr>
-          <w:rFonts w:ascii="IBM Plex Mono" w:hAnsi="IBM Plex Mono"/>
-        </w:rPr>
-      </w:pPr>
-      <w:r>
-        <w:rPr>
-          <w:rFonts w:ascii="IBM Plex Mono" w:hAnsi="IBM Plex Mono"/>
-        </w:rPr>
-        <w:t>        alpha=0.8,</w:t>
-      </w:r>
-    </w:p>
-    <w:p>
-      <w:pPr>
-        <w:rPr>
-          <w:rFonts w:ascii="IBM Plex Mono" w:hAnsi="IBM Plex Mono"/>
-        </w:rPr>
-      </w:pPr>
-      <w:r>
-        <w:rPr>
-          <w:rFonts w:ascii="IBM Plex Mono" w:hAnsi="IBM Plex Mono"/>
-        </w:rPr>
-        <w:t>        ax=ax,</w:t>
-      </w:r>
-    </w:p>
-    <w:p>
-      <w:pPr>
-        <w:rPr>
-          <w:rFonts w:ascii="IBM Plex Mono" w:hAnsi="IBM Plex Mono"/>
-        </w:rPr>
-      </w:pPr>
-      <w:r>
-        <w:rPr>
-          <w:rFonts w:ascii="IBM Plex Mono" w:hAnsi="IBM Plex Mono"/>
-        </w:rPr>
-        <w:t xml:space="preserve">        </w:t>
-      </w:r>
-      <w:proofErr w:type="spellStart"/>
-      <w:r>
-        <w:rPr>
-          <w:rFonts w:ascii="IBM Plex Mono" w:hAnsi="IBM Plex Mono"/>
-        </w:rPr>
-        <w:t>xlabel</w:t>
-      </w:r>
-      <w:proofErr w:type="spellEnd"/>
-      <w:r>
-        <w:rPr>
-          <w:rFonts w:ascii="IBM Plex Mono" w:hAnsi="IBM Plex Mono"/>
-        </w:rPr>
-        <w:t>=</w:t>
-      </w:r>
-      <w:proofErr w:type="spellStart"/>
-      <w:proofErr w:type="gramStart"/>
-      <w:r>
-        <w:rPr>
-          <w:rFonts w:ascii="IBM Plex Mono" w:hAnsi="IBM Plex Mono"/>
-        </w:rPr>
-        <w:t>iris.feature</w:t>
-      </w:r>
-      <w:proofErr w:type="gramEnd"/>
-      <w:r>
-        <w:rPr>
-          <w:rFonts w:ascii="IBM Plex Mono" w:hAnsi="IBM Plex Mono"/>
-        </w:rPr>
-        <w:t>_</w:t>
-      </w:r>
-      <w:proofErr w:type="gramStart"/>
-      <w:r>
-        <w:rPr>
-          <w:rFonts w:ascii="IBM Plex Mono" w:hAnsi="IBM Plex Mono"/>
-        </w:rPr>
-        <w:t>names</w:t>
-      </w:r>
-      <w:proofErr w:type="spellEnd"/>
-      <w:r>
-        <w:rPr>
-          <w:rFonts w:ascii="IBM Plex Mono" w:hAnsi="IBM Plex Mono"/>
-        </w:rPr>
-        <w:t>[</w:t>
-      </w:r>
-      <w:proofErr w:type="gramEnd"/>
-      <w:r>
-        <w:rPr>
-          <w:rFonts w:ascii="IBM Plex Mono" w:hAnsi="IBM Plex Mono"/>
-        </w:rPr>
-        <w:t>0],</w:t>
-      </w:r>
-    </w:p>
-    <w:p>
-      <w:pPr>
-        <w:rPr>
-          <w:rFonts w:ascii="IBM Plex Mono" w:hAnsi="IBM Plex Mono"/>
-        </w:rPr>
-      </w:pPr>
-      <w:r>
-        <w:rPr>
-          <w:rFonts w:ascii="IBM Plex Mono" w:hAnsi="IBM Plex Mono"/>
-        </w:rPr>
-        <w:t xml:space="preserve">        </w:t>
-      </w:r>
-      <w:proofErr w:type="spellStart"/>
-      <w:r>
-        <w:rPr>
-          <w:rFonts w:ascii="IBM Plex Mono" w:hAnsi="IBM Plex Mono"/>
-        </w:rPr>
-        <w:t>ylabel</w:t>
-      </w:r>
-      <w:proofErr w:type="spellEnd"/>
-      <w:r>
-        <w:rPr>
-          <w:rFonts w:ascii="IBM Plex Mono" w:hAnsi="IBM Plex Mono"/>
-        </w:rPr>
-        <w:t>=</w:t>
-      </w:r>
-      <w:proofErr w:type="spellStart"/>
-      <w:proofErr w:type="gramStart"/>
-      <w:r>
-        <w:rPr>
-          <w:rFonts w:ascii="IBM Plex Mono" w:hAnsi="IBM Plex Mono"/>
-        </w:rPr>
-        <w:t>iris.feature</w:t>
-      </w:r>
-      <w:proofErr w:type="gramEnd"/>
-      <w:r>
-        <w:rPr>
-          <w:rFonts w:ascii="IBM Plex Mono" w:hAnsi="IBM Plex Mono"/>
-        </w:rPr>
-        <w:t>_</w:t>
-      </w:r>
-      <w:proofErr w:type="gramStart"/>
-      <w:r>
-        <w:rPr>
-          <w:rFonts w:ascii="IBM Plex Mono" w:hAnsi="IBM Plex Mono"/>
-        </w:rPr>
-        <w:t>names</w:t>
-      </w:r>
-      <w:proofErr w:type="spellEnd"/>
-      <w:r>
-        <w:rPr>
-          <w:rFonts w:ascii="IBM Plex Mono" w:hAnsi="IBM Plex Mono"/>
-        </w:rPr>
-        <w:t>[</w:t>
-      </w:r>
-      <w:proofErr w:type="gramEnd"/>
-      <w:r>
-        <w:rPr>
-          <w:rFonts w:ascii="IBM Plex Mono" w:hAnsi="IBM Plex Mono"/>
-        </w:rPr>
-        <w:t>1],</w:t>
-      </w:r>
-    </w:p>
-    <w:p>
-      <w:pPr>
-        <w:rPr>
-          <w:rFonts w:ascii="IBM Plex Mono" w:hAnsi="IBM Plex Mono"/>
-        </w:rPr>
-      </w:pPr>
-      <w:r>
-        <w:rPr>
-          <w:rFonts w:ascii="IBM Plex Mono" w:hAnsi="IBM Plex Mono"/>
-        </w:rPr>
-        <w:t>    )</w:t>
-      </w:r>
-    </w:p>
-    <w:p>
-      <w:pPr>
-        <w:rPr>
-          <w:rFonts w:ascii="IBM Plex Mono" w:hAnsi="IBM Plex Mono"/>
-        </w:rPr>
-      </w:pPr>
-      <w:r>
-        <w:rPr>
-          <w:rFonts w:ascii="IBM Plex Mono" w:hAnsi="IBM Plex Mono"/>
-        </w:rPr>
-        <w:t xml:space="preserve">    </w:t>
-      </w:r>
-      <w:proofErr w:type="spellStart"/>
-      <w:proofErr w:type="gramStart"/>
-      <w:r>
-        <w:rPr>
-          <w:rFonts w:ascii="IBM Plex Mono" w:hAnsi="IBM Plex Mono"/>
-        </w:rPr>
-        <w:t>ax.scatter</w:t>
-      </w:r>
-      <w:proofErr w:type="spellEnd"/>
-      <w:proofErr w:type="gramEnd"/>
-      <w:r>
-        <w:rPr>
-          <w:rFonts w:ascii="IBM Plex Mono" w:hAnsi="IBM Plex Mono"/>
-        </w:rPr>
-        <w:t xml:space="preserve">(X0, X1, c=y, </w:t>
-      </w:r>
-      <w:proofErr w:type="spellStart"/>
-      <w:r>
-        <w:rPr>
-          <w:rFonts w:ascii="IBM Plex Mono" w:hAnsi="IBM Plex Mono"/>
-        </w:rPr>
-        <w:t>cmap</w:t>
-      </w:r>
-      <w:proofErr w:type="spellEnd"/>
-      <w:r>
-        <w:rPr>
-          <w:rFonts w:ascii="IBM Plex Mono" w:hAnsi="IBM Plex Mono"/>
-        </w:rPr>
-        <w:t>=colormaps['</w:t>
-      </w:r>
-      <w:proofErr w:type="spellStart"/>
-      <w:r>
-        <w:rPr>
-          <w:rFonts w:ascii="IBM Plex Mono" w:hAnsi="IBM Plex Mono"/>
-        </w:rPr>
-        <w:t>coolwarm</w:t>
-      </w:r>
-      <w:proofErr w:type="spellEnd"/>
-      <w:r>
-        <w:rPr>
-          <w:rFonts w:ascii="IBM Plex Mono" w:hAnsi="IBM Plex Mono"/>
-        </w:rPr>
-        <w:t xml:space="preserve">'], s=20, </w:t>
-      </w:r>
-      <w:proofErr w:type="spellStart"/>
-      <w:r>
-        <w:rPr>
-          <w:rFonts w:ascii="IBM Plex Mono" w:hAnsi="IBM Plex Mono"/>
-        </w:rPr>
-        <w:t>edgecolors</w:t>
-      </w:r>
-      <w:proofErr w:type="spellEnd"/>
-      <w:r>
-        <w:rPr>
-          <w:rFonts w:ascii="IBM Plex Mono" w:hAnsi="IBM Plex Mono"/>
-        </w:rPr>
-        <w:t>="k")</w:t>
-      </w:r>
-    </w:p>
-    <w:p>
-      <w:pPr>
-        <w:rPr>
-          <w:rFonts w:ascii="IBM Plex Mono" w:hAnsi="IBM Plex Mono"/>
-        </w:rPr>
-      </w:pPr>
-      <w:r>
-        <w:rPr>
-          <w:rFonts w:ascii="IBM Plex Mono" w:hAnsi="IBM Plex Mono"/>
-        </w:rPr>
-        <w:t xml:space="preserve">    </w:t>
-      </w:r>
-      <w:proofErr w:type="spellStart"/>
-      <w:r>
-        <w:rPr>
-          <w:rFonts w:ascii="IBM Plex Mono" w:hAnsi="IBM Plex Mono"/>
-        </w:rPr>
-        <w:t>ax.set_title</w:t>
-      </w:r>
-      <w:proofErr w:type="spellEnd"/>
-      <w:r>
-        <w:rPr>
-          <w:rFonts w:ascii="IBM Plex Mono" w:hAnsi="IBM Plex Mono"/>
-        </w:rPr>
-        <w:t>(name)</w:t>
-      </w:r>
-    </w:p>
-    <w:p>
-      <w:pPr>
-        <w:rPr>
-          <w:rFonts w:ascii="IBM Plex Mono" w:hAnsi="IBM Plex Mono"/>
-        </w:rPr>
-      </w:pPr>
+      <w:proofErr w:type="gramEnd"/>
+      <w:r>
+        <w:rPr>
+          <w:rFonts w:ascii="IBM Plex Mono" w:hAnsi="IBM Plex Mono"/>
+        </w:rPr>
+        <w:t>)</w:t>
+      </w:r>
     </w:p>
     <w:p>
       <w:pPr>
@@ -2184,28 +3528,34 @@
     <w:p>
       <w:pPr>
         <w:rPr>
-          <w:rFonts w:ascii="IBM Plex Sans" w:hAnsi="IBM Plex Sans"/>
-        </w:rPr>
-      </w:pPr>
-    </w:p>
-    <w:p>
-      <w:pPr>
-        <w:rPr>
-          <w:rFonts w:ascii="IBM Plex Sans" w:hAnsi="IBM Plex Sans"/>
-        </w:rPr>
-      </w:pPr>
-      <w:r>
-        <w:rPr>
-          <w:rFonts w:ascii="IBM Plex Sans" w:hAnsi="IBM Plex Sans"/>
-        </w:rPr>
-        <w:lastRenderedPageBreak/>
-        <w:t>Question 3</w:t>
-      </w:r>
-    </w:p>
-    <w:p>
-      <w:pPr>
-        <w:rPr>
-          <w:rFonts w:ascii="IBM Plex Sans" w:hAnsi="IBM Plex Sans"/>
+          <w:rFonts w:ascii="IBM Plex Mono" w:hAnsi="IBM Plex Mono"/>
+        </w:rPr>
+      </w:pPr>
+    </w:p>
+    <w:p>
+      <w:pPr>
+        <w:rPr>
+          <w:rFonts w:ascii="IBM Plex Mono" w:hAnsi="IBM Plex Mono"/>
+        </w:rPr>
+      </w:pPr>
+      <w:r>
+        <w:rPr>
+          <w:rFonts w:ascii="IBM Plex Mono" w:hAnsi="IBM Plex Mono"/>
+        </w:rPr>
+        <w:t>Question 4</w:t>
+      </w:r>
+    </w:p>
+    <w:p>
+      <w:pPr>
+        <w:rPr>
+          <w:rFonts w:ascii="IBM Plex Mono" w:hAnsi="IBM Plex Mono"/>
+        </w:rPr>
+      </w:pPr>
+    </w:p>
+    <w:p>
+      <w:pPr>
+        <w:rPr>
+          <w:rFonts w:ascii="IBM Plex Mono" w:hAnsi="IBM Plex Mono"/>
         </w:rPr>
       </w:pPr>
     </w:p>

</xml_diff>

<commit_message>
I hav completed exercise 2
</commit_message>
<xml_diff>
--- a/weeek1/exercise2/Exercise2-solutions.docx
+++ b/weeek1/exercise2/Exercise2-solutions.docx
@@ -2323,11 +2323,15 @@
       <w:pPr>
         <w:rPr>
           <w:rFonts w:ascii="IBM Plex Sans" w:hAnsi="IBM Plex Sans"/>
-        </w:rPr>
-      </w:pPr>
-      <w:r>
-        <w:rPr>
-          <w:rFonts w:ascii="IBM Plex Sans" w:hAnsi="IBM Plex Sans"/>
+          <w:b/>
+          <w:bCs/>
+        </w:rPr>
+      </w:pPr>
+      <w:r>
+        <w:rPr>
+          <w:rFonts w:ascii="IBM Plex Sans" w:hAnsi="IBM Plex Sans"/>
+          <w:b/>
+          <w:bCs/>
         </w:rPr>
         <w:t>Question 3</w:t>
       </w:r>
@@ -3535,12 +3539,16 @@
     <w:p>
       <w:pPr>
         <w:rPr>
-          <w:rFonts w:ascii="IBM Plex Mono" w:hAnsi="IBM Plex Mono"/>
-        </w:rPr>
-      </w:pPr>
-      <w:r>
-        <w:rPr>
-          <w:rFonts w:ascii="IBM Plex Mono" w:hAnsi="IBM Plex Mono"/>
+          <w:rFonts w:ascii="IBM Plex Sans bold" w:hAnsi="IBM Plex Sans bold"/>
+          <w:sz w:val="28"/>
+          <w:szCs w:val="28"/>
+        </w:rPr>
+      </w:pPr>
+      <w:r>
+        <w:rPr>
+          <w:rFonts w:ascii="IBM Plex Sans bold" w:hAnsi="IBM Plex Sans bold"/>
+          <w:sz w:val="28"/>
+          <w:szCs w:val="28"/>
         </w:rPr>
         <w:t>Question 4</w:t>
       </w:r>
@@ -3548,14 +3556,4014 @@
     <w:p>
       <w:pPr>
         <w:rPr>
-          <w:rFonts w:ascii="IBM Plex Mono" w:hAnsi="IBM Plex Mono"/>
-        </w:rPr>
-      </w:pPr>
-    </w:p>
-    <w:p>
-      <w:pPr>
-        <w:rPr>
-          <w:rFonts w:ascii="IBM Plex Mono" w:hAnsi="IBM Plex Mono"/>
+          <w:rFonts w:ascii="IBM Plex Sans" w:hAnsi="IBM Plex Sans"/>
+        </w:rPr>
+      </w:pPr>
+      <w:r>
+        <w:rPr>
+          <w:rFonts w:ascii="IBM Plex Sans" w:hAnsi="IBM Plex Sans"/>
+        </w:rPr>
+        <w:t>Improved Recognition Accuracy (RBF kernel): 0.98</w:t>
+      </w:r>
+    </w:p>
+    <w:p>
+      <w:pPr>
+        <w:rPr>
+          <w:rFonts w:ascii="IBM Plex Mono" w:hAnsi="IBM Plex Mono"/>
+        </w:rPr>
+      </w:pPr>
+      <w:r>
+        <w:rPr>
+          <w:rFonts w:ascii="IBM Plex Mono" w:hAnsi="IBM Plex Mono"/>
+        </w:rPr>
+        <w:lastRenderedPageBreak/>
+        <w:drawing>
+          <wp:inline distT="0" distB="0" distL="0" distR="0" wp14:anchorId="6AD2BB7B" wp14:editId="21163AD2">
+            <wp:extent cx="5943600" cy="4185285"/>
+            <wp:effectExtent l="0" t="0" r="0" b="5715"/>
+            <wp:docPr id="1643082961" name="Picture 1" descr="A blue squares with white text&#10;&#10;AI-generated content may be incorrect."/>
+            <wp:cNvGraphicFramePr>
+              <a:graphicFrameLocks xmlns:a="http://schemas.openxmlformats.org/drawingml/2006/main" noChangeAspect="1"/>
+            </wp:cNvGraphicFramePr>
+            <a:graphic xmlns:a="http://schemas.openxmlformats.org/drawingml/2006/main">
+              <a:graphicData uri="http://schemas.openxmlformats.org/drawingml/2006/picture">
+                <pic:pic xmlns:pic="http://schemas.openxmlformats.org/drawingml/2006/picture">
+                  <pic:nvPicPr>
+                    <pic:cNvPr id="1643082961" name="Picture 1" descr="A blue squares with white text&#10;&#10;AI-generated content may be incorrect."/>
+                    <pic:cNvPicPr/>
+                  </pic:nvPicPr>
+                  <pic:blipFill>
+                    <a:blip r:embed="rId6"/>
+                    <a:stretch>
+                      <a:fillRect/>
+                    </a:stretch>
+                  </pic:blipFill>
+                  <pic:spPr>
+                    <a:xfrm>
+                      <a:off x="0" y="0"/>
+                      <a:ext cx="5943600" cy="4185285"/>
+                    </a:xfrm>
+                    <a:prstGeom prst="rect">
+                      <a:avLst/>
+                    </a:prstGeom>
+                  </pic:spPr>
+                </pic:pic>
+              </a:graphicData>
+            </a:graphic>
+          </wp:inline>
+        </w:drawing>
+      </w:r>
+    </w:p>
+    <w:p>
+      <w:pPr>
+        <w:rPr>
+          <w:rFonts w:ascii="IBM Plex Mono" w:hAnsi="IBM Plex Mono"/>
+          <w:b/>
+          <w:bCs/>
+        </w:rPr>
+      </w:pPr>
+      <w:r>
+        <w:rPr>
+          <w:rFonts w:ascii="IBM Plex Mono" w:hAnsi="IBM Plex Mono"/>
+          <w:b/>
+          <w:bCs/>
+        </w:rPr>
+        <w:t>CODE</w:t>
+      </w:r>
+    </w:p>
+    <w:p>
+      <w:pPr>
+        <w:rPr>
+          <w:rFonts w:ascii="IBM Plex Mono" w:hAnsi="IBM Plex Mono"/>
+        </w:rPr>
+      </w:pPr>
+      <w:r>
+        <w:rPr>
+          <w:rFonts w:ascii="IBM Plex Mono" w:hAnsi="IBM Plex Mono"/>
+        </w:rPr>
+        <w:t># -*- coding: utf-8 -*-</w:t>
+      </w:r>
+    </w:p>
+    <w:p>
+      <w:pPr>
+        <w:rPr>
+          <w:rFonts w:ascii="IBM Plex Mono" w:hAnsi="IBM Plex Mono"/>
+        </w:rPr>
+      </w:pPr>
+      <w:r>
+        <w:rPr>
+          <w:rFonts w:ascii="IBM Plex Mono" w:hAnsi="IBM Plex Mono"/>
+        </w:rPr>
+        <w:t>"""</w:t>
+      </w:r>
+    </w:p>
+    <w:p>
+      <w:pPr>
+        <w:rPr>
+          <w:rFonts w:ascii="IBM Plex Mono" w:hAnsi="IBM Plex Mono"/>
+        </w:rPr>
+      </w:pPr>
+      <w:r>
+        <w:rPr>
+          <w:rFonts w:ascii="IBM Plex Mono" w:hAnsi="IBM Plex Mono"/>
+        </w:rPr>
+        <w:t>Improved SVM_example.py – higher recognition accuracy</w:t>
+      </w:r>
+    </w:p>
+    <w:p>
+      <w:pPr>
+        <w:rPr>
+          <w:rFonts w:ascii="IBM Plex Mono" w:hAnsi="IBM Plex Mono"/>
+        </w:rPr>
+      </w:pPr>
+      <w:r>
+        <w:rPr>
+          <w:rFonts w:ascii="IBM Plex Mono" w:hAnsi="IBM Plex Mono"/>
+        </w:rPr>
+        <w:t>"""</w:t>
+      </w:r>
+    </w:p>
+    <w:p>
+      <w:pPr>
+        <w:rPr>
+          <w:rFonts w:ascii="IBM Plex Mono" w:hAnsi="IBM Plex Mono"/>
+        </w:rPr>
+      </w:pPr>
+    </w:p>
+    <w:p>
+      <w:pPr>
+        <w:rPr>
+          <w:rFonts w:ascii="IBM Plex Mono" w:hAnsi="IBM Plex Mono"/>
+        </w:rPr>
+      </w:pPr>
+      <w:r>
+        <w:rPr>
+          <w:rFonts w:ascii="IBM Plex Mono" w:hAnsi="IBM Plex Mono"/>
+        </w:rPr>
+        <w:t xml:space="preserve">from </w:t>
+      </w:r>
+      <w:proofErr w:type="spellStart"/>
+      <w:r>
+        <w:rPr>
+          <w:rFonts w:ascii="IBM Plex Mono" w:hAnsi="IBM Plex Mono"/>
+        </w:rPr>
+        <w:t>sklearn</w:t>
+      </w:r>
+      <w:proofErr w:type="spellEnd"/>
+      <w:r>
+        <w:rPr>
+          <w:rFonts w:ascii="IBM Plex Mono" w:hAnsi="IBM Plex Mono"/>
+        </w:rPr>
+        <w:t xml:space="preserve"> import datasets, </w:t>
+      </w:r>
+      <w:proofErr w:type="spellStart"/>
+      <w:r>
+        <w:rPr>
+          <w:rFonts w:ascii="IBM Plex Mono" w:hAnsi="IBM Plex Mono"/>
+        </w:rPr>
+        <w:t>svm</w:t>
+      </w:r>
+      <w:proofErr w:type="spellEnd"/>
+      <w:r>
+        <w:rPr>
+          <w:rFonts w:ascii="IBM Plex Mono" w:hAnsi="IBM Plex Mono"/>
+        </w:rPr>
+        <w:t>, metrics</w:t>
+      </w:r>
+    </w:p>
+    <w:p>
+      <w:pPr>
+        <w:rPr>
+          <w:rFonts w:ascii="IBM Plex Mono" w:hAnsi="IBM Plex Mono"/>
+        </w:rPr>
+      </w:pPr>
+      <w:r>
+        <w:rPr>
+          <w:rFonts w:ascii="IBM Plex Mono" w:hAnsi="IBM Plex Mono"/>
+        </w:rPr>
+        <w:t xml:space="preserve">from </w:t>
+      </w:r>
+      <w:proofErr w:type="spellStart"/>
+      <w:proofErr w:type="gramStart"/>
+      <w:r>
+        <w:rPr>
+          <w:rFonts w:ascii="IBM Plex Mono" w:hAnsi="IBM Plex Mono"/>
+        </w:rPr>
+        <w:t>sklearn.preprocessing</w:t>
+      </w:r>
+      <w:proofErr w:type="spellEnd"/>
+      <w:proofErr w:type="gramEnd"/>
+      <w:r>
+        <w:rPr>
+          <w:rFonts w:ascii="IBM Plex Mono" w:hAnsi="IBM Plex Mono"/>
+        </w:rPr>
+        <w:t xml:space="preserve"> import StandardScaler</w:t>
+      </w:r>
+    </w:p>
+    <w:p>
+      <w:pPr>
+        <w:rPr>
+          <w:rFonts w:ascii="IBM Plex Mono" w:hAnsi="IBM Plex Mono"/>
+        </w:rPr>
+      </w:pPr>
+      <w:r>
+        <w:rPr>
+          <w:rFonts w:ascii="IBM Plex Mono" w:hAnsi="IBM Plex Mono"/>
+        </w:rPr>
+        <w:t xml:space="preserve">from </w:t>
+      </w:r>
+      <w:proofErr w:type="spellStart"/>
+      <w:proofErr w:type="gramStart"/>
+      <w:r>
+        <w:rPr>
+          <w:rFonts w:ascii="IBM Plex Mono" w:hAnsi="IBM Plex Mono"/>
+        </w:rPr>
+        <w:t>sklearn.model</w:t>
+      </w:r>
+      <w:proofErr w:type="gramEnd"/>
+      <w:r>
+        <w:rPr>
+          <w:rFonts w:ascii="IBM Plex Mono" w:hAnsi="IBM Plex Mono"/>
+        </w:rPr>
+        <w:t>_selection</w:t>
+      </w:r>
+      <w:proofErr w:type="spellEnd"/>
+      <w:r>
+        <w:rPr>
+          <w:rFonts w:ascii="IBM Plex Mono" w:hAnsi="IBM Plex Mono"/>
+        </w:rPr>
+        <w:t xml:space="preserve"> import </w:t>
+      </w:r>
+      <w:proofErr w:type="spellStart"/>
+      <w:r>
+        <w:rPr>
+          <w:rFonts w:ascii="IBM Plex Mono" w:hAnsi="IBM Plex Mono"/>
+        </w:rPr>
+        <w:t>train_test_split</w:t>
+      </w:r>
+      <w:proofErr w:type="spellEnd"/>
+    </w:p>
+    <w:p>
+      <w:pPr>
+        <w:rPr>
+          <w:rFonts w:ascii="IBM Plex Mono" w:hAnsi="IBM Plex Mono"/>
+        </w:rPr>
+      </w:pPr>
+      <w:proofErr w:type="gramStart"/>
+      <w:r>
+        <w:rPr>
+          <w:rFonts w:ascii="IBM Plex Mono" w:hAnsi="IBM Plex Mono"/>
+        </w:rPr>
+        <w:t>import</w:t>
+      </w:r>
+      <w:proofErr w:type="gramEnd"/>
+      <w:r>
+        <w:rPr>
+          <w:rFonts w:ascii="IBM Plex Mono" w:hAnsi="IBM Plex Mono"/>
+        </w:rPr>
+        <w:t xml:space="preserve"> seaborn as </w:t>
+      </w:r>
+      <w:proofErr w:type="spellStart"/>
+      <w:r>
+        <w:rPr>
+          <w:rFonts w:ascii="IBM Plex Mono" w:hAnsi="IBM Plex Mono"/>
+        </w:rPr>
+        <w:t>sns</w:t>
+      </w:r>
+      <w:proofErr w:type="spellEnd"/>
+    </w:p>
+    <w:p>
+      <w:pPr>
+        <w:rPr>
+          <w:rFonts w:ascii="IBM Plex Mono" w:hAnsi="IBM Plex Mono"/>
+        </w:rPr>
+      </w:pPr>
+      <w:r>
+        <w:rPr>
+          <w:rFonts w:ascii="IBM Plex Mono" w:hAnsi="IBM Plex Mono"/>
+        </w:rPr>
+        <w:t xml:space="preserve">import </w:t>
+      </w:r>
+      <w:proofErr w:type="spellStart"/>
+      <w:proofErr w:type="gramStart"/>
+      <w:r>
+        <w:rPr>
+          <w:rFonts w:ascii="IBM Plex Mono" w:hAnsi="IBM Plex Mono"/>
+        </w:rPr>
+        <w:t>matplotlib.pyplot</w:t>
+      </w:r>
+      <w:proofErr w:type="spellEnd"/>
+      <w:proofErr w:type="gramEnd"/>
+      <w:r>
+        <w:rPr>
+          <w:rFonts w:ascii="IBM Plex Mono" w:hAnsi="IBM Plex Mono"/>
+        </w:rPr>
+        <w:t xml:space="preserve"> as </w:t>
+      </w:r>
+      <w:proofErr w:type="spellStart"/>
+      <w:r>
+        <w:rPr>
+          <w:rFonts w:ascii="IBM Plex Mono" w:hAnsi="IBM Plex Mono"/>
+        </w:rPr>
+        <w:t>plt</w:t>
+      </w:r>
+      <w:proofErr w:type="spellEnd"/>
+    </w:p>
+    <w:p>
+      <w:pPr>
+        <w:rPr>
+          <w:rFonts w:ascii="IBM Plex Mono" w:hAnsi="IBM Plex Mono"/>
+        </w:rPr>
+      </w:pPr>
+    </w:p>
+    <w:p>
+      <w:pPr>
+        <w:rPr>
+          <w:rFonts w:ascii="IBM Plex Mono" w:hAnsi="IBM Plex Mono"/>
+        </w:rPr>
+      </w:pPr>
+      <w:r>
+        <w:rPr>
+          <w:rFonts w:ascii="IBM Plex Mono" w:hAnsi="IBM Plex Mono"/>
+        </w:rPr>
+        <w:lastRenderedPageBreak/>
+        <w:t># Load full Iris dataset (use all 4 features)</w:t>
+      </w:r>
+    </w:p>
+    <w:p>
+      <w:pPr>
+        <w:rPr>
+          <w:rFonts w:ascii="IBM Plex Mono" w:hAnsi="IBM Plex Mono"/>
+        </w:rPr>
+      </w:pPr>
+      <w:r>
+        <w:rPr>
+          <w:rFonts w:ascii="IBM Plex Mono" w:hAnsi="IBM Plex Mono"/>
+        </w:rPr>
+        <w:t xml:space="preserve">iris = </w:t>
+      </w:r>
+      <w:proofErr w:type="spellStart"/>
+      <w:proofErr w:type="gramStart"/>
+      <w:r>
+        <w:rPr>
+          <w:rFonts w:ascii="IBM Plex Mono" w:hAnsi="IBM Plex Mono"/>
+        </w:rPr>
+        <w:t>datasets.load</w:t>
+      </w:r>
+      <w:proofErr w:type="gramEnd"/>
+      <w:r>
+        <w:rPr>
+          <w:rFonts w:ascii="IBM Plex Mono" w:hAnsi="IBM Plex Mono"/>
+        </w:rPr>
+        <w:t>_</w:t>
+      </w:r>
+      <w:proofErr w:type="gramStart"/>
+      <w:r>
+        <w:rPr>
+          <w:rFonts w:ascii="IBM Plex Mono" w:hAnsi="IBM Plex Mono"/>
+        </w:rPr>
+        <w:t>iris</w:t>
+      </w:r>
+      <w:proofErr w:type="spellEnd"/>
+      <w:r>
+        <w:rPr>
+          <w:rFonts w:ascii="IBM Plex Mono" w:hAnsi="IBM Plex Mono"/>
+        </w:rPr>
+        <w:t>(</w:t>
+      </w:r>
+      <w:proofErr w:type="gramEnd"/>
+      <w:r>
+        <w:rPr>
+          <w:rFonts w:ascii="IBM Plex Mono" w:hAnsi="IBM Plex Mono"/>
+        </w:rPr>
+        <w:t>)</w:t>
+      </w:r>
+    </w:p>
+    <w:p>
+      <w:pPr>
+        <w:rPr>
+          <w:rFonts w:ascii="IBM Plex Mono" w:hAnsi="IBM Plex Mono"/>
+        </w:rPr>
+      </w:pPr>
+      <w:r>
+        <w:rPr>
+          <w:rFonts w:ascii="IBM Plex Mono" w:hAnsi="IBM Plex Mono"/>
+        </w:rPr>
+        <w:t xml:space="preserve">X = </w:t>
+      </w:r>
+      <w:proofErr w:type="spellStart"/>
+      <w:r>
+        <w:rPr>
+          <w:rFonts w:ascii="IBM Plex Mono" w:hAnsi="IBM Plex Mono"/>
+        </w:rPr>
+        <w:t>iris.data</w:t>
+      </w:r>
+      <w:proofErr w:type="spellEnd"/>
+    </w:p>
+    <w:p>
+      <w:pPr>
+        <w:rPr>
+          <w:rFonts w:ascii="IBM Plex Mono" w:hAnsi="IBM Plex Mono"/>
+        </w:rPr>
+      </w:pPr>
+      <w:r>
+        <w:rPr>
+          <w:rFonts w:ascii="IBM Plex Mono" w:hAnsi="IBM Plex Mono"/>
+        </w:rPr>
+        <w:t xml:space="preserve">y = </w:t>
+      </w:r>
+      <w:proofErr w:type="spellStart"/>
+      <w:proofErr w:type="gramStart"/>
+      <w:r>
+        <w:rPr>
+          <w:rFonts w:ascii="IBM Plex Mono" w:hAnsi="IBM Plex Mono"/>
+        </w:rPr>
+        <w:t>iris.target</w:t>
+      </w:r>
+      <w:proofErr w:type="spellEnd"/>
+      <w:proofErr w:type="gramEnd"/>
+    </w:p>
+    <w:p>
+      <w:pPr>
+        <w:rPr>
+          <w:rFonts w:ascii="IBM Plex Mono" w:hAnsi="IBM Plex Mono"/>
+        </w:rPr>
+      </w:pPr>
+    </w:p>
+    <w:p>
+      <w:pPr>
+        <w:rPr>
+          <w:rFonts w:ascii="IBM Plex Mono" w:hAnsi="IBM Plex Mono"/>
+        </w:rPr>
+      </w:pPr>
+      <w:r>
+        <w:rPr>
+          <w:rFonts w:ascii="IBM Plex Mono" w:hAnsi="IBM Plex Mono"/>
+        </w:rPr>
+        <w:t># Feature scaling for better SVM performance</w:t>
+      </w:r>
+    </w:p>
+    <w:p>
+      <w:pPr>
+        <w:rPr>
+          <w:rFonts w:ascii="IBM Plex Mono" w:hAnsi="IBM Plex Mono"/>
+        </w:rPr>
+      </w:pPr>
+      <w:r>
+        <w:rPr>
+          <w:rFonts w:ascii="IBM Plex Mono" w:hAnsi="IBM Plex Mono"/>
+        </w:rPr>
+        <w:t xml:space="preserve">scaler = </w:t>
+      </w:r>
+      <w:proofErr w:type="gramStart"/>
+      <w:r>
+        <w:rPr>
+          <w:rFonts w:ascii="IBM Plex Mono" w:hAnsi="IBM Plex Mono"/>
+        </w:rPr>
+        <w:t>StandardScaler(</w:t>
+      </w:r>
+      <w:proofErr w:type="gramEnd"/>
+      <w:r>
+        <w:rPr>
+          <w:rFonts w:ascii="IBM Plex Mono" w:hAnsi="IBM Plex Mono"/>
+        </w:rPr>
+        <w:t>)</w:t>
+      </w:r>
+    </w:p>
+    <w:p>
+      <w:pPr>
+        <w:rPr>
+          <w:rFonts w:ascii="IBM Plex Mono" w:hAnsi="IBM Plex Mono"/>
+        </w:rPr>
+      </w:pPr>
+      <w:proofErr w:type="spellStart"/>
+      <w:r>
+        <w:rPr>
+          <w:rFonts w:ascii="IBM Plex Mono" w:hAnsi="IBM Plex Mono"/>
+        </w:rPr>
+        <w:t>X_scaled</w:t>
+      </w:r>
+      <w:proofErr w:type="spellEnd"/>
+      <w:r>
+        <w:rPr>
+          <w:rFonts w:ascii="IBM Plex Mono" w:hAnsi="IBM Plex Mono"/>
+        </w:rPr>
+        <w:t xml:space="preserve"> = </w:t>
+      </w:r>
+      <w:proofErr w:type="spellStart"/>
+      <w:r>
+        <w:rPr>
+          <w:rFonts w:ascii="IBM Plex Mono" w:hAnsi="IBM Plex Mono"/>
+        </w:rPr>
+        <w:t>scaler.fit_transform</w:t>
+      </w:r>
+      <w:proofErr w:type="spellEnd"/>
+      <w:r>
+        <w:rPr>
+          <w:rFonts w:ascii="IBM Plex Mono" w:hAnsi="IBM Plex Mono"/>
+        </w:rPr>
+        <w:t>(X)</w:t>
+      </w:r>
+    </w:p>
+    <w:p>
+      <w:pPr>
+        <w:rPr>
+          <w:rFonts w:ascii="IBM Plex Mono" w:hAnsi="IBM Plex Mono"/>
+        </w:rPr>
+      </w:pPr>
+    </w:p>
+    <w:p>
+      <w:pPr>
+        <w:rPr>
+          <w:rFonts w:ascii="IBM Plex Mono" w:hAnsi="IBM Plex Mono"/>
+        </w:rPr>
+      </w:pPr>
+      <w:r>
+        <w:rPr>
+          <w:rFonts w:ascii="IBM Plex Mono" w:hAnsi="IBM Plex Mono"/>
+        </w:rPr>
+        <w:t># Split data into train/test sets</w:t>
+      </w:r>
+    </w:p>
+    <w:p>
+      <w:pPr>
+        <w:rPr>
+          <w:rFonts w:ascii="IBM Plex Mono" w:hAnsi="IBM Plex Mono"/>
+        </w:rPr>
+      </w:pPr>
+      <w:proofErr w:type="spellStart"/>
+      <w:r>
+        <w:rPr>
+          <w:rFonts w:ascii="IBM Plex Mono" w:hAnsi="IBM Plex Mono"/>
+        </w:rPr>
+        <w:t>X_train</w:t>
+      </w:r>
+      <w:proofErr w:type="spellEnd"/>
+      <w:r>
+        <w:rPr>
+          <w:rFonts w:ascii="IBM Plex Mono" w:hAnsi="IBM Plex Mono"/>
+        </w:rPr>
+        <w:t xml:space="preserve">, </w:t>
+      </w:r>
+      <w:proofErr w:type="spellStart"/>
+      <w:r>
+        <w:rPr>
+          <w:rFonts w:ascii="IBM Plex Mono" w:hAnsi="IBM Plex Mono"/>
+        </w:rPr>
+        <w:t>X_test</w:t>
+      </w:r>
+      <w:proofErr w:type="spellEnd"/>
+      <w:r>
+        <w:rPr>
+          <w:rFonts w:ascii="IBM Plex Mono" w:hAnsi="IBM Plex Mono"/>
+        </w:rPr>
+        <w:t xml:space="preserve">, </w:t>
+      </w:r>
+      <w:proofErr w:type="spellStart"/>
+      <w:r>
+        <w:rPr>
+          <w:rFonts w:ascii="IBM Plex Mono" w:hAnsi="IBM Plex Mono"/>
+        </w:rPr>
+        <w:t>y_train</w:t>
+      </w:r>
+      <w:proofErr w:type="spellEnd"/>
+      <w:r>
+        <w:rPr>
+          <w:rFonts w:ascii="IBM Plex Mono" w:hAnsi="IBM Plex Mono"/>
+        </w:rPr>
+        <w:t xml:space="preserve">, </w:t>
+      </w:r>
+      <w:proofErr w:type="spellStart"/>
+      <w:r>
+        <w:rPr>
+          <w:rFonts w:ascii="IBM Plex Mono" w:hAnsi="IBM Plex Mono"/>
+        </w:rPr>
+        <w:t>y_test</w:t>
+      </w:r>
+      <w:proofErr w:type="spellEnd"/>
+      <w:r>
+        <w:rPr>
+          <w:rFonts w:ascii="IBM Plex Mono" w:hAnsi="IBM Plex Mono"/>
+        </w:rPr>
+        <w:t xml:space="preserve"> = </w:t>
+      </w:r>
+      <w:proofErr w:type="spellStart"/>
+      <w:r>
+        <w:rPr>
+          <w:rFonts w:ascii="IBM Plex Mono" w:hAnsi="IBM Plex Mono"/>
+        </w:rPr>
+        <w:t>train_test_</w:t>
+      </w:r>
+      <w:proofErr w:type="gramStart"/>
+      <w:r>
+        <w:rPr>
+          <w:rFonts w:ascii="IBM Plex Mono" w:hAnsi="IBM Plex Mono"/>
+        </w:rPr>
+        <w:t>split</w:t>
+      </w:r>
+      <w:proofErr w:type="spellEnd"/>
+      <w:r>
+        <w:rPr>
+          <w:rFonts w:ascii="IBM Plex Mono" w:hAnsi="IBM Plex Mono"/>
+        </w:rPr>
+        <w:t>(</w:t>
+      </w:r>
+      <w:proofErr w:type="gramEnd"/>
+    </w:p>
+    <w:p>
+      <w:pPr>
+        <w:rPr>
+          <w:rFonts w:ascii="IBM Plex Mono" w:hAnsi="IBM Plex Mono"/>
+        </w:rPr>
+      </w:pPr>
+      <w:r>
+        <w:rPr>
+          <w:rFonts w:ascii="IBM Plex Mono" w:hAnsi="IBM Plex Mono"/>
+        </w:rPr>
+        <w:t xml:space="preserve">    </w:t>
+      </w:r>
+      <w:proofErr w:type="spellStart"/>
+      <w:r>
+        <w:rPr>
+          <w:rFonts w:ascii="IBM Plex Mono" w:hAnsi="IBM Plex Mono"/>
+        </w:rPr>
+        <w:t>X_scaled</w:t>
+      </w:r>
+      <w:proofErr w:type="spellEnd"/>
+      <w:r>
+        <w:rPr>
+          <w:rFonts w:ascii="IBM Plex Mono" w:hAnsi="IBM Plex Mono"/>
+        </w:rPr>
+        <w:t xml:space="preserve">, y, </w:t>
+      </w:r>
+      <w:proofErr w:type="spellStart"/>
+      <w:r>
+        <w:rPr>
+          <w:rFonts w:ascii="IBM Plex Mono" w:hAnsi="IBM Plex Mono"/>
+        </w:rPr>
+        <w:t>test_size</w:t>
+      </w:r>
+      <w:proofErr w:type="spellEnd"/>
+      <w:r>
+        <w:rPr>
+          <w:rFonts w:ascii="IBM Plex Mono" w:hAnsi="IBM Plex Mono"/>
+        </w:rPr>
+        <w:t xml:space="preserve">=0.3, </w:t>
+      </w:r>
+      <w:proofErr w:type="spellStart"/>
+      <w:r>
+        <w:rPr>
+          <w:rFonts w:ascii="IBM Plex Mono" w:hAnsi="IBM Plex Mono"/>
+        </w:rPr>
+        <w:t>random_state</w:t>
+      </w:r>
+      <w:proofErr w:type="spellEnd"/>
+      <w:r>
+        <w:rPr>
+          <w:rFonts w:ascii="IBM Plex Mono" w:hAnsi="IBM Plex Mono"/>
+        </w:rPr>
+        <w:t>=42</w:t>
+      </w:r>
+    </w:p>
+    <w:p>
+      <w:pPr>
+        <w:rPr>
+          <w:rFonts w:ascii="IBM Plex Mono" w:hAnsi="IBM Plex Mono"/>
+        </w:rPr>
+      </w:pPr>
+      <w:r>
+        <w:rPr>
+          <w:rFonts w:ascii="IBM Plex Mono" w:hAnsi="IBM Plex Mono"/>
+        </w:rPr>
+        <w:t>)</w:t>
+      </w:r>
+    </w:p>
+    <w:p>
+      <w:pPr>
+        <w:rPr>
+          <w:rFonts w:ascii="IBM Plex Mono" w:hAnsi="IBM Plex Mono"/>
+        </w:rPr>
+      </w:pPr>
+    </w:p>
+    <w:p>
+      <w:pPr>
+        <w:rPr>
+          <w:rFonts w:ascii="IBM Plex Mono" w:hAnsi="IBM Plex Mono"/>
+        </w:rPr>
+      </w:pPr>
+      <w:r>
+        <w:rPr>
+          <w:rFonts w:ascii="IBM Plex Mono" w:hAnsi="IBM Plex Mono"/>
+        </w:rPr>
+        <w:t># Choose one improved model (RBF kernel)</w:t>
+      </w:r>
+    </w:p>
+    <w:p>
+      <w:pPr>
+        <w:rPr>
+          <w:rFonts w:ascii="IBM Plex Mono" w:hAnsi="IBM Plex Mono"/>
+        </w:rPr>
+      </w:pPr>
+      <w:proofErr w:type="spellStart"/>
+      <w:r>
+        <w:rPr>
+          <w:rFonts w:ascii="IBM Plex Mono" w:hAnsi="IBM Plex Mono"/>
+        </w:rPr>
+        <w:t>clf</w:t>
+      </w:r>
+      <w:proofErr w:type="spellEnd"/>
+      <w:r>
+        <w:rPr>
+          <w:rFonts w:ascii="IBM Plex Mono" w:hAnsi="IBM Plex Mono"/>
+        </w:rPr>
+        <w:t xml:space="preserve"> = </w:t>
+      </w:r>
+      <w:proofErr w:type="spellStart"/>
+      <w:proofErr w:type="gramStart"/>
+      <w:r>
+        <w:rPr>
+          <w:rFonts w:ascii="IBM Plex Mono" w:hAnsi="IBM Plex Mono"/>
+        </w:rPr>
+        <w:t>svm.SVC</w:t>
+      </w:r>
+      <w:proofErr w:type="spellEnd"/>
+      <w:r>
+        <w:rPr>
+          <w:rFonts w:ascii="IBM Plex Mono" w:hAnsi="IBM Plex Mono"/>
+        </w:rPr>
+        <w:t>(</w:t>
+      </w:r>
+      <w:proofErr w:type="gramEnd"/>
+      <w:r>
+        <w:rPr>
+          <w:rFonts w:ascii="IBM Plex Mono" w:hAnsi="IBM Plex Mono"/>
+        </w:rPr>
+        <w:t>kernel="</w:t>
+      </w:r>
+      <w:proofErr w:type="spellStart"/>
+      <w:r>
+        <w:rPr>
+          <w:rFonts w:ascii="IBM Plex Mono" w:hAnsi="IBM Plex Mono"/>
+        </w:rPr>
+        <w:t>rbf</w:t>
+      </w:r>
+      <w:proofErr w:type="spellEnd"/>
+      <w:r>
+        <w:rPr>
+          <w:rFonts w:ascii="IBM Plex Mono" w:hAnsi="IBM Plex Mono"/>
+        </w:rPr>
+        <w:t>", gamma=0.5, C=10)</w:t>
+      </w:r>
+    </w:p>
+    <w:p>
+      <w:pPr>
+        <w:rPr>
+          <w:rFonts w:ascii="IBM Plex Mono" w:hAnsi="IBM Plex Mono"/>
+          <w:lang w:val="fr-FR"/>
+        </w:rPr>
+      </w:pPr>
+      <w:proofErr w:type="spellStart"/>
+      <w:proofErr w:type="gramStart"/>
+      <w:r>
+        <w:rPr>
+          <w:rFonts w:ascii="IBM Plex Mono" w:hAnsi="IBM Plex Mono"/>
+          <w:lang w:val="fr-FR"/>
+        </w:rPr>
+        <w:t>clf.fit</w:t>
+      </w:r>
+      <w:proofErr w:type="spellEnd"/>
+      <w:r>
+        <w:rPr>
+          <w:rFonts w:ascii="IBM Plex Mono" w:hAnsi="IBM Plex Mono"/>
+          <w:lang w:val="fr-FR"/>
+        </w:rPr>
+        <w:t>(</w:t>
+      </w:r>
+      <w:proofErr w:type="spellStart"/>
+      <w:proofErr w:type="gramEnd"/>
+      <w:r>
+        <w:rPr>
+          <w:rFonts w:ascii="IBM Plex Mono" w:hAnsi="IBM Plex Mono"/>
+          <w:lang w:val="fr-FR"/>
+        </w:rPr>
+        <w:t>X_train</w:t>
+      </w:r>
+      <w:proofErr w:type="spellEnd"/>
+      <w:r>
+        <w:rPr>
+          <w:rFonts w:ascii="IBM Plex Mono" w:hAnsi="IBM Plex Mono"/>
+          <w:lang w:val="fr-FR"/>
+        </w:rPr>
+        <w:t xml:space="preserve">, </w:t>
+      </w:r>
+      <w:proofErr w:type="spellStart"/>
+      <w:r>
+        <w:rPr>
+          <w:rFonts w:ascii="IBM Plex Mono" w:hAnsi="IBM Plex Mono"/>
+          <w:lang w:val="fr-FR"/>
+        </w:rPr>
+        <w:t>y_train</w:t>
+      </w:r>
+      <w:proofErr w:type="spellEnd"/>
+      <w:r>
+        <w:rPr>
+          <w:rFonts w:ascii="IBM Plex Mono" w:hAnsi="IBM Plex Mono"/>
+          <w:lang w:val="fr-FR"/>
+        </w:rPr>
+        <w:t>)</w:t>
+      </w:r>
+    </w:p>
+    <w:p>
+      <w:pPr>
+        <w:rPr>
+          <w:rFonts w:ascii="IBM Plex Mono" w:hAnsi="IBM Plex Mono"/>
+        </w:rPr>
+      </w:pPr>
+      <w:proofErr w:type="spellStart"/>
+      <w:r>
+        <w:rPr>
+          <w:rFonts w:ascii="IBM Plex Mono" w:hAnsi="IBM Plex Mono"/>
+        </w:rPr>
+        <w:t>y_pred</w:t>
+      </w:r>
+      <w:proofErr w:type="spellEnd"/>
+      <w:r>
+        <w:rPr>
+          <w:rFonts w:ascii="IBM Plex Mono" w:hAnsi="IBM Plex Mono"/>
+        </w:rPr>
+        <w:t xml:space="preserve"> = </w:t>
+      </w:r>
+      <w:proofErr w:type="spellStart"/>
+      <w:proofErr w:type="gramStart"/>
+      <w:r>
+        <w:rPr>
+          <w:rFonts w:ascii="IBM Plex Mono" w:hAnsi="IBM Plex Mono"/>
+        </w:rPr>
+        <w:t>clf.predict</w:t>
+      </w:r>
+      <w:proofErr w:type="spellEnd"/>
+      <w:proofErr w:type="gramEnd"/>
+      <w:r>
+        <w:rPr>
+          <w:rFonts w:ascii="IBM Plex Mono" w:hAnsi="IBM Plex Mono"/>
+        </w:rPr>
+        <w:t>(</w:t>
+      </w:r>
+      <w:proofErr w:type="spellStart"/>
+      <w:r>
+        <w:rPr>
+          <w:rFonts w:ascii="IBM Plex Mono" w:hAnsi="IBM Plex Mono"/>
+        </w:rPr>
+        <w:t>X_test</w:t>
+      </w:r>
+      <w:proofErr w:type="spellEnd"/>
+      <w:r>
+        <w:rPr>
+          <w:rFonts w:ascii="IBM Plex Mono" w:hAnsi="IBM Plex Mono"/>
+        </w:rPr>
+        <w:t>)</w:t>
+      </w:r>
+    </w:p>
+    <w:p>
+      <w:pPr>
+        <w:rPr>
+          <w:rFonts w:ascii="IBM Plex Mono" w:hAnsi="IBM Plex Mono"/>
+        </w:rPr>
+      </w:pPr>
+    </w:p>
+    <w:p>
+      <w:pPr>
+        <w:rPr>
+          <w:rFonts w:ascii="IBM Plex Mono" w:hAnsi="IBM Plex Mono"/>
+        </w:rPr>
+      </w:pPr>
+      <w:r>
+        <w:rPr>
+          <w:rFonts w:ascii="IBM Plex Mono" w:hAnsi="IBM Plex Mono"/>
+        </w:rPr>
+        <w:t># Compute and display recognition accuracy</w:t>
+      </w:r>
+    </w:p>
+    <w:p>
+      <w:pPr>
+        <w:rPr>
+          <w:rFonts w:ascii="IBM Plex Mono" w:hAnsi="IBM Plex Mono"/>
+        </w:rPr>
+      </w:pPr>
+      <w:r>
+        <w:rPr>
+          <w:rFonts w:ascii="IBM Plex Mono" w:hAnsi="IBM Plex Mono"/>
+        </w:rPr>
+        <w:t xml:space="preserve">acc = </w:t>
+      </w:r>
+      <w:proofErr w:type="spellStart"/>
+      <w:proofErr w:type="gramStart"/>
+      <w:r>
+        <w:rPr>
+          <w:rFonts w:ascii="IBM Plex Mono" w:hAnsi="IBM Plex Mono"/>
+        </w:rPr>
+        <w:t>metrics.accuracy</w:t>
+      </w:r>
+      <w:proofErr w:type="gramEnd"/>
+      <w:r>
+        <w:rPr>
+          <w:rFonts w:ascii="IBM Plex Mono" w:hAnsi="IBM Plex Mono"/>
+        </w:rPr>
+        <w:t>_</w:t>
+      </w:r>
+      <w:proofErr w:type="gramStart"/>
+      <w:r>
+        <w:rPr>
+          <w:rFonts w:ascii="IBM Plex Mono" w:hAnsi="IBM Plex Mono"/>
+        </w:rPr>
+        <w:t>score</w:t>
+      </w:r>
+      <w:proofErr w:type="spellEnd"/>
+      <w:r>
+        <w:rPr>
+          <w:rFonts w:ascii="IBM Plex Mono" w:hAnsi="IBM Plex Mono"/>
+        </w:rPr>
+        <w:t>(</w:t>
+      </w:r>
+      <w:proofErr w:type="spellStart"/>
+      <w:proofErr w:type="gramEnd"/>
+      <w:r>
+        <w:rPr>
+          <w:rFonts w:ascii="IBM Plex Mono" w:hAnsi="IBM Plex Mono"/>
+        </w:rPr>
+        <w:t>y_test</w:t>
+      </w:r>
+      <w:proofErr w:type="spellEnd"/>
+      <w:r>
+        <w:rPr>
+          <w:rFonts w:ascii="IBM Plex Mono" w:hAnsi="IBM Plex Mono"/>
+        </w:rPr>
+        <w:t xml:space="preserve">, </w:t>
+      </w:r>
+      <w:proofErr w:type="spellStart"/>
+      <w:r>
+        <w:rPr>
+          <w:rFonts w:ascii="IBM Plex Mono" w:hAnsi="IBM Plex Mono"/>
+        </w:rPr>
+        <w:t>y_pred</w:t>
+      </w:r>
+      <w:proofErr w:type="spellEnd"/>
+      <w:r>
+        <w:rPr>
+          <w:rFonts w:ascii="IBM Plex Mono" w:hAnsi="IBM Plex Mono"/>
+        </w:rPr>
+        <w:t>)</w:t>
+      </w:r>
+    </w:p>
+    <w:p>
+      <w:pPr>
+        <w:rPr>
+          <w:rFonts w:ascii="IBM Plex Mono" w:hAnsi="IBM Plex Mono"/>
+        </w:rPr>
+      </w:pPr>
+      <w:proofErr w:type="gramStart"/>
+      <w:r>
+        <w:rPr>
+          <w:rFonts w:ascii="IBM Plex Mono" w:hAnsi="IBM Plex Mono"/>
+        </w:rPr>
+        <w:t>print(</w:t>
+      </w:r>
+      <w:proofErr w:type="spellStart"/>
+      <w:proofErr w:type="gramEnd"/>
+      <w:r>
+        <w:rPr>
+          <w:rFonts w:ascii="IBM Plex Mono" w:hAnsi="IBM Plex Mono"/>
+        </w:rPr>
+        <w:t>f"Improved</w:t>
+      </w:r>
+      <w:proofErr w:type="spellEnd"/>
+      <w:r>
+        <w:rPr>
+          <w:rFonts w:ascii="IBM Plex Mono" w:hAnsi="IBM Plex Mono"/>
+        </w:rPr>
+        <w:t xml:space="preserve"> Recognition Accuracy (RBF kernel</w:t>
+      </w:r>
+      <w:proofErr w:type="gramStart"/>
+      <w:r>
+        <w:rPr>
+          <w:rFonts w:ascii="IBM Plex Mono" w:hAnsi="IBM Plex Mono"/>
+        </w:rPr>
+        <w:t>): {</w:t>
+      </w:r>
+      <w:proofErr w:type="gramEnd"/>
+      <w:r>
+        <w:rPr>
+          <w:rFonts w:ascii="IBM Plex Mono" w:hAnsi="IBM Plex Mono"/>
+        </w:rPr>
+        <w:t>acc:.2</w:t>
+      </w:r>
+      <w:proofErr w:type="gramStart"/>
+      <w:r>
+        <w:rPr>
+          <w:rFonts w:ascii="IBM Plex Mono" w:hAnsi="IBM Plex Mono"/>
+        </w:rPr>
+        <w:t>f}"</w:t>
+      </w:r>
+      <w:proofErr w:type="gramEnd"/>
+      <w:r>
+        <w:rPr>
+          <w:rFonts w:ascii="IBM Plex Mono" w:hAnsi="IBM Plex Mono"/>
+        </w:rPr>
+        <w:t>)</w:t>
+      </w:r>
+    </w:p>
+    <w:p>
+      <w:pPr>
+        <w:rPr>
+          <w:rFonts w:ascii="IBM Plex Mono" w:hAnsi="IBM Plex Mono"/>
+        </w:rPr>
+      </w:pPr>
+    </w:p>
+    <w:p>
+      <w:pPr>
+        <w:rPr>
+          <w:rFonts w:ascii="IBM Plex Mono" w:hAnsi="IBM Plex Mono"/>
+        </w:rPr>
+      </w:pPr>
+      <w:r>
+        <w:rPr>
+          <w:rFonts w:ascii="IBM Plex Mono" w:hAnsi="IBM Plex Mono"/>
+        </w:rPr>
+        <w:t># Plot 3x3 confusion matrix</w:t>
+      </w:r>
+    </w:p>
+    <w:p>
+      <w:pPr>
+        <w:rPr>
+          <w:rFonts w:ascii="IBM Plex Mono" w:hAnsi="IBM Plex Mono"/>
+        </w:rPr>
+      </w:pPr>
+      <w:r>
+        <w:rPr>
+          <w:rFonts w:ascii="IBM Plex Mono" w:hAnsi="IBM Plex Mono"/>
+        </w:rPr>
+        <w:t xml:space="preserve">cm = </w:t>
+      </w:r>
+      <w:proofErr w:type="spellStart"/>
+      <w:proofErr w:type="gramStart"/>
+      <w:r>
+        <w:rPr>
+          <w:rFonts w:ascii="IBM Plex Mono" w:hAnsi="IBM Plex Mono"/>
+        </w:rPr>
+        <w:t>metrics.confusion</w:t>
+      </w:r>
+      <w:proofErr w:type="gramEnd"/>
+      <w:r>
+        <w:rPr>
+          <w:rFonts w:ascii="IBM Plex Mono" w:hAnsi="IBM Plex Mono"/>
+        </w:rPr>
+        <w:t>_</w:t>
+      </w:r>
+      <w:proofErr w:type="gramStart"/>
+      <w:r>
+        <w:rPr>
+          <w:rFonts w:ascii="IBM Plex Mono" w:hAnsi="IBM Plex Mono"/>
+        </w:rPr>
+        <w:t>matrix</w:t>
+      </w:r>
+      <w:proofErr w:type="spellEnd"/>
+      <w:r>
+        <w:rPr>
+          <w:rFonts w:ascii="IBM Plex Mono" w:hAnsi="IBM Plex Mono"/>
+        </w:rPr>
+        <w:t>(</w:t>
+      </w:r>
+      <w:proofErr w:type="spellStart"/>
+      <w:proofErr w:type="gramEnd"/>
+      <w:r>
+        <w:rPr>
+          <w:rFonts w:ascii="IBM Plex Mono" w:hAnsi="IBM Plex Mono"/>
+        </w:rPr>
+        <w:t>y_test</w:t>
+      </w:r>
+      <w:proofErr w:type="spellEnd"/>
+      <w:r>
+        <w:rPr>
+          <w:rFonts w:ascii="IBM Plex Mono" w:hAnsi="IBM Plex Mono"/>
+        </w:rPr>
+        <w:t xml:space="preserve">, </w:t>
+      </w:r>
+      <w:proofErr w:type="spellStart"/>
+      <w:r>
+        <w:rPr>
+          <w:rFonts w:ascii="IBM Plex Mono" w:hAnsi="IBM Plex Mono"/>
+        </w:rPr>
+        <w:t>y_pred</w:t>
+      </w:r>
+      <w:proofErr w:type="spellEnd"/>
+      <w:r>
+        <w:rPr>
+          <w:rFonts w:ascii="IBM Plex Mono" w:hAnsi="IBM Plex Mono"/>
+        </w:rPr>
+        <w:t>)</w:t>
+      </w:r>
+    </w:p>
+    <w:p>
+      <w:pPr>
+        <w:rPr>
+          <w:rFonts w:ascii="IBM Plex Mono" w:hAnsi="IBM Plex Mono"/>
+        </w:rPr>
+      </w:pPr>
+      <w:proofErr w:type="spellStart"/>
+      <w:proofErr w:type="gramStart"/>
+      <w:r>
+        <w:rPr>
+          <w:rFonts w:ascii="IBM Plex Mono" w:hAnsi="IBM Plex Mono"/>
+        </w:rPr>
+        <w:lastRenderedPageBreak/>
+        <w:t>plt.figure</w:t>
+      </w:r>
+      <w:proofErr w:type="spellEnd"/>
+      <w:proofErr w:type="gramEnd"/>
+      <w:r>
+        <w:rPr>
+          <w:rFonts w:ascii="IBM Plex Mono" w:hAnsi="IBM Plex Mono"/>
+        </w:rPr>
+        <w:t>(</w:t>
+      </w:r>
+      <w:proofErr w:type="spellStart"/>
+      <w:r>
+        <w:rPr>
+          <w:rFonts w:ascii="IBM Plex Mono" w:hAnsi="IBM Plex Mono"/>
+        </w:rPr>
+        <w:t>figsize</w:t>
+      </w:r>
+      <w:proofErr w:type="spellEnd"/>
+      <w:proofErr w:type="gramStart"/>
+      <w:r>
+        <w:rPr>
+          <w:rFonts w:ascii="IBM Plex Mono" w:hAnsi="IBM Plex Mono"/>
+        </w:rPr>
+        <w:t>=(</w:t>
+      </w:r>
+      <w:proofErr w:type="gramEnd"/>
+      <w:r>
+        <w:rPr>
+          <w:rFonts w:ascii="IBM Plex Mono" w:hAnsi="IBM Plex Mono"/>
+        </w:rPr>
+        <w:t>5, 4))</w:t>
+      </w:r>
+    </w:p>
+    <w:p>
+      <w:pPr>
+        <w:rPr>
+          <w:rFonts w:ascii="IBM Plex Mono" w:hAnsi="IBM Plex Mono"/>
+        </w:rPr>
+      </w:pPr>
+      <w:proofErr w:type="spellStart"/>
+      <w:proofErr w:type="gramStart"/>
+      <w:r>
+        <w:rPr>
+          <w:rFonts w:ascii="IBM Plex Mono" w:hAnsi="IBM Plex Mono"/>
+        </w:rPr>
+        <w:t>sns.heatmap</w:t>
+      </w:r>
+      <w:proofErr w:type="spellEnd"/>
+      <w:proofErr w:type="gramEnd"/>
+      <w:r>
+        <w:rPr>
+          <w:rFonts w:ascii="IBM Plex Mono" w:hAnsi="IBM Plex Mono"/>
+        </w:rPr>
+        <w:t xml:space="preserve">(cm, </w:t>
+      </w:r>
+      <w:proofErr w:type="spellStart"/>
+      <w:r>
+        <w:rPr>
+          <w:rFonts w:ascii="IBM Plex Mono" w:hAnsi="IBM Plex Mono"/>
+        </w:rPr>
+        <w:t>annot</w:t>
+      </w:r>
+      <w:proofErr w:type="spellEnd"/>
+      <w:r>
+        <w:rPr>
+          <w:rFonts w:ascii="IBM Plex Mono" w:hAnsi="IBM Plex Mono"/>
+        </w:rPr>
+        <w:t xml:space="preserve">=True, </w:t>
+      </w:r>
+      <w:proofErr w:type="spellStart"/>
+      <w:r>
+        <w:rPr>
+          <w:rFonts w:ascii="IBM Plex Mono" w:hAnsi="IBM Plex Mono"/>
+        </w:rPr>
+        <w:t>fmt</w:t>
+      </w:r>
+      <w:proofErr w:type="spellEnd"/>
+      <w:r>
+        <w:rPr>
+          <w:rFonts w:ascii="IBM Plex Mono" w:hAnsi="IBM Plex Mono"/>
+        </w:rPr>
+        <w:t xml:space="preserve">="d", </w:t>
+      </w:r>
+      <w:proofErr w:type="spellStart"/>
+      <w:r>
+        <w:rPr>
+          <w:rFonts w:ascii="IBM Plex Mono" w:hAnsi="IBM Plex Mono"/>
+        </w:rPr>
+        <w:t>cmap</w:t>
+      </w:r>
+      <w:proofErr w:type="spellEnd"/>
+      <w:r>
+        <w:rPr>
+          <w:rFonts w:ascii="IBM Plex Mono" w:hAnsi="IBM Plex Mono"/>
+        </w:rPr>
+        <w:t>="Blues",</w:t>
+      </w:r>
+    </w:p>
+    <w:p>
+      <w:pPr>
+        <w:rPr>
+          <w:rFonts w:ascii="IBM Plex Mono" w:hAnsi="IBM Plex Mono"/>
+        </w:rPr>
+      </w:pPr>
+      <w:r>
+        <w:rPr>
+          <w:rFonts w:ascii="IBM Plex Mono" w:hAnsi="IBM Plex Mono"/>
+        </w:rPr>
+        <w:t xml:space="preserve">            </w:t>
+      </w:r>
+      <w:proofErr w:type="spellStart"/>
+      <w:r>
+        <w:rPr>
+          <w:rFonts w:ascii="IBM Plex Mono" w:hAnsi="IBM Plex Mono"/>
+        </w:rPr>
+        <w:t>xticklabels</w:t>
+      </w:r>
+      <w:proofErr w:type="spellEnd"/>
+      <w:r>
+        <w:rPr>
+          <w:rFonts w:ascii="IBM Plex Mono" w:hAnsi="IBM Plex Mono"/>
+        </w:rPr>
+        <w:t>=</w:t>
+      </w:r>
+      <w:proofErr w:type="spellStart"/>
+      <w:proofErr w:type="gramStart"/>
+      <w:r>
+        <w:rPr>
+          <w:rFonts w:ascii="IBM Plex Mono" w:hAnsi="IBM Plex Mono"/>
+        </w:rPr>
+        <w:t>iris.target</w:t>
+      </w:r>
+      <w:proofErr w:type="gramEnd"/>
+      <w:r>
+        <w:rPr>
+          <w:rFonts w:ascii="IBM Plex Mono" w:hAnsi="IBM Plex Mono"/>
+        </w:rPr>
+        <w:t>_names</w:t>
+      </w:r>
+      <w:proofErr w:type="spellEnd"/>
+      <w:r>
+        <w:rPr>
+          <w:rFonts w:ascii="IBM Plex Mono" w:hAnsi="IBM Plex Mono"/>
+        </w:rPr>
+        <w:t xml:space="preserve">, </w:t>
+      </w:r>
+      <w:proofErr w:type="spellStart"/>
+      <w:r>
+        <w:rPr>
+          <w:rFonts w:ascii="IBM Plex Mono" w:hAnsi="IBM Plex Mono"/>
+        </w:rPr>
+        <w:t>yticklabels</w:t>
+      </w:r>
+      <w:proofErr w:type="spellEnd"/>
+      <w:r>
+        <w:rPr>
+          <w:rFonts w:ascii="IBM Plex Mono" w:hAnsi="IBM Plex Mono"/>
+        </w:rPr>
+        <w:t>=</w:t>
+      </w:r>
+      <w:proofErr w:type="spellStart"/>
+      <w:proofErr w:type="gramStart"/>
+      <w:r>
+        <w:rPr>
+          <w:rFonts w:ascii="IBM Plex Mono" w:hAnsi="IBM Plex Mono"/>
+        </w:rPr>
+        <w:t>iris.target</w:t>
+      </w:r>
+      <w:proofErr w:type="gramEnd"/>
+      <w:r>
+        <w:rPr>
+          <w:rFonts w:ascii="IBM Plex Mono" w:hAnsi="IBM Plex Mono"/>
+        </w:rPr>
+        <w:t>_names</w:t>
+      </w:r>
+      <w:proofErr w:type="spellEnd"/>
+      <w:r>
+        <w:rPr>
+          <w:rFonts w:ascii="IBM Plex Mono" w:hAnsi="IBM Plex Mono"/>
+        </w:rPr>
+        <w:t>)</w:t>
+      </w:r>
+    </w:p>
+    <w:p>
+      <w:pPr>
+        <w:rPr>
+          <w:rFonts w:ascii="IBM Plex Mono" w:hAnsi="IBM Plex Mono"/>
+        </w:rPr>
+      </w:pPr>
+      <w:proofErr w:type="spellStart"/>
+      <w:proofErr w:type="gramStart"/>
+      <w:r>
+        <w:rPr>
+          <w:rFonts w:ascii="IBM Plex Mono" w:hAnsi="IBM Plex Mono"/>
+        </w:rPr>
+        <w:t>plt.title</w:t>
+      </w:r>
+      <w:proofErr w:type="spellEnd"/>
+      <w:proofErr w:type="gramEnd"/>
+      <w:r>
+        <w:rPr>
+          <w:rFonts w:ascii="IBM Plex Mono" w:hAnsi="IBM Plex Mono"/>
+        </w:rPr>
+        <w:t>("Confusion Matrix – Improved RBF SVM")</w:t>
+      </w:r>
+    </w:p>
+    <w:p>
+      <w:pPr>
+        <w:rPr>
+          <w:rFonts w:ascii="IBM Plex Mono" w:hAnsi="IBM Plex Mono"/>
+        </w:rPr>
+      </w:pPr>
+      <w:proofErr w:type="spellStart"/>
+      <w:proofErr w:type="gramStart"/>
+      <w:r>
+        <w:rPr>
+          <w:rFonts w:ascii="IBM Plex Mono" w:hAnsi="IBM Plex Mono"/>
+        </w:rPr>
+        <w:t>plt.xlabel</w:t>
+      </w:r>
+      <w:proofErr w:type="spellEnd"/>
+      <w:proofErr w:type="gramEnd"/>
+      <w:r>
+        <w:rPr>
+          <w:rFonts w:ascii="IBM Plex Mono" w:hAnsi="IBM Plex Mono"/>
+        </w:rPr>
+        <w:t>("Predicted")</w:t>
+      </w:r>
+    </w:p>
+    <w:p>
+      <w:pPr>
+        <w:rPr>
+          <w:rFonts w:ascii="IBM Plex Mono" w:hAnsi="IBM Plex Mono"/>
+        </w:rPr>
+      </w:pPr>
+      <w:proofErr w:type="spellStart"/>
+      <w:proofErr w:type="gramStart"/>
+      <w:r>
+        <w:rPr>
+          <w:rFonts w:ascii="IBM Plex Mono" w:hAnsi="IBM Plex Mono"/>
+        </w:rPr>
+        <w:t>plt.ylabel</w:t>
+      </w:r>
+      <w:proofErr w:type="spellEnd"/>
+      <w:proofErr w:type="gramEnd"/>
+      <w:r>
+        <w:rPr>
+          <w:rFonts w:ascii="IBM Plex Mono" w:hAnsi="IBM Plex Mono"/>
+        </w:rPr>
+        <w:t>("Actual")</w:t>
+      </w:r>
+    </w:p>
+    <w:p>
+      <w:pPr>
+        <w:rPr>
+          <w:rFonts w:ascii="IBM Plex Mono" w:hAnsi="IBM Plex Mono"/>
+        </w:rPr>
+      </w:pPr>
+      <w:proofErr w:type="spellStart"/>
+      <w:proofErr w:type="gramStart"/>
+      <w:r>
+        <w:rPr>
+          <w:rFonts w:ascii="IBM Plex Mono" w:hAnsi="IBM Plex Mono"/>
+        </w:rPr>
+        <w:t>plt.tight</w:t>
+      </w:r>
+      <w:proofErr w:type="gramEnd"/>
+      <w:r>
+        <w:rPr>
+          <w:rFonts w:ascii="IBM Plex Mono" w:hAnsi="IBM Plex Mono"/>
+        </w:rPr>
+        <w:t>_</w:t>
+      </w:r>
+      <w:proofErr w:type="gramStart"/>
+      <w:r>
+        <w:rPr>
+          <w:rFonts w:ascii="IBM Plex Mono" w:hAnsi="IBM Plex Mono"/>
+        </w:rPr>
+        <w:t>layout</w:t>
+      </w:r>
+      <w:proofErr w:type="spellEnd"/>
+      <w:r>
+        <w:rPr>
+          <w:rFonts w:ascii="IBM Plex Mono" w:hAnsi="IBM Plex Mono"/>
+        </w:rPr>
+        <w:t>(</w:t>
+      </w:r>
+      <w:proofErr w:type="gramEnd"/>
+      <w:r>
+        <w:rPr>
+          <w:rFonts w:ascii="IBM Plex Mono" w:hAnsi="IBM Plex Mono"/>
+        </w:rPr>
+        <w:t>)</w:t>
+      </w:r>
+    </w:p>
+    <w:p>
+      <w:pPr>
+        <w:rPr>
+          <w:rFonts w:ascii="IBM Plex Mono" w:hAnsi="IBM Plex Mono"/>
+        </w:rPr>
+      </w:pPr>
+      <w:proofErr w:type="spellStart"/>
+      <w:proofErr w:type="gramStart"/>
+      <w:r>
+        <w:rPr>
+          <w:rFonts w:ascii="IBM Plex Mono" w:hAnsi="IBM Plex Mono"/>
+        </w:rPr>
+        <w:t>plt.show</w:t>
+      </w:r>
+      <w:proofErr w:type="spellEnd"/>
+      <w:proofErr w:type="gramEnd"/>
+      <w:r>
+        <w:rPr>
+          <w:rFonts w:ascii="IBM Plex Mono" w:hAnsi="IBM Plex Mono"/>
+        </w:rPr>
+        <w:t>()</w:t>
+      </w:r>
+    </w:p>
+    <w:p>
+      <w:pPr>
+        <w:rPr>
+          <w:rFonts w:ascii="IBM Plex Mono" w:hAnsi="IBM Plex Mono"/>
+        </w:rPr>
+      </w:pPr>
+    </w:p>
+    <w:p>
+      <w:pPr>
+        <w:rPr>
+          <w:rFonts w:ascii="IBM Plex Sans bold" w:hAnsi="IBM Plex Sans bold"/>
+          <w:sz w:val="28"/>
+          <w:szCs w:val="28"/>
+        </w:rPr>
+      </w:pPr>
+      <w:r>
+        <w:rPr>
+          <w:rFonts w:ascii="IBM Plex Sans bold" w:hAnsi="IBM Plex Sans bold"/>
+          <w:sz w:val="28"/>
+          <w:szCs w:val="28"/>
+        </w:rPr>
+        <w:t>Question 5</w:t>
+      </w:r>
+    </w:p>
+    <w:p>
+      <w:pPr>
+        <w:rPr>
+          <w:rFonts w:ascii="IBM Plex Sans" w:hAnsi="IBM Plex Sans"/>
+        </w:rPr>
+      </w:pPr>
+      <w:r>
+        <w:rPr>
+          <w:rFonts w:ascii="IBM Plex Sans" w:hAnsi="IBM Plex Sans"/>
+        </w:rPr>
+        <w:t>Classification Accuracy: 0.9778</w:t>
+      </w:r>
+    </w:p>
+    <w:p>
+      <w:pPr>
+        <w:rPr>
+          <w:rFonts w:ascii="IBM Plex Sans" w:hAnsi="IBM Plex Sans"/>
+        </w:rPr>
+      </w:pPr>
+      <w:r>
+        <w:rPr>
+          <w:rFonts w:ascii="IBM Plex Sans" w:hAnsi="IBM Plex Sans"/>
+        </w:rPr>
+        <w:t>Cross-validation is </w:t>
+      </w:r>
+      <w:r>
+        <w:rPr>
+          <w:rFonts w:ascii="IBM Plex Sans" w:hAnsi="IBM Plex Sans"/>
+        </w:rPr>
+        <w:t xml:space="preserve">where </w:t>
+      </w:r>
+      <w:r>
+        <w:rPr>
+          <w:rFonts w:ascii="IBM Plex Sans" w:hAnsi="IBM Plex Sans"/>
+        </w:rPr>
+        <w:t>we</w:t>
+      </w:r>
+      <w:r>
+        <w:rPr>
+          <w:rFonts w:ascii="IBM Plex Sans" w:hAnsi="IBM Plex Sans"/>
+        </w:rPr>
+        <w:t xml:space="preserve"> repeatedly split the dataset into training and testing subsets, training the model on the training data, and evaluating it testing data</w:t>
+      </w:r>
+    </w:p>
+    <w:p>
+      <w:pPr>
+        <w:rPr>
+          <w:rFonts w:ascii="IBM Plex Sans bold" w:hAnsi="IBM Plex Sans bold"/>
+          <w:sz w:val="28"/>
+          <w:szCs w:val="28"/>
+        </w:rPr>
+      </w:pPr>
+      <w:r>
+        <w:rPr>
+          <w:rFonts w:ascii="IBM Plex Sans bold" w:hAnsi="IBM Plex Sans bold"/>
+          <w:sz w:val="28"/>
+          <w:szCs w:val="28"/>
+        </w:rPr>
+        <w:t>Code</w:t>
+      </w:r>
+    </w:p>
+    <w:p>
+      <w:pPr>
+        <w:rPr>
+          <w:rFonts w:ascii="IBM Plex Mono" w:hAnsi="IBM Plex Mono"/>
+        </w:rPr>
+      </w:pPr>
+      <w:r>
+        <w:rPr>
+          <w:rFonts w:ascii="IBM Plex Mono" w:hAnsi="IBM Plex Mono"/>
+        </w:rPr>
+        <w:t># -*- coding: utf-8 -*-</w:t>
+      </w:r>
+    </w:p>
+    <w:p>
+      <w:pPr>
+        <w:rPr>
+          <w:rFonts w:ascii="IBM Plex Mono" w:hAnsi="IBM Plex Mono"/>
+        </w:rPr>
+      </w:pPr>
+      <w:r>
+        <w:rPr>
+          <w:rFonts w:ascii="IBM Plex Mono" w:hAnsi="IBM Plex Mono"/>
+        </w:rPr>
+        <w:t>"""</w:t>
+      </w:r>
+    </w:p>
+    <w:p>
+      <w:pPr>
+        <w:rPr>
+          <w:rFonts w:ascii="IBM Plex Mono" w:hAnsi="IBM Plex Mono"/>
+        </w:rPr>
+      </w:pPr>
+      <w:r>
+        <w:rPr>
+          <w:rFonts w:ascii="IBM Plex Mono" w:hAnsi="IBM Plex Mono"/>
+        </w:rPr>
+        <w:t xml:space="preserve">Created on Tue </w:t>
+      </w:r>
+      <w:proofErr w:type="gramStart"/>
+      <w:r>
+        <w:rPr>
+          <w:rFonts w:ascii="IBM Plex Mono" w:hAnsi="IBM Plex Mono"/>
+        </w:rPr>
+        <w:t>Aug  6</w:t>
+      </w:r>
+      <w:proofErr w:type="gramEnd"/>
+      <w:r>
+        <w:rPr>
+          <w:rFonts w:ascii="IBM Plex Mono" w:hAnsi="IBM Plex Mono"/>
+        </w:rPr>
+        <w:t xml:space="preserve"> 13:58:40 2024</w:t>
+      </w:r>
+    </w:p>
+    <w:p>
+      <w:pPr>
+        <w:rPr>
+          <w:rFonts w:ascii="IBM Plex Mono" w:hAnsi="IBM Plex Mono"/>
+        </w:rPr>
+      </w:pPr>
+    </w:p>
+    <w:p>
+      <w:pPr>
+        <w:rPr>
+          <w:rFonts w:ascii="IBM Plex Mono" w:hAnsi="IBM Plex Mono"/>
+        </w:rPr>
+      </w:pPr>
+      <w:proofErr w:type="gramStart"/>
+      <w:r>
+        <w:rPr>
+          <w:rFonts w:ascii="IBM Plex Mono" w:hAnsi="IBM Plex Mono"/>
+        </w:rPr>
+        <w:t>@author</w:t>
+      </w:r>
+      <w:proofErr w:type="gramEnd"/>
+      <w:r>
+        <w:rPr>
+          <w:rFonts w:ascii="IBM Plex Mono" w:hAnsi="IBM Plex Mono"/>
+        </w:rPr>
+        <w:t xml:space="preserve">: </w:t>
+      </w:r>
+      <w:proofErr w:type="spellStart"/>
+      <w:r>
+        <w:rPr>
+          <w:rFonts w:ascii="IBM Plex Mono" w:hAnsi="IBM Plex Mono"/>
+        </w:rPr>
+        <w:t>turunenj</w:t>
+      </w:r>
+      <w:proofErr w:type="spellEnd"/>
+    </w:p>
+    <w:p>
+      <w:pPr>
+        <w:rPr>
+          <w:rFonts w:ascii="IBM Plex Mono" w:hAnsi="IBM Plex Mono"/>
+        </w:rPr>
+      </w:pPr>
+      <w:r>
+        <w:rPr>
+          <w:rFonts w:ascii="IBM Plex Mono" w:hAnsi="IBM Plex Mono"/>
+        </w:rPr>
+        <w:t>"""</w:t>
+      </w:r>
+    </w:p>
+    <w:p>
+      <w:pPr>
+        <w:rPr>
+          <w:rFonts w:ascii="IBM Plex Mono" w:hAnsi="IBM Plex Mono"/>
+        </w:rPr>
+      </w:pPr>
+    </w:p>
+    <w:p>
+      <w:pPr>
+        <w:rPr>
+          <w:rFonts w:ascii="IBM Plex Mono" w:hAnsi="IBM Plex Mono"/>
+        </w:rPr>
+      </w:pPr>
+      <w:r>
+        <w:rPr>
+          <w:rFonts w:ascii="IBM Plex Mono" w:hAnsi="IBM Plex Mono"/>
+        </w:rPr>
+        <w:t xml:space="preserve">from </w:t>
+      </w:r>
+      <w:proofErr w:type="spellStart"/>
+      <w:proofErr w:type="gramStart"/>
+      <w:r>
+        <w:rPr>
+          <w:rFonts w:ascii="IBM Plex Mono" w:hAnsi="IBM Plex Mono"/>
+        </w:rPr>
+        <w:t>sklearn.datasets</w:t>
+      </w:r>
+      <w:proofErr w:type="spellEnd"/>
+      <w:proofErr w:type="gramEnd"/>
+      <w:r>
+        <w:rPr>
+          <w:rFonts w:ascii="IBM Plex Mono" w:hAnsi="IBM Plex Mono"/>
+        </w:rPr>
+        <w:t xml:space="preserve"> import </w:t>
+      </w:r>
+      <w:proofErr w:type="spellStart"/>
+      <w:r>
+        <w:rPr>
+          <w:rFonts w:ascii="IBM Plex Mono" w:hAnsi="IBM Plex Mono"/>
+        </w:rPr>
+        <w:t>load_iris</w:t>
+      </w:r>
+      <w:proofErr w:type="spellEnd"/>
+    </w:p>
+    <w:p>
+      <w:pPr>
+        <w:rPr>
+          <w:rFonts w:ascii="IBM Plex Mono" w:hAnsi="IBM Plex Mono"/>
+        </w:rPr>
+      </w:pPr>
+      <w:r>
+        <w:rPr>
+          <w:rFonts w:ascii="IBM Plex Mono" w:hAnsi="IBM Plex Mono"/>
+        </w:rPr>
+        <w:t xml:space="preserve">from </w:t>
+      </w:r>
+      <w:proofErr w:type="spellStart"/>
+      <w:proofErr w:type="gramStart"/>
+      <w:r>
+        <w:rPr>
+          <w:rFonts w:ascii="IBM Plex Mono" w:hAnsi="IBM Plex Mono"/>
+        </w:rPr>
+        <w:t>sklearn.model</w:t>
+      </w:r>
+      <w:proofErr w:type="gramEnd"/>
+      <w:r>
+        <w:rPr>
+          <w:rFonts w:ascii="IBM Plex Mono" w:hAnsi="IBM Plex Mono"/>
+        </w:rPr>
+        <w:t>_selection</w:t>
+      </w:r>
+      <w:proofErr w:type="spellEnd"/>
+      <w:r>
+        <w:rPr>
+          <w:rFonts w:ascii="IBM Plex Mono" w:hAnsi="IBM Plex Mono"/>
+        </w:rPr>
+        <w:t xml:space="preserve"> import </w:t>
+      </w:r>
+      <w:proofErr w:type="spellStart"/>
+      <w:r>
+        <w:rPr>
+          <w:rFonts w:ascii="IBM Plex Mono" w:hAnsi="IBM Plex Mono"/>
+        </w:rPr>
+        <w:t>train_test_split</w:t>
+      </w:r>
+      <w:proofErr w:type="spellEnd"/>
+    </w:p>
+    <w:p>
+      <w:pPr>
+        <w:rPr>
+          <w:rFonts w:ascii="IBM Plex Mono" w:hAnsi="IBM Plex Mono"/>
+        </w:rPr>
+      </w:pPr>
+      <w:r>
+        <w:rPr>
+          <w:rFonts w:ascii="IBM Plex Mono" w:hAnsi="IBM Plex Mono"/>
+        </w:rPr>
+        <w:t xml:space="preserve">from </w:t>
+      </w:r>
+      <w:proofErr w:type="spellStart"/>
+      <w:proofErr w:type="gramStart"/>
+      <w:r>
+        <w:rPr>
+          <w:rFonts w:ascii="IBM Plex Mono" w:hAnsi="IBM Plex Mono"/>
+        </w:rPr>
+        <w:t>sklearn.tree</w:t>
+      </w:r>
+      <w:proofErr w:type="spellEnd"/>
+      <w:proofErr w:type="gramEnd"/>
+      <w:r>
+        <w:rPr>
+          <w:rFonts w:ascii="IBM Plex Mono" w:hAnsi="IBM Plex Mono"/>
+        </w:rPr>
+        <w:t xml:space="preserve"> import </w:t>
+      </w:r>
+      <w:proofErr w:type="spellStart"/>
+      <w:r>
+        <w:rPr>
+          <w:rFonts w:ascii="IBM Plex Mono" w:hAnsi="IBM Plex Mono"/>
+        </w:rPr>
+        <w:t>DecisionTreeClassifier</w:t>
+      </w:r>
+      <w:proofErr w:type="spellEnd"/>
+    </w:p>
+    <w:p>
+      <w:pPr>
+        <w:rPr>
+          <w:rFonts w:ascii="IBM Plex Mono" w:hAnsi="IBM Plex Mono"/>
+        </w:rPr>
+      </w:pPr>
+      <w:r>
+        <w:rPr>
+          <w:rFonts w:ascii="IBM Plex Mono" w:hAnsi="IBM Plex Mono"/>
+        </w:rPr>
+        <w:lastRenderedPageBreak/>
+        <w:t xml:space="preserve">from </w:t>
+      </w:r>
+      <w:proofErr w:type="spellStart"/>
+      <w:proofErr w:type="gramStart"/>
+      <w:r>
+        <w:rPr>
+          <w:rFonts w:ascii="IBM Plex Mono" w:hAnsi="IBM Plex Mono"/>
+        </w:rPr>
+        <w:t>sklearn.metrics</w:t>
+      </w:r>
+      <w:proofErr w:type="spellEnd"/>
+      <w:proofErr w:type="gramEnd"/>
+      <w:r>
+        <w:rPr>
+          <w:rFonts w:ascii="IBM Plex Mono" w:hAnsi="IBM Plex Mono"/>
+        </w:rPr>
+        <w:t xml:space="preserve"> import </w:t>
+      </w:r>
+      <w:proofErr w:type="spellStart"/>
+      <w:r>
+        <w:rPr>
+          <w:rFonts w:ascii="IBM Plex Mono" w:hAnsi="IBM Plex Mono"/>
+        </w:rPr>
+        <w:t>accuracy_score</w:t>
+      </w:r>
+      <w:proofErr w:type="spellEnd"/>
+    </w:p>
+    <w:p>
+      <w:pPr>
+        <w:rPr>
+          <w:rFonts w:ascii="IBM Plex Mono" w:hAnsi="IBM Plex Mono"/>
+        </w:rPr>
+      </w:pPr>
+    </w:p>
+    <w:p>
+      <w:pPr>
+        <w:rPr>
+          <w:rFonts w:ascii="IBM Plex Mono" w:hAnsi="IBM Plex Mono"/>
+        </w:rPr>
+      </w:pPr>
+      <w:r>
+        <w:rPr>
+          <w:rFonts w:ascii="IBM Plex Mono" w:hAnsi="IBM Plex Mono"/>
+        </w:rPr>
+        <w:t># Load iris dataset</w:t>
+      </w:r>
+    </w:p>
+    <w:p>
+      <w:pPr>
+        <w:rPr>
+          <w:rFonts w:ascii="IBM Plex Mono" w:hAnsi="IBM Plex Mono"/>
+        </w:rPr>
+      </w:pPr>
+      <w:r>
+        <w:rPr>
+          <w:rFonts w:ascii="IBM Plex Mono" w:hAnsi="IBM Plex Mono"/>
+        </w:rPr>
+        <w:t xml:space="preserve">iris = </w:t>
+      </w:r>
+      <w:proofErr w:type="spellStart"/>
+      <w:r>
+        <w:rPr>
+          <w:rFonts w:ascii="IBM Plex Mono" w:hAnsi="IBM Plex Mono"/>
+        </w:rPr>
+        <w:t>load_</w:t>
+      </w:r>
+      <w:proofErr w:type="gramStart"/>
+      <w:r>
+        <w:rPr>
+          <w:rFonts w:ascii="IBM Plex Mono" w:hAnsi="IBM Plex Mono"/>
+        </w:rPr>
+        <w:t>iris</w:t>
+      </w:r>
+      <w:proofErr w:type="spellEnd"/>
+      <w:r>
+        <w:rPr>
+          <w:rFonts w:ascii="IBM Plex Mono" w:hAnsi="IBM Plex Mono"/>
+        </w:rPr>
+        <w:t>(</w:t>
+      </w:r>
+      <w:proofErr w:type="gramEnd"/>
+      <w:r>
+        <w:rPr>
+          <w:rFonts w:ascii="IBM Plex Mono" w:hAnsi="IBM Plex Mono"/>
+        </w:rPr>
+        <w:t>)</w:t>
+      </w:r>
+    </w:p>
+    <w:p>
+      <w:pPr>
+        <w:rPr>
+          <w:rFonts w:ascii="IBM Plex Mono" w:hAnsi="IBM Plex Mono"/>
+        </w:rPr>
+      </w:pPr>
+    </w:p>
+    <w:p>
+      <w:pPr>
+        <w:rPr>
+          <w:rFonts w:ascii="IBM Plex Mono" w:hAnsi="IBM Plex Mono"/>
+        </w:rPr>
+      </w:pPr>
+      <w:r>
+        <w:rPr>
+          <w:rFonts w:ascii="IBM Plex Mono" w:hAnsi="IBM Plex Mono"/>
+        </w:rPr>
+        <w:t># Split data into training and testing sets</w:t>
+      </w:r>
+    </w:p>
+    <w:p>
+      <w:pPr>
+        <w:rPr>
+          <w:rFonts w:ascii="IBM Plex Mono" w:hAnsi="IBM Plex Mono"/>
+        </w:rPr>
+      </w:pPr>
+      <w:proofErr w:type="spellStart"/>
+      <w:r>
+        <w:rPr>
+          <w:rFonts w:ascii="IBM Plex Mono" w:hAnsi="IBM Plex Mono"/>
+        </w:rPr>
+        <w:t>X_train</w:t>
+      </w:r>
+      <w:proofErr w:type="spellEnd"/>
+      <w:r>
+        <w:rPr>
+          <w:rFonts w:ascii="IBM Plex Mono" w:hAnsi="IBM Plex Mono"/>
+        </w:rPr>
+        <w:t xml:space="preserve">, </w:t>
+      </w:r>
+      <w:proofErr w:type="spellStart"/>
+      <w:r>
+        <w:rPr>
+          <w:rFonts w:ascii="IBM Plex Mono" w:hAnsi="IBM Plex Mono"/>
+        </w:rPr>
+        <w:t>X_test</w:t>
+      </w:r>
+      <w:proofErr w:type="spellEnd"/>
+      <w:r>
+        <w:rPr>
+          <w:rFonts w:ascii="IBM Plex Mono" w:hAnsi="IBM Plex Mono"/>
+        </w:rPr>
+        <w:t xml:space="preserve">, </w:t>
+      </w:r>
+      <w:proofErr w:type="spellStart"/>
+      <w:r>
+        <w:rPr>
+          <w:rFonts w:ascii="IBM Plex Mono" w:hAnsi="IBM Plex Mono"/>
+        </w:rPr>
+        <w:t>y_train</w:t>
+      </w:r>
+      <w:proofErr w:type="spellEnd"/>
+      <w:r>
+        <w:rPr>
+          <w:rFonts w:ascii="IBM Plex Mono" w:hAnsi="IBM Plex Mono"/>
+        </w:rPr>
+        <w:t xml:space="preserve">, </w:t>
+      </w:r>
+      <w:proofErr w:type="spellStart"/>
+      <w:r>
+        <w:rPr>
+          <w:rFonts w:ascii="IBM Plex Mono" w:hAnsi="IBM Plex Mono"/>
+        </w:rPr>
+        <w:t>y_test</w:t>
+      </w:r>
+      <w:proofErr w:type="spellEnd"/>
+      <w:r>
+        <w:rPr>
+          <w:rFonts w:ascii="IBM Plex Mono" w:hAnsi="IBM Plex Mono"/>
+        </w:rPr>
+        <w:t xml:space="preserve"> = </w:t>
+      </w:r>
+      <w:proofErr w:type="spellStart"/>
+      <w:r>
+        <w:rPr>
+          <w:rFonts w:ascii="IBM Plex Mono" w:hAnsi="IBM Plex Mono"/>
+        </w:rPr>
+        <w:t>train_test_</w:t>
+      </w:r>
+      <w:proofErr w:type="gramStart"/>
+      <w:r>
+        <w:rPr>
+          <w:rFonts w:ascii="IBM Plex Mono" w:hAnsi="IBM Plex Mono"/>
+        </w:rPr>
+        <w:t>split</w:t>
+      </w:r>
+      <w:proofErr w:type="spellEnd"/>
+      <w:r>
+        <w:rPr>
+          <w:rFonts w:ascii="IBM Plex Mono" w:hAnsi="IBM Plex Mono"/>
+        </w:rPr>
+        <w:t>(</w:t>
+      </w:r>
+      <w:proofErr w:type="gramEnd"/>
+    </w:p>
+    <w:p>
+      <w:pPr>
+        <w:rPr>
+          <w:rFonts w:ascii="IBM Plex Mono" w:hAnsi="IBM Plex Mono"/>
+        </w:rPr>
+      </w:pPr>
+      <w:r>
+        <w:rPr>
+          <w:rFonts w:ascii="IBM Plex Mono" w:hAnsi="IBM Plex Mono"/>
+        </w:rPr>
+        <w:t xml:space="preserve">    </w:t>
+      </w:r>
+      <w:proofErr w:type="spellStart"/>
+      <w:r>
+        <w:rPr>
+          <w:rFonts w:ascii="IBM Plex Mono" w:hAnsi="IBM Plex Mono"/>
+        </w:rPr>
+        <w:t>iris.data</w:t>
+      </w:r>
+      <w:proofErr w:type="spellEnd"/>
+      <w:r>
+        <w:rPr>
+          <w:rFonts w:ascii="IBM Plex Mono" w:hAnsi="IBM Plex Mono"/>
+        </w:rPr>
+        <w:t xml:space="preserve">, </w:t>
+      </w:r>
+      <w:proofErr w:type="spellStart"/>
+      <w:proofErr w:type="gramStart"/>
+      <w:r>
+        <w:rPr>
+          <w:rFonts w:ascii="IBM Plex Mono" w:hAnsi="IBM Plex Mono"/>
+        </w:rPr>
+        <w:t>iris.target</w:t>
+      </w:r>
+      <w:proofErr w:type="spellEnd"/>
+      <w:proofErr w:type="gramEnd"/>
+      <w:r>
+        <w:rPr>
+          <w:rFonts w:ascii="IBM Plex Mono" w:hAnsi="IBM Plex Mono"/>
+        </w:rPr>
+        <w:t xml:space="preserve">, </w:t>
+      </w:r>
+      <w:proofErr w:type="spellStart"/>
+      <w:r>
+        <w:rPr>
+          <w:rFonts w:ascii="IBM Plex Mono" w:hAnsi="IBM Plex Mono"/>
+        </w:rPr>
+        <w:t>test_size</w:t>
+      </w:r>
+      <w:proofErr w:type="spellEnd"/>
+      <w:r>
+        <w:rPr>
+          <w:rFonts w:ascii="IBM Plex Mono" w:hAnsi="IBM Plex Mono"/>
+        </w:rPr>
+        <w:t xml:space="preserve">=0.3, </w:t>
+      </w:r>
+      <w:proofErr w:type="spellStart"/>
+      <w:r>
+        <w:rPr>
+          <w:rFonts w:ascii="IBM Plex Mono" w:hAnsi="IBM Plex Mono"/>
+        </w:rPr>
+        <w:t>random_state</w:t>
+      </w:r>
+      <w:proofErr w:type="spellEnd"/>
+      <w:r>
+        <w:rPr>
+          <w:rFonts w:ascii="IBM Plex Mono" w:hAnsi="IBM Plex Mono"/>
+        </w:rPr>
+        <w:t>=0</w:t>
+      </w:r>
+    </w:p>
+    <w:p>
+      <w:pPr>
+        <w:rPr>
+          <w:rFonts w:ascii="IBM Plex Mono" w:hAnsi="IBM Plex Mono"/>
+        </w:rPr>
+      </w:pPr>
+      <w:r>
+        <w:rPr>
+          <w:rFonts w:ascii="IBM Plex Mono" w:hAnsi="IBM Plex Mono"/>
+        </w:rPr>
+        <w:t>)</w:t>
+      </w:r>
+    </w:p>
+    <w:p>
+      <w:pPr>
+        <w:rPr>
+          <w:rFonts w:ascii="IBM Plex Mono" w:hAnsi="IBM Plex Mono"/>
+        </w:rPr>
+      </w:pPr>
+    </w:p>
+    <w:p>
+      <w:pPr>
+        <w:rPr>
+          <w:rFonts w:ascii="IBM Plex Mono" w:hAnsi="IBM Plex Mono"/>
+        </w:rPr>
+      </w:pPr>
+      <w:r>
+        <w:rPr>
+          <w:rFonts w:ascii="IBM Plex Mono" w:hAnsi="IBM Plex Mono"/>
+        </w:rPr>
+        <w:t># Create and train the classifier</w:t>
+      </w:r>
+    </w:p>
+    <w:p>
+      <w:pPr>
+        <w:rPr>
+          <w:rFonts w:ascii="IBM Plex Mono" w:hAnsi="IBM Plex Mono"/>
+        </w:rPr>
+      </w:pPr>
+      <w:proofErr w:type="spellStart"/>
+      <w:r>
+        <w:rPr>
+          <w:rFonts w:ascii="IBM Plex Mono" w:hAnsi="IBM Plex Mono"/>
+        </w:rPr>
+        <w:t>clf</w:t>
+      </w:r>
+      <w:proofErr w:type="spellEnd"/>
+      <w:r>
+        <w:rPr>
+          <w:rFonts w:ascii="IBM Plex Mono" w:hAnsi="IBM Plex Mono"/>
+        </w:rPr>
+        <w:t xml:space="preserve"> = </w:t>
+      </w:r>
+      <w:proofErr w:type="spellStart"/>
+      <w:r>
+        <w:rPr>
+          <w:rFonts w:ascii="IBM Plex Mono" w:hAnsi="IBM Plex Mono"/>
+        </w:rPr>
+        <w:t>DecisionTreeClassifier</w:t>
+      </w:r>
+      <w:proofErr w:type="spellEnd"/>
+      <w:r>
+        <w:rPr>
+          <w:rFonts w:ascii="IBM Plex Mono" w:hAnsi="IBM Plex Mono"/>
+        </w:rPr>
+        <w:t>(</w:t>
+      </w:r>
+      <w:proofErr w:type="spellStart"/>
+      <w:r>
+        <w:rPr>
+          <w:rFonts w:ascii="IBM Plex Mono" w:hAnsi="IBM Plex Mono"/>
+        </w:rPr>
+        <w:t>random_state</w:t>
+      </w:r>
+      <w:proofErr w:type="spellEnd"/>
+      <w:r>
+        <w:rPr>
+          <w:rFonts w:ascii="IBM Plex Mono" w:hAnsi="IBM Plex Mono"/>
+        </w:rPr>
+        <w:t>=0)</w:t>
+      </w:r>
+    </w:p>
+    <w:p>
+      <w:pPr>
+        <w:rPr>
+          <w:rFonts w:ascii="IBM Plex Mono" w:hAnsi="IBM Plex Mono"/>
+        </w:rPr>
+      </w:pPr>
+      <w:proofErr w:type="spellStart"/>
+      <w:proofErr w:type="gramStart"/>
+      <w:r>
+        <w:rPr>
+          <w:rFonts w:ascii="IBM Plex Mono" w:hAnsi="IBM Plex Mono"/>
+        </w:rPr>
+        <w:t>clf.fit</w:t>
+      </w:r>
+      <w:proofErr w:type="spellEnd"/>
+      <w:r>
+        <w:rPr>
+          <w:rFonts w:ascii="IBM Plex Mono" w:hAnsi="IBM Plex Mono"/>
+        </w:rPr>
+        <w:t>(</w:t>
+      </w:r>
+      <w:proofErr w:type="spellStart"/>
+      <w:proofErr w:type="gramEnd"/>
+      <w:r>
+        <w:rPr>
+          <w:rFonts w:ascii="IBM Plex Mono" w:hAnsi="IBM Plex Mono"/>
+        </w:rPr>
+        <w:t>X_train</w:t>
+      </w:r>
+      <w:proofErr w:type="spellEnd"/>
+      <w:r>
+        <w:rPr>
+          <w:rFonts w:ascii="IBM Plex Mono" w:hAnsi="IBM Plex Mono"/>
+        </w:rPr>
+        <w:t xml:space="preserve">, </w:t>
+      </w:r>
+      <w:proofErr w:type="spellStart"/>
+      <w:r>
+        <w:rPr>
+          <w:rFonts w:ascii="IBM Plex Mono" w:hAnsi="IBM Plex Mono"/>
+        </w:rPr>
+        <w:t>y_train</w:t>
+      </w:r>
+      <w:proofErr w:type="spellEnd"/>
+      <w:r>
+        <w:rPr>
+          <w:rFonts w:ascii="IBM Plex Mono" w:hAnsi="IBM Plex Mono"/>
+        </w:rPr>
+        <w:t>)</w:t>
+      </w:r>
+    </w:p>
+    <w:p>
+      <w:pPr>
+        <w:rPr>
+          <w:rFonts w:ascii="IBM Plex Mono" w:hAnsi="IBM Plex Mono"/>
+        </w:rPr>
+      </w:pPr>
+    </w:p>
+    <w:p>
+      <w:pPr>
+        <w:rPr>
+          <w:rFonts w:ascii="IBM Plex Mono" w:hAnsi="IBM Plex Mono"/>
+        </w:rPr>
+      </w:pPr>
+      <w:r>
+        <w:rPr>
+          <w:rFonts w:ascii="IBM Plex Mono" w:hAnsi="IBM Plex Mono"/>
+        </w:rPr>
+        <w:t># Make predictions</w:t>
+      </w:r>
+    </w:p>
+    <w:p>
+      <w:pPr>
+        <w:rPr>
+          <w:rFonts w:ascii="IBM Plex Mono" w:hAnsi="IBM Plex Mono"/>
+        </w:rPr>
+      </w:pPr>
+      <w:proofErr w:type="spellStart"/>
+      <w:r>
+        <w:rPr>
+          <w:rFonts w:ascii="IBM Plex Mono" w:hAnsi="IBM Plex Mono"/>
+        </w:rPr>
+        <w:t>y_pred</w:t>
+      </w:r>
+      <w:proofErr w:type="spellEnd"/>
+      <w:r>
+        <w:rPr>
+          <w:rFonts w:ascii="IBM Plex Mono" w:hAnsi="IBM Plex Mono"/>
+        </w:rPr>
+        <w:t xml:space="preserve"> = </w:t>
+      </w:r>
+      <w:proofErr w:type="spellStart"/>
+      <w:proofErr w:type="gramStart"/>
+      <w:r>
+        <w:rPr>
+          <w:rFonts w:ascii="IBM Plex Mono" w:hAnsi="IBM Plex Mono"/>
+        </w:rPr>
+        <w:t>clf.predict</w:t>
+      </w:r>
+      <w:proofErr w:type="spellEnd"/>
+      <w:proofErr w:type="gramEnd"/>
+      <w:r>
+        <w:rPr>
+          <w:rFonts w:ascii="IBM Plex Mono" w:hAnsi="IBM Plex Mono"/>
+        </w:rPr>
+        <w:t>(</w:t>
+      </w:r>
+      <w:proofErr w:type="spellStart"/>
+      <w:r>
+        <w:rPr>
+          <w:rFonts w:ascii="IBM Plex Mono" w:hAnsi="IBM Plex Mono"/>
+        </w:rPr>
+        <w:t>X_test</w:t>
+      </w:r>
+      <w:proofErr w:type="spellEnd"/>
+      <w:r>
+        <w:rPr>
+          <w:rFonts w:ascii="IBM Plex Mono" w:hAnsi="IBM Plex Mono"/>
+        </w:rPr>
+        <w:t>)</w:t>
+      </w:r>
+    </w:p>
+    <w:p>
+      <w:pPr>
+        <w:rPr>
+          <w:rFonts w:ascii="IBM Plex Mono" w:hAnsi="IBM Plex Mono"/>
+        </w:rPr>
+      </w:pPr>
+    </w:p>
+    <w:p>
+      <w:pPr>
+        <w:rPr>
+          <w:rFonts w:ascii="IBM Plex Mono" w:hAnsi="IBM Plex Mono"/>
+        </w:rPr>
+      </w:pPr>
+      <w:r>
+        <w:rPr>
+          <w:rFonts w:ascii="IBM Plex Mono" w:hAnsi="IBM Plex Mono"/>
+        </w:rPr>
+        <w:t># Calculate and print accuracy</w:t>
+      </w:r>
+    </w:p>
+    <w:p>
+      <w:pPr>
+        <w:rPr>
+          <w:rFonts w:ascii="IBM Plex Mono" w:hAnsi="IBM Plex Mono"/>
+        </w:rPr>
+      </w:pPr>
+      <w:r>
+        <w:rPr>
+          <w:rFonts w:ascii="IBM Plex Mono" w:hAnsi="IBM Plex Mono"/>
+        </w:rPr>
+        <w:t xml:space="preserve">accuracy = </w:t>
+      </w:r>
+      <w:proofErr w:type="spellStart"/>
+      <w:r>
+        <w:rPr>
+          <w:rFonts w:ascii="IBM Plex Mono" w:hAnsi="IBM Plex Mono"/>
+        </w:rPr>
+        <w:t>accuracy_</w:t>
+      </w:r>
+      <w:proofErr w:type="gramStart"/>
+      <w:r>
+        <w:rPr>
+          <w:rFonts w:ascii="IBM Plex Mono" w:hAnsi="IBM Plex Mono"/>
+        </w:rPr>
+        <w:t>score</w:t>
+      </w:r>
+      <w:proofErr w:type="spellEnd"/>
+      <w:r>
+        <w:rPr>
+          <w:rFonts w:ascii="IBM Plex Mono" w:hAnsi="IBM Plex Mono"/>
+        </w:rPr>
+        <w:t>(</w:t>
+      </w:r>
+      <w:proofErr w:type="spellStart"/>
+      <w:proofErr w:type="gramEnd"/>
+      <w:r>
+        <w:rPr>
+          <w:rFonts w:ascii="IBM Plex Mono" w:hAnsi="IBM Plex Mono"/>
+        </w:rPr>
+        <w:t>y_test</w:t>
+      </w:r>
+      <w:proofErr w:type="spellEnd"/>
+      <w:r>
+        <w:rPr>
+          <w:rFonts w:ascii="IBM Plex Mono" w:hAnsi="IBM Plex Mono"/>
+        </w:rPr>
+        <w:t xml:space="preserve">, </w:t>
+      </w:r>
+      <w:proofErr w:type="spellStart"/>
+      <w:r>
+        <w:rPr>
+          <w:rFonts w:ascii="IBM Plex Mono" w:hAnsi="IBM Plex Mono"/>
+        </w:rPr>
+        <w:t>y_pred</w:t>
+      </w:r>
+      <w:proofErr w:type="spellEnd"/>
+      <w:r>
+        <w:rPr>
+          <w:rFonts w:ascii="IBM Plex Mono" w:hAnsi="IBM Plex Mono"/>
+        </w:rPr>
+        <w:t>)</w:t>
+      </w:r>
+    </w:p>
+    <w:p>
+      <w:pPr>
+        <w:rPr>
+          <w:rFonts w:ascii="IBM Plex Mono" w:hAnsi="IBM Plex Mono"/>
+        </w:rPr>
+      </w:pPr>
+      <w:proofErr w:type="gramStart"/>
+      <w:r>
+        <w:rPr>
+          <w:rFonts w:ascii="IBM Plex Mono" w:hAnsi="IBM Plex Mono"/>
+        </w:rPr>
+        <w:t>print(</w:t>
+      </w:r>
+      <w:proofErr w:type="spellStart"/>
+      <w:proofErr w:type="gramEnd"/>
+      <w:r>
+        <w:rPr>
+          <w:rFonts w:ascii="IBM Plex Mono" w:hAnsi="IBM Plex Mono"/>
+        </w:rPr>
+        <w:t>f"Classification</w:t>
+      </w:r>
+      <w:proofErr w:type="spellEnd"/>
+      <w:r>
+        <w:rPr>
+          <w:rFonts w:ascii="IBM Plex Mono" w:hAnsi="IBM Plex Mono"/>
+        </w:rPr>
+        <w:t xml:space="preserve"> Accuracy: </w:t>
+      </w:r>
+      <w:proofErr w:type="gramStart"/>
+      <w:r>
+        <w:rPr>
+          <w:rFonts w:ascii="IBM Plex Mono" w:hAnsi="IBM Plex Mono"/>
+        </w:rPr>
+        <w:t>{accuracy</w:t>
+      </w:r>
+      <w:proofErr w:type="gramEnd"/>
+      <w:r>
+        <w:rPr>
+          <w:rFonts w:ascii="IBM Plex Mono" w:hAnsi="IBM Plex Mono"/>
+        </w:rPr>
+        <w:t>:.4</w:t>
+      </w:r>
+      <w:proofErr w:type="gramStart"/>
+      <w:r>
+        <w:rPr>
+          <w:rFonts w:ascii="IBM Plex Mono" w:hAnsi="IBM Plex Mono"/>
+        </w:rPr>
+        <w:t>f}"</w:t>
+      </w:r>
+      <w:proofErr w:type="gramEnd"/>
+      <w:r>
+        <w:rPr>
+          <w:rFonts w:ascii="IBM Plex Mono" w:hAnsi="IBM Plex Mono"/>
+        </w:rPr>
+        <w:t>)</w:t>
+      </w:r>
+    </w:p>
+    <w:p>
+      <w:pPr>
+        <w:rPr>
+          <w:rFonts w:ascii="IBM Plex Mono" w:hAnsi="IBM Plex Mono"/>
+        </w:rPr>
+      </w:pPr>
+    </w:p>
+    <w:p>
+      <w:pPr>
+        <w:rPr>
+          <w:rFonts w:ascii="IBM Plex Sans bold" w:hAnsi="IBM Plex Sans bold"/>
+          <w:sz w:val="28"/>
+          <w:szCs w:val="28"/>
+        </w:rPr>
+      </w:pPr>
+      <w:r>
+        <w:rPr>
+          <w:rFonts w:ascii="IBM Plex Sans bold" w:hAnsi="IBM Plex Sans bold"/>
+          <w:sz w:val="28"/>
+          <w:szCs w:val="28"/>
+        </w:rPr>
+        <w:t>Question</w:t>
+      </w:r>
+      <w:r>
+        <w:rPr>
+          <w:rFonts w:ascii="IBM Plex Sans bold" w:hAnsi="IBM Plex Sans bold"/>
+          <w:sz w:val="28"/>
+          <w:szCs w:val="28"/>
+        </w:rPr>
+        <w:t xml:space="preserve"> </w:t>
+      </w:r>
+      <w:r>
+        <w:rPr>
+          <w:rFonts w:ascii="IBM Plex Sans bold" w:hAnsi="IBM Plex Sans bold"/>
+          <w:sz w:val="28"/>
+          <w:szCs w:val="28"/>
+        </w:rPr>
+        <w:t>6</w:t>
+      </w:r>
+    </w:p>
+    <w:p>
+      <w:pPr>
+        <w:rPr>
+          <w:rFonts w:ascii="IBM Plex Sans" w:hAnsi="IBM Plex Sans"/>
+        </w:rPr>
+      </w:pPr>
+      <w:r>
+        <w:rPr>
+          <w:rFonts w:ascii="IBM Plex Sans" w:hAnsi="IBM Plex Sans"/>
+        </w:rPr>
+        <w:t xml:space="preserve">I chose the </w:t>
+      </w:r>
+      <w:proofErr w:type="spellStart"/>
+      <w:r>
+        <w:rPr>
+          <w:rFonts w:ascii="IBM Plex Sans" w:hAnsi="IBM Plex Sans"/>
+        </w:rPr>
+        <w:t>GunPoint</w:t>
+      </w:r>
+      <w:proofErr w:type="spellEnd"/>
+      <w:r>
+        <w:rPr>
+          <w:rFonts w:ascii="IBM Plex Sans" w:hAnsi="IBM Plex Sans"/>
+        </w:rPr>
+        <w:t xml:space="preserve"> dataset (via </w:t>
+      </w:r>
+      <w:proofErr w:type="spellStart"/>
+      <w:r>
+        <w:rPr>
+          <w:rFonts w:ascii="IBM Plex Sans" w:hAnsi="IBM Plex Sans"/>
+        </w:rPr>
+        <w:t>aeon</w:t>
+      </w:r>
+      <w:proofErr w:type="spellEnd"/>
+      <w:r>
+        <w:rPr>
+          <w:rFonts w:ascii="IBM Plex Sans" w:hAnsi="IBM Plex Sans"/>
+        </w:rPr>
+        <w:t xml:space="preserve">) from the TSC </w:t>
+      </w:r>
+      <w:proofErr w:type="gramStart"/>
+      <w:r>
+        <w:rPr>
+          <w:rFonts w:ascii="IBM Plex Sans" w:hAnsi="IBM Plex Sans"/>
+        </w:rPr>
+        <w:t>archive</w:t>
+      </w:r>
+      <w:proofErr w:type="gramEnd"/>
+      <w:r>
+        <w:rPr>
+          <w:rFonts w:ascii="IBM Plex Sans" w:hAnsi="IBM Plex Sans"/>
+        </w:rPr>
+        <w:t xml:space="preserve"> and it has 2 classes</w:t>
+      </w:r>
+      <w:r>
+        <w:rPr>
+          <w:rFonts w:ascii="IBM Plex Sans" w:hAnsi="IBM Plex Sans"/>
+        </w:rPr>
+        <w:t xml:space="preserve">. </w:t>
+      </w:r>
+      <w:r>
+        <w:rPr>
+          <w:rFonts w:ascii="IBM Plex Sans" w:hAnsi="IBM Plex Sans"/>
+        </w:rPr>
+        <w:br/>
+        <w:t>I trained a scikit</w:t>
+      </w:r>
+      <w:r>
+        <w:rPr>
+          <w:rFonts w:ascii="IBM Plex Sans" w:hAnsi="IBM Plex Sans"/>
+        </w:rPr>
+        <w:noBreakHyphen/>
+        <w:t xml:space="preserve">learn </w:t>
+      </w:r>
+      <w:proofErr w:type="spellStart"/>
+      <w:r>
+        <w:rPr>
+          <w:rFonts w:ascii="IBM Plex Sans" w:hAnsi="IBM Plex Sans"/>
+        </w:rPr>
+        <w:t>RandomForestClassifier</w:t>
+      </w:r>
+      <w:proofErr w:type="spellEnd"/>
+      <w:r>
+        <w:rPr>
+          <w:rFonts w:ascii="IBM Plex Sans" w:hAnsi="IBM Plex Sans"/>
+        </w:rPr>
+        <w:t xml:space="preserve"> on the data.</w:t>
+      </w:r>
+    </w:p>
+    <w:p>
+      <w:pPr>
+        <w:rPr>
+          <w:rFonts w:ascii="IBM Plex Sans" w:hAnsi="IBM Plex Sans"/>
+        </w:rPr>
+      </w:pPr>
+      <w:r>
+        <w:rPr>
+          <w:rFonts w:ascii="IBM Plex Sans" w:hAnsi="IBM Plex Sans"/>
+        </w:rPr>
+        <w:t>Accuracy: 92.50 %</w:t>
+      </w:r>
+    </w:p>
+    <w:p>
+      <w:pPr>
+        <w:rPr>
+          <w:rFonts w:ascii="IBM Plex Sans" w:hAnsi="IBM Plex Sans"/>
+          <w:b/>
+          <w:bCs/>
+        </w:rPr>
+      </w:pPr>
+      <w:r>
+        <w:rPr>
+          <w:rFonts w:ascii="IBM Plex Sans" w:hAnsi="IBM Plex Sans"/>
+          <w:b/>
+          <w:bCs/>
+        </w:rPr>
+        <w:lastRenderedPageBreak/>
+        <w:t>Modifications</w:t>
+      </w:r>
+    </w:p>
+    <w:p>
+      <w:pPr>
+        <w:rPr>
+          <w:rFonts w:ascii="IBM Plex Sans" w:hAnsi="IBM Plex Sans"/>
+        </w:rPr>
+      </w:pPr>
+      <w:r>
+        <w:rPr>
+          <w:rFonts w:ascii="IBM Plex Sans" w:hAnsi="IBM Plex Sans"/>
+        </w:rPr>
+        <w:t xml:space="preserve">Used all available time-series channels (shape: </w:t>
+      </w:r>
+      <w:proofErr w:type="spellStart"/>
+      <w:r>
+        <w:rPr>
+          <w:rFonts w:ascii="IBM Plex Sans" w:hAnsi="IBM Plex Sans"/>
+        </w:rPr>
+        <w:t>n_samples</w:t>
+      </w:r>
+      <w:proofErr w:type="spellEnd"/>
+      <w:r>
+        <w:rPr>
+          <w:rFonts w:ascii="IBM Plex Sans" w:hAnsi="IBM Plex Sans"/>
+        </w:rPr>
+        <w:t xml:space="preserve"> × </w:t>
+      </w:r>
+      <w:proofErr w:type="spellStart"/>
+      <w:r>
+        <w:rPr>
+          <w:rFonts w:ascii="IBM Plex Sans" w:hAnsi="IBM Plex Sans"/>
+        </w:rPr>
+        <w:t>n_channels</w:t>
+      </w:r>
+      <w:proofErr w:type="spellEnd"/>
+      <w:r>
+        <w:rPr>
+          <w:rFonts w:ascii="IBM Plex Sans" w:hAnsi="IBM Plex Sans"/>
+        </w:rPr>
+        <w:t xml:space="preserve"> × </w:t>
+      </w:r>
+      <w:proofErr w:type="spellStart"/>
+      <w:r>
+        <w:rPr>
+          <w:rFonts w:ascii="IBM Plex Sans" w:hAnsi="IBM Plex Sans"/>
+        </w:rPr>
+        <w:t>n_timepoints</w:t>
+      </w:r>
+      <w:proofErr w:type="spellEnd"/>
+      <w:r>
+        <w:rPr>
+          <w:rFonts w:ascii="IBM Plex Sans" w:hAnsi="IBM Plex Sans"/>
+        </w:rPr>
+        <w:t>) rather than flattening to 2D</w:t>
+      </w:r>
+    </w:p>
+    <w:p>
+      <w:pPr>
+        <w:rPr>
+          <w:rFonts w:ascii="IBM Plex Sans" w:hAnsi="IBM Plex Sans"/>
+          <w:b/>
+          <w:bCs/>
+        </w:rPr>
+      </w:pPr>
+      <w:r>
+        <w:rPr>
+          <w:rFonts w:ascii="IBM Plex Sans" w:hAnsi="IBM Plex Sans"/>
+        </w:rPr>
+        <w:t>Applied z-</w:t>
+      </w:r>
+      <w:proofErr w:type="spellStart"/>
+      <w:r>
+        <w:rPr>
+          <w:rFonts w:ascii="IBM Plex Sans" w:hAnsi="IBM Plex Sans"/>
+        </w:rPr>
+        <w:t>normalisation</w:t>
+      </w:r>
+      <w:proofErr w:type="spellEnd"/>
+      <w:r>
+        <w:rPr>
+          <w:rFonts w:ascii="IBM Plex Sans" w:hAnsi="IBM Plex Sans"/>
+        </w:rPr>
+        <w:t xml:space="preserve"> per series (mean=0, std=1) to reduce scale differences</w:t>
+      </w:r>
+      <w:r>
+        <w:rPr>
+          <w:rFonts w:ascii="IBM Plex Sans" w:hAnsi="IBM Plex Sans"/>
+          <w:b/>
+          <w:bCs/>
+        </w:rPr>
+        <w:t>.</w:t>
+      </w:r>
+    </w:p>
+    <w:p>
+      <w:pPr>
+        <w:rPr>
+          <w:rFonts w:ascii="IBM Plex Sans bold" w:hAnsi="IBM Plex Sans bold"/>
+          <w:sz w:val="28"/>
+          <w:szCs w:val="28"/>
+        </w:rPr>
+      </w:pPr>
+    </w:p>
+    <w:p>
+      <w:pPr>
+        <w:rPr>
+          <w:rFonts w:ascii="IBM Plex Sans bold" w:hAnsi="IBM Plex Sans bold"/>
+          <w:sz w:val="28"/>
+          <w:szCs w:val="28"/>
+        </w:rPr>
+      </w:pPr>
+      <w:r>
+        <w:rPr>
+          <w:rFonts w:ascii="IBM Plex Sans bold" w:hAnsi="IBM Plex Sans bold"/>
+          <w:sz w:val="28"/>
+          <w:szCs w:val="28"/>
+        </w:rPr>
+        <w:drawing>
+          <wp:inline distT="0" distB="0" distL="0" distR="0" wp14:anchorId="107F5350" wp14:editId="324507BA">
+            <wp:extent cx="5276850" cy="4324350"/>
+            <wp:effectExtent l="0" t="0" r="0" b="0"/>
+            <wp:docPr id="1913073173" name="Picture 1" descr="A screenshot of a computer screen&#10;&#10;AI-generated content may be incorrect."/>
+            <wp:cNvGraphicFramePr>
+              <a:graphicFrameLocks xmlns:a="http://schemas.openxmlformats.org/drawingml/2006/main" noChangeAspect="1"/>
+            </wp:cNvGraphicFramePr>
+            <a:graphic xmlns:a="http://schemas.openxmlformats.org/drawingml/2006/main">
+              <a:graphicData uri="http://schemas.openxmlformats.org/drawingml/2006/picture">
+                <pic:pic xmlns:pic="http://schemas.openxmlformats.org/drawingml/2006/picture">
+                  <pic:nvPicPr>
+                    <pic:cNvPr id="1913073173" name="Picture 1" descr="A screenshot of a computer screen&#10;&#10;AI-generated content may be incorrect."/>
+                    <pic:cNvPicPr/>
+                  </pic:nvPicPr>
+                  <pic:blipFill rotWithShape="1">
+                    <a:blip r:embed="rId7"/>
+                    <a:srcRect t="5219"/>
+                    <a:stretch>
+                      <a:fillRect/>
+                    </a:stretch>
+                  </pic:blipFill>
+                  <pic:spPr bwMode="auto">
+                    <a:xfrm>
+                      <a:off x="0" y="0"/>
+                      <a:ext cx="5281453" cy="4328122"/>
+                    </a:xfrm>
+                    <a:prstGeom prst="rect">
+                      <a:avLst/>
+                    </a:prstGeom>
+                    <a:ln>
+                      <a:noFill/>
+                    </a:ln>
+                    <a:extLst>
+                      <a:ext uri="{53640926-AAD7-44D8-BBD7-CCE9431645EC}">
+                        <a14:shadowObscured xmlns:a14="http://schemas.microsoft.com/office/drawing/2010/main"/>
+                      </a:ext>
+                    </a:extLst>
+                  </pic:spPr>
+                </pic:pic>
+              </a:graphicData>
+            </a:graphic>
+          </wp:inline>
+        </w:drawing>
+      </w:r>
+    </w:p>
+    <w:p>
+      <w:pPr>
+        <w:rPr>
+          <w:rFonts w:ascii="IBM Plex Sans bold" w:hAnsi="IBM Plex Sans bold"/>
+          <w:sz w:val="28"/>
+          <w:szCs w:val="28"/>
+        </w:rPr>
+      </w:pPr>
+      <w:r>
+        <w:rPr>
+          <w:rFonts w:ascii="IBM Plex Sans bold" w:hAnsi="IBM Plex Sans bold"/>
+          <w:sz w:val="28"/>
+          <w:szCs w:val="28"/>
+        </w:rPr>
+        <w:t>Code</w:t>
+      </w:r>
+    </w:p>
+    <w:p>
+      <w:pPr>
+        <w:rPr>
+          <w:rFonts w:ascii="IBM Plex Sans bold" w:hAnsi="IBM Plex Sans bold"/>
+          <w:sz w:val="28"/>
+          <w:szCs w:val="28"/>
+        </w:rPr>
+      </w:pPr>
+    </w:p>
+    <w:p>
+      <w:pPr>
+        <w:rPr>
+          <w:rFonts w:ascii="IBM Plex Mono" w:hAnsi="IBM Plex Mono"/>
+        </w:rPr>
+      </w:pPr>
+      <w:r>
+        <w:rPr>
+          <w:rFonts w:ascii="IBM Plex Mono" w:hAnsi="IBM Plex Mono"/>
+        </w:rPr>
+        <w:t xml:space="preserve">from </w:t>
+      </w:r>
+      <w:proofErr w:type="spellStart"/>
+      <w:proofErr w:type="gramStart"/>
+      <w:r>
+        <w:rPr>
+          <w:rFonts w:ascii="IBM Plex Mono" w:hAnsi="IBM Plex Mono"/>
+        </w:rPr>
+        <w:t>aeon.datasets</w:t>
+      </w:r>
+      <w:proofErr w:type="spellEnd"/>
+      <w:proofErr w:type="gramEnd"/>
+      <w:r>
+        <w:rPr>
+          <w:rFonts w:ascii="IBM Plex Mono" w:hAnsi="IBM Plex Mono"/>
+        </w:rPr>
+        <w:t xml:space="preserve"> import </w:t>
+      </w:r>
+      <w:proofErr w:type="spellStart"/>
+      <w:r>
+        <w:rPr>
+          <w:rFonts w:ascii="IBM Plex Mono" w:hAnsi="IBM Plex Mono"/>
+        </w:rPr>
+        <w:t>load_classification</w:t>
+      </w:r>
+      <w:proofErr w:type="spellEnd"/>
+    </w:p>
+    <w:p>
+      <w:pPr>
+        <w:rPr>
+          <w:rFonts w:ascii="IBM Plex Mono" w:hAnsi="IBM Plex Mono"/>
+        </w:rPr>
+      </w:pPr>
+      <w:r>
+        <w:rPr>
+          <w:rFonts w:ascii="IBM Plex Mono" w:hAnsi="IBM Plex Mono"/>
+        </w:rPr>
+        <w:t xml:space="preserve">from </w:t>
+      </w:r>
+      <w:proofErr w:type="spellStart"/>
+      <w:proofErr w:type="gramStart"/>
+      <w:r>
+        <w:rPr>
+          <w:rFonts w:ascii="IBM Plex Mono" w:hAnsi="IBM Plex Mono"/>
+        </w:rPr>
+        <w:t>sklearn.ensemble</w:t>
+      </w:r>
+      <w:proofErr w:type="spellEnd"/>
+      <w:proofErr w:type="gramEnd"/>
+      <w:r>
+        <w:rPr>
+          <w:rFonts w:ascii="IBM Plex Mono" w:hAnsi="IBM Plex Mono"/>
+        </w:rPr>
+        <w:t xml:space="preserve"> import </w:t>
+      </w:r>
+      <w:proofErr w:type="spellStart"/>
+      <w:r>
+        <w:rPr>
+          <w:rFonts w:ascii="IBM Plex Mono" w:hAnsi="IBM Plex Mono"/>
+        </w:rPr>
+        <w:t>RandomForestClassifier</w:t>
+      </w:r>
+      <w:proofErr w:type="spellEnd"/>
+    </w:p>
+    <w:p>
+      <w:pPr>
+        <w:rPr>
+          <w:rFonts w:ascii="IBM Plex Mono" w:hAnsi="IBM Plex Mono"/>
+        </w:rPr>
+      </w:pPr>
+      <w:r>
+        <w:rPr>
+          <w:rFonts w:ascii="IBM Plex Mono" w:hAnsi="IBM Plex Mono"/>
+        </w:rPr>
+        <w:t xml:space="preserve">from </w:t>
+      </w:r>
+      <w:proofErr w:type="spellStart"/>
+      <w:proofErr w:type="gramStart"/>
+      <w:r>
+        <w:rPr>
+          <w:rFonts w:ascii="IBM Plex Mono" w:hAnsi="IBM Plex Mono"/>
+        </w:rPr>
+        <w:t>sklearn.model</w:t>
+      </w:r>
+      <w:proofErr w:type="gramEnd"/>
+      <w:r>
+        <w:rPr>
+          <w:rFonts w:ascii="IBM Plex Mono" w:hAnsi="IBM Plex Mono"/>
+        </w:rPr>
+        <w:t>_selection</w:t>
+      </w:r>
+      <w:proofErr w:type="spellEnd"/>
+      <w:r>
+        <w:rPr>
+          <w:rFonts w:ascii="IBM Plex Mono" w:hAnsi="IBM Plex Mono"/>
+        </w:rPr>
+        <w:t xml:space="preserve"> import </w:t>
+      </w:r>
+      <w:proofErr w:type="spellStart"/>
+      <w:r>
+        <w:rPr>
+          <w:rFonts w:ascii="IBM Plex Mono" w:hAnsi="IBM Plex Mono"/>
+        </w:rPr>
+        <w:t>train_test_split</w:t>
+      </w:r>
+      <w:proofErr w:type="spellEnd"/>
+    </w:p>
+    <w:p>
+      <w:pPr>
+        <w:rPr>
+          <w:rFonts w:ascii="IBM Plex Mono" w:hAnsi="IBM Plex Mono"/>
+        </w:rPr>
+      </w:pPr>
+      <w:r>
+        <w:rPr>
+          <w:rFonts w:ascii="IBM Plex Mono" w:hAnsi="IBM Plex Mono"/>
+        </w:rPr>
+        <w:t xml:space="preserve">from </w:t>
+      </w:r>
+      <w:proofErr w:type="spellStart"/>
+      <w:proofErr w:type="gramStart"/>
+      <w:r>
+        <w:rPr>
+          <w:rFonts w:ascii="IBM Plex Mono" w:hAnsi="IBM Plex Mono"/>
+        </w:rPr>
+        <w:t>sklearn.metrics</w:t>
+      </w:r>
+      <w:proofErr w:type="spellEnd"/>
+      <w:proofErr w:type="gramEnd"/>
+      <w:r>
+        <w:rPr>
+          <w:rFonts w:ascii="IBM Plex Mono" w:hAnsi="IBM Plex Mono"/>
+        </w:rPr>
+        <w:t xml:space="preserve"> import </w:t>
+      </w:r>
+      <w:proofErr w:type="spellStart"/>
+      <w:r>
+        <w:rPr>
+          <w:rFonts w:ascii="IBM Plex Mono" w:hAnsi="IBM Plex Mono"/>
+        </w:rPr>
+        <w:t>confusion_matrix</w:t>
+      </w:r>
+      <w:proofErr w:type="spellEnd"/>
+      <w:r>
+        <w:rPr>
+          <w:rFonts w:ascii="IBM Plex Mono" w:hAnsi="IBM Plex Mono"/>
+        </w:rPr>
+        <w:t xml:space="preserve">, </w:t>
+      </w:r>
+      <w:proofErr w:type="spellStart"/>
+      <w:r>
+        <w:rPr>
+          <w:rFonts w:ascii="IBM Plex Mono" w:hAnsi="IBM Plex Mono"/>
+        </w:rPr>
+        <w:t>ConfusionMatrixDisplay</w:t>
+      </w:r>
+      <w:proofErr w:type="spellEnd"/>
+      <w:r>
+        <w:rPr>
+          <w:rFonts w:ascii="IBM Plex Mono" w:hAnsi="IBM Plex Mono"/>
+        </w:rPr>
+        <w:t xml:space="preserve">, </w:t>
+      </w:r>
+      <w:proofErr w:type="spellStart"/>
+      <w:r>
+        <w:rPr>
+          <w:rFonts w:ascii="IBM Plex Mono" w:hAnsi="IBM Plex Mono"/>
+        </w:rPr>
+        <w:t>accuracy_score</w:t>
+      </w:r>
+      <w:proofErr w:type="spellEnd"/>
+    </w:p>
+    <w:p>
+      <w:pPr>
+        <w:rPr>
+          <w:rFonts w:ascii="IBM Plex Mono" w:hAnsi="IBM Plex Mono"/>
+        </w:rPr>
+      </w:pPr>
+      <w:r>
+        <w:rPr>
+          <w:rFonts w:ascii="IBM Plex Mono" w:hAnsi="IBM Plex Mono"/>
+        </w:rPr>
+        <w:lastRenderedPageBreak/>
+        <w:t xml:space="preserve">import </w:t>
+      </w:r>
+      <w:proofErr w:type="spellStart"/>
+      <w:proofErr w:type="gramStart"/>
+      <w:r>
+        <w:rPr>
+          <w:rFonts w:ascii="IBM Plex Mono" w:hAnsi="IBM Plex Mono"/>
+        </w:rPr>
+        <w:t>matplotlib.pyplot</w:t>
+      </w:r>
+      <w:proofErr w:type="spellEnd"/>
+      <w:proofErr w:type="gramEnd"/>
+      <w:r>
+        <w:rPr>
+          <w:rFonts w:ascii="IBM Plex Mono" w:hAnsi="IBM Plex Mono"/>
+        </w:rPr>
+        <w:t xml:space="preserve"> as </w:t>
+      </w:r>
+      <w:proofErr w:type="spellStart"/>
+      <w:r>
+        <w:rPr>
+          <w:rFonts w:ascii="IBM Plex Mono" w:hAnsi="IBM Plex Mono"/>
+        </w:rPr>
+        <w:t>plt</w:t>
+      </w:r>
+      <w:proofErr w:type="spellEnd"/>
+    </w:p>
+    <w:p>
+      <w:pPr>
+        <w:rPr>
+          <w:rFonts w:ascii="IBM Plex Mono" w:hAnsi="IBM Plex Mono"/>
+        </w:rPr>
+      </w:pPr>
+      <w:proofErr w:type="gramStart"/>
+      <w:r>
+        <w:rPr>
+          <w:rFonts w:ascii="IBM Plex Mono" w:hAnsi="IBM Plex Mono"/>
+        </w:rPr>
+        <w:t>import</w:t>
+      </w:r>
+      <w:proofErr w:type="gramEnd"/>
+      <w:r>
+        <w:rPr>
+          <w:rFonts w:ascii="IBM Plex Mono" w:hAnsi="IBM Plex Mono"/>
+        </w:rPr>
+        <w:t xml:space="preserve"> </w:t>
+      </w:r>
+      <w:proofErr w:type="spellStart"/>
+      <w:r>
+        <w:rPr>
+          <w:rFonts w:ascii="IBM Plex Mono" w:hAnsi="IBM Plex Mono"/>
+        </w:rPr>
+        <w:t>numpy</w:t>
+      </w:r>
+      <w:proofErr w:type="spellEnd"/>
+      <w:r>
+        <w:rPr>
+          <w:rFonts w:ascii="IBM Plex Mono" w:hAnsi="IBM Plex Mono"/>
+        </w:rPr>
+        <w:t xml:space="preserve"> as np</w:t>
+      </w:r>
+    </w:p>
+    <w:p>
+      <w:pPr>
+        <w:rPr>
+          <w:rFonts w:ascii="IBM Plex Mono" w:hAnsi="IBM Plex Mono"/>
+        </w:rPr>
+      </w:pPr>
+    </w:p>
+    <w:p>
+      <w:pPr>
+        <w:rPr>
+          <w:rFonts w:ascii="IBM Plex Mono" w:hAnsi="IBM Plex Mono"/>
+        </w:rPr>
+      </w:pPr>
+      <w:r>
+        <w:rPr>
+          <w:rFonts w:ascii="IBM Plex Mono" w:hAnsi="IBM Plex Mono"/>
+        </w:rPr>
+        <w:t xml:space="preserve"># Load </w:t>
+      </w:r>
+      <w:proofErr w:type="spellStart"/>
+      <w:r>
+        <w:rPr>
+          <w:rFonts w:ascii="IBM Plex Mono" w:hAnsi="IBM Plex Mono"/>
+        </w:rPr>
+        <w:t>GunPoint</w:t>
+      </w:r>
+      <w:proofErr w:type="spellEnd"/>
+      <w:r>
+        <w:rPr>
+          <w:rFonts w:ascii="IBM Plex Mono" w:hAnsi="IBM Plex Mono"/>
+        </w:rPr>
+        <w:t xml:space="preserve"> dataset</w:t>
+      </w:r>
+    </w:p>
+    <w:p>
+      <w:pPr>
+        <w:rPr>
+          <w:rFonts w:ascii="IBM Plex Mono" w:hAnsi="IBM Plex Mono"/>
+        </w:rPr>
+      </w:pPr>
+      <w:r>
+        <w:rPr>
+          <w:rFonts w:ascii="IBM Plex Mono" w:hAnsi="IBM Plex Mono"/>
+        </w:rPr>
+        <w:t xml:space="preserve">X, y = </w:t>
+      </w:r>
+      <w:proofErr w:type="spellStart"/>
+      <w:r>
+        <w:rPr>
+          <w:rFonts w:ascii="IBM Plex Mono" w:hAnsi="IBM Plex Mono"/>
+        </w:rPr>
+        <w:t>load_classification</w:t>
+      </w:r>
+      <w:proofErr w:type="spellEnd"/>
+      <w:r>
+        <w:rPr>
+          <w:rFonts w:ascii="IBM Plex Mono" w:hAnsi="IBM Plex Mono"/>
+        </w:rPr>
+        <w:t>("</w:t>
+      </w:r>
+      <w:proofErr w:type="spellStart"/>
+      <w:r>
+        <w:rPr>
+          <w:rFonts w:ascii="IBM Plex Mono" w:hAnsi="IBM Plex Mono"/>
+        </w:rPr>
+        <w:t>GunPoint</w:t>
+      </w:r>
+      <w:proofErr w:type="spellEnd"/>
+      <w:r>
+        <w:rPr>
+          <w:rFonts w:ascii="IBM Plex Mono" w:hAnsi="IBM Plex Mono"/>
+        </w:rPr>
+        <w:t>")</w:t>
+      </w:r>
+    </w:p>
+    <w:p>
+      <w:pPr>
+        <w:rPr>
+          <w:rFonts w:ascii="IBM Plex Mono" w:hAnsi="IBM Plex Mono"/>
+        </w:rPr>
+      </w:pPr>
+    </w:p>
+    <w:p>
+      <w:pPr>
+        <w:rPr>
+          <w:rFonts w:ascii="IBM Plex Mono" w:hAnsi="IBM Plex Mono"/>
+        </w:rPr>
+      </w:pPr>
+      <w:r>
+        <w:rPr>
+          <w:rFonts w:ascii="IBM Plex Mono" w:hAnsi="IBM Plex Mono"/>
+        </w:rPr>
+        <w:t xml:space="preserve"># Flatten time series so </w:t>
+      </w:r>
+      <w:proofErr w:type="spellStart"/>
+      <w:r>
+        <w:rPr>
+          <w:rFonts w:ascii="IBM Plex Mono" w:hAnsi="IBM Plex Mono"/>
+        </w:rPr>
+        <w:t>RandomForest</w:t>
+      </w:r>
+      <w:proofErr w:type="spellEnd"/>
+      <w:r>
+        <w:rPr>
+          <w:rFonts w:ascii="IBM Plex Mono" w:hAnsi="IBM Plex Mono"/>
+        </w:rPr>
+        <w:t xml:space="preserve"> can handle it (2D input)</w:t>
+      </w:r>
+    </w:p>
+    <w:p>
+      <w:pPr>
+        <w:rPr>
+          <w:rFonts w:ascii="IBM Plex Mono" w:hAnsi="IBM Plex Mono"/>
+        </w:rPr>
+      </w:pPr>
+      <w:proofErr w:type="spellStart"/>
+      <w:r>
+        <w:rPr>
+          <w:rFonts w:ascii="IBM Plex Mono" w:hAnsi="IBM Plex Mono"/>
+        </w:rPr>
+        <w:t>n_samples</w:t>
+      </w:r>
+      <w:proofErr w:type="spellEnd"/>
+      <w:r>
+        <w:rPr>
+          <w:rFonts w:ascii="IBM Plex Mono" w:hAnsi="IBM Plex Mono"/>
+        </w:rPr>
+        <w:t xml:space="preserve">, </w:t>
+      </w:r>
+      <w:proofErr w:type="spellStart"/>
+      <w:r>
+        <w:rPr>
+          <w:rFonts w:ascii="IBM Plex Mono" w:hAnsi="IBM Plex Mono"/>
+        </w:rPr>
+        <w:t>n_channels</w:t>
+      </w:r>
+      <w:proofErr w:type="spellEnd"/>
+      <w:r>
+        <w:rPr>
+          <w:rFonts w:ascii="IBM Plex Mono" w:hAnsi="IBM Plex Mono"/>
+        </w:rPr>
+        <w:t xml:space="preserve">, </w:t>
+      </w:r>
+      <w:proofErr w:type="spellStart"/>
+      <w:r>
+        <w:rPr>
+          <w:rFonts w:ascii="IBM Plex Mono" w:hAnsi="IBM Plex Mono"/>
+        </w:rPr>
+        <w:t>n_timepoints</w:t>
+      </w:r>
+      <w:proofErr w:type="spellEnd"/>
+      <w:r>
+        <w:rPr>
+          <w:rFonts w:ascii="IBM Plex Mono" w:hAnsi="IBM Plex Mono"/>
+        </w:rPr>
+        <w:t xml:space="preserve"> = </w:t>
+      </w:r>
+      <w:proofErr w:type="spellStart"/>
+      <w:proofErr w:type="gramStart"/>
+      <w:r>
+        <w:rPr>
+          <w:rFonts w:ascii="IBM Plex Mono" w:hAnsi="IBM Plex Mono"/>
+        </w:rPr>
+        <w:t>X.shape</w:t>
+      </w:r>
+      <w:proofErr w:type="spellEnd"/>
+      <w:proofErr w:type="gramEnd"/>
+    </w:p>
+    <w:p>
+      <w:pPr>
+        <w:rPr>
+          <w:rFonts w:ascii="IBM Plex Mono" w:hAnsi="IBM Plex Mono"/>
+        </w:rPr>
+      </w:pPr>
+      <w:proofErr w:type="spellStart"/>
+      <w:r>
+        <w:rPr>
+          <w:rFonts w:ascii="IBM Plex Mono" w:hAnsi="IBM Plex Mono"/>
+        </w:rPr>
+        <w:t>X_reshaped</w:t>
+      </w:r>
+      <w:proofErr w:type="spellEnd"/>
+      <w:r>
+        <w:rPr>
+          <w:rFonts w:ascii="IBM Plex Mono" w:hAnsi="IBM Plex Mono"/>
+        </w:rPr>
+        <w:t xml:space="preserve"> = </w:t>
+      </w:r>
+      <w:proofErr w:type="spellStart"/>
+      <w:proofErr w:type="gramStart"/>
+      <w:r>
+        <w:rPr>
+          <w:rFonts w:ascii="IBM Plex Mono" w:hAnsi="IBM Plex Mono"/>
+        </w:rPr>
+        <w:t>X.reshape</w:t>
+      </w:r>
+      <w:proofErr w:type="spellEnd"/>
+      <w:proofErr w:type="gramEnd"/>
+      <w:r>
+        <w:rPr>
+          <w:rFonts w:ascii="IBM Plex Mono" w:hAnsi="IBM Plex Mono"/>
+        </w:rPr>
+        <w:t>(</w:t>
+      </w:r>
+      <w:proofErr w:type="spellStart"/>
+      <w:r>
+        <w:rPr>
+          <w:rFonts w:ascii="IBM Plex Mono" w:hAnsi="IBM Plex Mono"/>
+        </w:rPr>
+        <w:t>n_samples</w:t>
+      </w:r>
+      <w:proofErr w:type="spellEnd"/>
+      <w:r>
+        <w:rPr>
+          <w:rFonts w:ascii="IBM Plex Mono" w:hAnsi="IBM Plex Mono"/>
+        </w:rPr>
+        <w:t xml:space="preserve">, </w:t>
+      </w:r>
+      <w:proofErr w:type="spellStart"/>
+      <w:r>
+        <w:rPr>
+          <w:rFonts w:ascii="IBM Plex Mono" w:hAnsi="IBM Plex Mono"/>
+        </w:rPr>
+        <w:t>n_channels</w:t>
+      </w:r>
+      <w:proofErr w:type="spellEnd"/>
+      <w:r>
+        <w:rPr>
+          <w:rFonts w:ascii="IBM Plex Mono" w:hAnsi="IBM Plex Mono"/>
+        </w:rPr>
+        <w:t xml:space="preserve"> * </w:t>
+      </w:r>
+      <w:proofErr w:type="spellStart"/>
+      <w:r>
+        <w:rPr>
+          <w:rFonts w:ascii="IBM Plex Mono" w:hAnsi="IBM Plex Mono"/>
+        </w:rPr>
+        <w:t>n_timepoints</w:t>
+      </w:r>
+      <w:proofErr w:type="spellEnd"/>
+      <w:r>
+        <w:rPr>
+          <w:rFonts w:ascii="IBM Plex Mono" w:hAnsi="IBM Plex Mono"/>
+        </w:rPr>
+        <w:t>)</w:t>
+      </w:r>
+    </w:p>
+    <w:p>
+      <w:pPr>
+        <w:rPr>
+          <w:rFonts w:ascii="IBM Plex Mono" w:hAnsi="IBM Plex Mono"/>
+        </w:rPr>
+      </w:pPr>
+    </w:p>
+    <w:p>
+      <w:pPr>
+        <w:rPr>
+          <w:rFonts w:ascii="IBM Plex Mono" w:hAnsi="IBM Plex Mono"/>
+        </w:rPr>
+      </w:pPr>
+      <w:r>
+        <w:rPr>
+          <w:rFonts w:ascii="IBM Plex Mono" w:hAnsi="IBM Plex Mono"/>
+        </w:rPr>
+        <w:t># Split data</w:t>
+      </w:r>
+    </w:p>
+    <w:p>
+      <w:pPr>
+        <w:rPr>
+          <w:rFonts w:ascii="IBM Plex Mono" w:hAnsi="IBM Plex Mono"/>
+        </w:rPr>
+      </w:pPr>
+      <w:proofErr w:type="spellStart"/>
+      <w:r>
+        <w:rPr>
+          <w:rFonts w:ascii="IBM Plex Mono" w:hAnsi="IBM Plex Mono"/>
+        </w:rPr>
+        <w:t>X_train</w:t>
+      </w:r>
+      <w:proofErr w:type="spellEnd"/>
+      <w:r>
+        <w:rPr>
+          <w:rFonts w:ascii="IBM Plex Mono" w:hAnsi="IBM Plex Mono"/>
+        </w:rPr>
+        <w:t xml:space="preserve">, </w:t>
+      </w:r>
+      <w:proofErr w:type="spellStart"/>
+      <w:r>
+        <w:rPr>
+          <w:rFonts w:ascii="IBM Plex Mono" w:hAnsi="IBM Plex Mono"/>
+        </w:rPr>
+        <w:t>X_test</w:t>
+      </w:r>
+      <w:proofErr w:type="spellEnd"/>
+      <w:r>
+        <w:rPr>
+          <w:rFonts w:ascii="IBM Plex Mono" w:hAnsi="IBM Plex Mono"/>
+        </w:rPr>
+        <w:t xml:space="preserve">, </w:t>
+      </w:r>
+      <w:proofErr w:type="spellStart"/>
+      <w:r>
+        <w:rPr>
+          <w:rFonts w:ascii="IBM Plex Mono" w:hAnsi="IBM Plex Mono"/>
+        </w:rPr>
+        <w:t>y_train</w:t>
+      </w:r>
+      <w:proofErr w:type="spellEnd"/>
+      <w:r>
+        <w:rPr>
+          <w:rFonts w:ascii="IBM Plex Mono" w:hAnsi="IBM Plex Mono"/>
+        </w:rPr>
+        <w:t xml:space="preserve">, </w:t>
+      </w:r>
+      <w:proofErr w:type="spellStart"/>
+      <w:r>
+        <w:rPr>
+          <w:rFonts w:ascii="IBM Plex Mono" w:hAnsi="IBM Plex Mono"/>
+        </w:rPr>
+        <w:t>y_test</w:t>
+      </w:r>
+      <w:proofErr w:type="spellEnd"/>
+      <w:r>
+        <w:rPr>
+          <w:rFonts w:ascii="IBM Plex Mono" w:hAnsi="IBM Plex Mono"/>
+        </w:rPr>
+        <w:t xml:space="preserve"> = </w:t>
+      </w:r>
+      <w:proofErr w:type="spellStart"/>
+      <w:r>
+        <w:rPr>
+          <w:rFonts w:ascii="IBM Plex Mono" w:hAnsi="IBM Plex Mono"/>
+        </w:rPr>
+        <w:t>train_test_</w:t>
+      </w:r>
+      <w:proofErr w:type="gramStart"/>
+      <w:r>
+        <w:rPr>
+          <w:rFonts w:ascii="IBM Plex Mono" w:hAnsi="IBM Plex Mono"/>
+        </w:rPr>
+        <w:t>split</w:t>
+      </w:r>
+      <w:proofErr w:type="spellEnd"/>
+      <w:r>
+        <w:rPr>
+          <w:rFonts w:ascii="IBM Plex Mono" w:hAnsi="IBM Plex Mono"/>
+        </w:rPr>
+        <w:t>(</w:t>
+      </w:r>
+      <w:proofErr w:type="gramEnd"/>
+    </w:p>
+    <w:p>
+      <w:pPr>
+        <w:rPr>
+          <w:rFonts w:ascii="IBM Plex Mono" w:hAnsi="IBM Plex Mono"/>
+        </w:rPr>
+      </w:pPr>
+      <w:r>
+        <w:rPr>
+          <w:rFonts w:ascii="IBM Plex Mono" w:hAnsi="IBM Plex Mono"/>
+        </w:rPr>
+        <w:t xml:space="preserve">    </w:t>
+      </w:r>
+      <w:proofErr w:type="spellStart"/>
+      <w:r>
+        <w:rPr>
+          <w:rFonts w:ascii="IBM Plex Mono" w:hAnsi="IBM Plex Mono"/>
+        </w:rPr>
+        <w:t>X_reshaped</w:t>
+      </w:r>
+      <w:proofErr w:type="spellEnd"/>
+      <w:r>
+        <w:rPr>
+          <w:rFonts w:ascii="IBM Plex Mono" w:hAnsi="IBM Plex Mono"/>
+        </w:rPr>
+        <w:t xml:space="preserve">, y, </w:t>
+      </w:r>
+      <w:proofErr w:type="spellStart"/>
+      <w:r>
+        <w:rPr>
+          <w:rFonts w:ascii="IBM Plex Mono" w:hAnsi="IBM Plex Mono"/>
+        </w:rPr>
+        <w:t>test_size</w:t>
+      </w:r>
+      <w:proofErr w:type="spellEnd"/>
+      <w:r>
+        <w:rPr>
+          <w:rFonts w:ascii="IBM Plex Mono" w:hAnsi="IBM Plex Mono"/>
+        </w:rPr>
+        <w:t xml:space="preserve">=0.3, </w:t>
+      </w:r>
+      <w:proofErr w:type="spellStart"/>
+      <w:r>
+        <w:rPr>
+          <w:rFonts w:ascii="IBM Plex Mono" w:hAnsi="IBM Plex Mono"/>
+        </w:rPr>
+        <w:t>random_state</w:t>
+      </w:r>
+      <w:proofErr w:type="spellEnd"/>
+      <w:r>
+        <w:rPr>
+          <w:rFonts w:ascii="IBM Plex Mono" w:hAnsi="IBM Plex Mono"/>
+        </w:rPr>
+        <w:t>=42, stratify=y</w:t>
+      </w:r>
+    </w:p>
+    <w:p>
+      <w:pPr>
+        <w:rPr>
+          <w:rFonts w:ascii="IBM Plex Mono" w:hAnsi="IBM Plex Mono"/>
+        </w:rPr>
+      </w:pPr>
+      <w:r>
+        <w:rPr>
+          <w:rFonts w:ascii="IBM Plex Mono" w:hAnsi="IBM Plex Mono"/>
+        </w:rPr>
+        <w:t>)</w:t>
+      </w:r>
+    </w:p>
+    <w:p>
+      <w:pPr>
+        <w:rPr>
+          <w:rFonts w:ascii="IBM Plex Mono" w:hAnsi="IBM Plex Mono"/>
+        </w:rPr>
+      </w:pPr>
+    </w:p>
+    <w:p>
+      <w:pPr>
+        <w:rPr>
+          <w:rFonts w:ascii="IBM Plex Mono" w:hAnsi="IBM Plex Mono"/>
+        </w:rPr>
+      </w:pPr>
+      <w:r>
+        <w:rPr>
+          <w:rFonts w:ascii="IBM Plex Mono" w:hAnsi="IBM Plex Mono"/>
+        </w:rPr>
+        <w:t># Train Random Forest</w:t>
+      </w:r>
+    </w:p>
+    <w:p>
+      <w:pPr>
+        <w:rPr>
+          <w:rFonts w:ascii="IBM Plex Mono" w:hAnsi="IBM Plex Mono"/>
+        </w:rPr>
+      </w:pPr>
+      <w:proofErr w:type="spellStart"/>
+      <w:r>
+        <w:rPr>
+          <w:rFonts w:ascii="IBM Plex Mono" w:hAnsi="IBM Plex Mono"/>
+        </w:rPr>
+        <w:t>clf</w:t>
+      </w:r>
+      <w:proofErr w:type="spellEnd"/>
+      <w:r>
+        <w:rPr>
+          <w:rFonts w:ascii="IBM Plex Mono" w:hAnsi="IBM Plex Mono"/>
+        </w:rPr>
+        <w:t xml:space="preserve"> = </w:t>
+      </w:r>
+      <w:proofErr w:type="spellStart"/>
+      <w:proofErr w:type="gramStart"/>
+      <w:r>
+        <w:rPr>
+          <w:rFonts w:ascii="IBM Plex Mono" w:hAnsi="IBM Plex Mono"/>
+        </w:rPr>
+        <w:t>RandomForestClassifier</w:t>
+      </w:r>
+      <w:proofErr w:type="spellEnd"/>
+      <w:r>
+        <w:rPr>
+          <w:rFonts w:ascii="IBM Plex Mono" w:hAnsi="IBM Plex Mono"/>
+        </w:rPr>
+        <w:t>(</w:t>
+      </w:r>
+      <w:proofErr w:type="spellStart"/>
+      <w:proofErr w:type="gramEnd"/>
+      <w:r>
+        <w:rPr>
+          <w:rFonts w:ascii="IBM Plex Mono" w:hAnsi="IBM Plex Mono"/>
+        </w:rPr>
+        <w:t>n_estimators</w:t>
+      </w:r>
+      <w:proofErr w:type="spellEnd"/>
+      <w:r>
+        <w:rPr>
+          <w:rFonts w:ascii="IBM Plex Mono" w:hAnsi="IBM Plex Mono"/>
+        </w:rPr>
+        <w:t xml:space="preserve">=200, </w:t>
+      </w:r>
+      <w:proofErr w:type="spellStart"/>
+      <w:r>
+        <w:rPr>
+          <w:rFonts w:ascii="IBM Plex Mono" w:hAnsi="IBM Plex Mono"/>
+        </w:rPr>
+        <w:t>max_depth</w:t>
+      </w:r>
+      <w:proofErr w:type="spellEnd"/>
+      <w:r>
+        <w:rPr>
+          <w:rFonts w:ascii="IBM Plex Mono" w:hAnsi="IBM Plex Mono"/>
+        </w:rPr>
+        <w:t xml:space="preserve">=10, </w:t>
+      </w:r>
+      <w:proofErr w:type="spellStart"/>
+      <w:r>
+        <w:rPr>
+          <w:rFonts w:ascii="IBM Plex Mono" w:hAnsi="IBM Plex Mono"/>
+        </w:rPr>
+        <w:t>random_state</w:t>
+      </w:r>
+      <w:proofErr w:type="spellEnd"/>
+      <w:r>
+        <w:rPr>
+          <w:rFonts w:ascii="IBM Plex Mono" w:hAnsi="IBM Plex Mono"/>
+        </w:rPr>
+        <w:t>=42)</w:t>
+      </w:r>
+    </w:p>
+    <w:p>
+      <w:pPr>
+        <w:rPr>
+          <w:rFonts w:ascii="IBM Plex Mono" w:hAnsi="IBM Plex Mono"/>
+        </w:rPr>
+      </w:pPr>
+      <w:proofErr w:type="spellStart"/>
+      <w:proofErr w:type="gramStart"/>
+      <w:r>
+        <w:rPr>
+          <w:rFonts w:ascii="IBM Plex Mono" w:hAnsi="IBM Plex Mono"/>
+        </w:rPr>
+        <w:t>clf.fit</w:t>
+      </w:r>
+      <w:proofErr w:type="spellEnd"/>
+      <w:r>
+        <w:rPr>
+          <w:rFonts w:ascii="IBM Plex Mono" w:hAnsi="IBM Plex Mono"/>
+        </w:rPr>
+        <w:t>(</w:t>
+      </w:r>
+      <w:proofErr w:type="spellStart"/>
+      <w:proofErr w:type="gramEnd"/>
+      <w:r>
+        <w:rPr>
+          <w:rFonts w:ascii="IBM Plex Mono" w:hAnsi="IBM Plex Mono"/>
+        </w:rPr>
+        <w:t>X_train</w:t>
+      </w:r>
+      <w:proofErr w:type="spellEnd"/>
+      <w:r>
+        <w:rPr>
+          <w:rFonts w:ascii="IBM Plex Mono" w:hAnsi="IBM Plex Mono"/>
+        </w:rPr>
+        <w:t xml:space="preserve">, </w:t>
+      </w:r>
+      <w:proofErr w:type="spellStart"/>
+      <w:r>
+        <w:rPr>
+          <w:rFonts w:ascii="IBM Plex Mono" w:hAnsi="IBM Plex Mono"/>
+        </w:rPr>
+        <w:t>y_train</w:t>
+      </w:r>
+      <w:proofErr w:type="spellEnd"/>
+      <w:r>
+        <w:rPr>
+          <w:rFonts w:ascii="IBM Plex Mono" w:hAnsi="IBM Plex Mono"/>
+        </w:rPr>
+        <w:t>)</w:t>
+      </w:r>
+    </w:p>
+    <w:p>
+      <w:pPr>
+        <w:rPr>
+          <w:rFonts w:ascii="IBM Plex Mono" w:hAnsi="IBM Plex Mono"/>
+        </w:rPr>
+      </w:pPr>
+      <w:proofErr w:type="spellStart"/>
+      <w:r>
+        <w:rPr>
+          <w:rFonts w:ascii="IBM Plex Mono" w:hAnsi="IBM Plex Mono"/>
+        </w:rPr>
+        <w:t>y_pred</w:t>
+      </w:r>
+      <w:proofErr w:type="spellEnd"/>
+      <w:r>
+        <w:rPr>
+          <w:rFonts w:ascii="IBM Plex Mono" w:hAnsi="IBM Plex Mono"/>
+        </w:rPr>
+        <w:t xml:space="preserve"> = </w:t>
+      </w:r>
+      <w:proofErr w:type="spellStart"/>
+      <w:proofErr w:type="gramStart"/>
+      <w:r>
+        <w:rPr>
+          <w:rFonts w:ascii="IBM Plex Mono" w:hAnsi="IBM Plex Mono"/>
+        </w:rPr>
+        <w:t>clf.predict</w:t>
+      </w:r>
+      <w:proofErr w:type="spellEnd"/>
+      <w:proofErr w:type="gramEnd"/>
+      <w:r>
+        <w:rPr>
+          <w:rFonts w:ascii="IBM Plex Mono" w:hAnsi="IBM Plex Mono"/>
+        </w:rPr>
+        <w:t>(</w:t>
+      </w:r>
+      <w:proofErr w:type="spellStart"/>
+      <w:r>
+        <w:rPr>
+          <w:rFonts w:ascii="IBM Plex Mono" w:hAnsi="IBM Plex Mono"/>
+        </w:rPr>
+        <w:t>X_test</w:t>
+      </w:r>
+      <w:proofErr w:type="spellEnd"/>
+      <w:r>
+        <w:rPr>
+          <w:rFonts w:ascii="IBM Plex Mono" w:hAnsi="IBM Plex Mono"/>
+        </w:rPr>
+        <w:t>)</w:t>
+      </w:r>
+    </w:p>
+    <w:p>
+      <w:pPr>
+        <w:rPr>
+          <w:rFonts w:ascii="IBM Plex Mono" w:hAnsi="IBM Plex Mono"/>
+        </w:rPr>
+      </w:pPr>
+    </w:p>
+    <w:p>
+      <w:pPr>
+        <w:rPr>
+          <w:rFonts w:ascii="IBM Plex Mono" w:hAnsi="IBM Plex Mono"/>
+        </w:rPr>
+      </w:pPr>
+      <w:r>
+        <w:rPr>
+          <w:rFonts w:ascii="IBM Plex Mono" w:hAnsi="IBM Plex Mono"/>
+        </w:rPr>
+        <w:t># Accuracy</w:t>
+      </w:r>
+    </w:p>
+    <w:p>
+      <w:pPr>
+        <w:rPr>
+          <w:rFonts w:ascii="IBM Plex Mono" w:hAnsi="IBM Plex Mono"/>
+        </w:rPr>
+      </w:pPr>
+      <w:r>
+        <w:rPr>
+          <w:rFonts w:ascii="IBM Plex Mono" w:hAnsi="IBM Plex Mono"/>
+        </w:rPr>
+        <w:t xml:space="preserve">acc = </w:t>
+      </w:r>
+      <w:proofErr w:type="spellStart"/>
+      <w:r>
+        <w:rPr>
+          <w:rFonts w:ascii="IBM Plex Mono" w:hAnsi="IBM Plex Mono"/>
+        </w:rPr>
+        <w:t>accuracy_</w:t>
+      </w:r>
+      <w:proofErr w:type="gramStart"/>
+      <w:r>
+        <w:rPr>
+          <w:rFonts w:ascii="IBM Plex Mono" w:hAnsi="IBM Plex Mono"/>
+        </w:rPr>
+        <w:t>score</w:t>
+      </w:r>
+      <w:proofErr w:type="spellEnd"/>
+      <w:r>
+        <w:rPr>
+          <w:rFonts w:ascii="IBM Plex Mono" w:hAnsi="IBM Plex Mono"/>
+        </w:rPr>
+        <w:t>(</w:t>
+      </w:r>
+      <w:proofErr w:type="spellStart"/>
+      <w:proofErr w:type="gramEnd"/>
+      <w:r>
+        <w:rPr>
+          <w:rFonts w:ascii="IBM Plex Mono" w:hAnsi="IBM Plex Mono"/>
+        </w:rPr>
+        <w:t>y_test</w:t>
+      </w:r>
+      <w:proofErr w:type="spellEnd"/>
+      <w:r>
+        <w:rPr>
+          <w:rFonts w:ascii="IBM Plex Mono" w:hAnsi="IBM Plex Mono"/>
+        </w:rPr>
+        <w:t xml:space="preserve">, </w:t>
+      </w:r>
+      <w:proofErr w:type="spellStart"/>
+      <w:r>
+        <w:rPr>
+          <w:rFonts w:ascii="IBM Plex Mono" w:hAnsi="IBM Plex Mono"/>
+        </w:rPr>
+        <w:t>y_pred</w:t>
+      </w:r>
+      <w:proofErr w:type="spellEnd"/>
+      <w:r>
+        <w:rPr>
+          <w:rFonts w:ascii="IBM Plex Mono" w:hAnsi="IBM Plex Mono"/>
+        </w:rPr>
+        <w:t>)</w:t>
+      </w:r>
+    </w:p>
+    <w:p>
+      <w:pPr>
+        <w:rPr>
+          <w:rFonts w:ascii="IBM Plex Mono" w:hAnsi="IBM Plex Mono"/>
+        </w:rPr>
+      </w:pPr>
+      <w:proofErr w:type="gramStart"/>
+      <w:r>
+        <w:rPr>
+          <w:rFonts w:ascii="IBM Plex Mono" w:hAnsi="IBM Plex Mono"/>
+        </w:rPr>
+        <w:t>print(</w:t>
+      </w:r>
+      <w:proofErr w:type="spellStart"/>
+      <w:proofErr w:type="gramEnd"/>
+      <w:r>
+        <w:rPr>
+          <w:rFonts w:ascii="IBM Plex Mono" w:hAnsi="IBM Plex Mono"/>
+        </w:rPr>
+        <w:t>f"</w:t>
+      </w:r>
+      <w:proofErr w:type="gramStart"/>
+      <w:r>
+        <w:rPr>
+          <w:rFonts w:ascii="IBM Plex Mono" w:hAnsi="IBM Plex Mono"/>
+        </w:rPr>
+        <w:t>Accuracy</w:t>
+      </w:r>
+      <w:proofErr w:type="spellEnd"/>
+      <w:r>
+        <w:rPr>
+          <w:rFonts w:ascii="IBM Plex Mono" w:hAnsi="IBM Plex Mono"/>
+        </w:rPr>
+        <w:t>: {</w:t>
+      </w:r>
+      <w:proofErr w:type="gramEnd"/>
+      <w:r>
+        <w:rPr>
+          <w:rFonts w:ascii="IBM Plex Mono" w:hAnsi="IBM Plex Mono"/>
+        </w:rPr>
+        <w:t>acc * 100:.2</w:t>
+      </w:r>
+      <w:proofErr w:type="gramStart"/>
+      <w:r>
+        <w:rPr>
+          <w:rFonts w:ascii="IBM Plex Mono" w:hAnsi="IBM Plex Mono"/>
+        </w:rPr>
+        <w:t>f}%</w:t>
+      </w:r>
+      <w:proofErr w:type="gramEnd"/>
+      <w:r>
+        <w:rPr>
+          <w:rFonts w:ascii="IBM Plex Mono" w:hAnsi="IBM Plex Mono"/>
+        </w:rPr>
+        <w:t>")</w:t>
+      </w:r>
+    </w:p>
+    <w:p>
+      <w:pPr>
+        <w:rPr>
+          <w:rFonts w:ascii="IBM Plex Mono" w:hAnsi="IBM Plex Mono"/>
+        </w:rPr>
+      </w:pPr>
+    </w:p>
+    <w:p>
+      <w:pPr>
+        <w:rPr>
+          <w:rFonts w:ascii="IBM Plex Mono" w:hAnsi="IBM Plex Mono"/>
+        </w:rPr>
+      </w:pPr>
+      <w:r>
+        <w:rPr>
+          <w:rFonts w:ascii="IBM Plex Mono" w:hAnsi="IBM Plex Mono"/>
+        </w:rPr>
+        <w:lastRenderedPageBreak/>
+        <w:t># Confusion matrix figure</w:t>
+      </w:r>
+    </w:p>
+    <w:p>
+      <w:pPr>
+        <w:rPr>
+          <w:rFonts w:ascii="IBM Plex Mono" w:hAnsi="IBM Plex Mono"/>
+        </w:rPr>
+      </w:pPr>
+      <w:r>
+        <w:rPr>
+          <w:rFonts w:ascii="IBM Plex Mono" w:hAnsi="IBM Plex Mono"/>
+        </w:rPr>
+        <w:t xml:space="preserve">cm = </w:t>
+      </w:r>
+      <w:proofErr w:type="spellStart"/>
+      <w:r>
+        <w:rPr>
+          <w:rFonts w:ascii="IBM Plex Mono" w:hAnsi="IBM Plex Mono"/>
+        </w:rPr>
+        <w:t>confusion_</w:t>
+      </w:r>
+      <w:proofErr w:type="gramStart"/>
+      <w:r>
+        <w:rPr>
+          <w:rFonts w:ascii="IBM Plex Mono" w:hAnsi="IBM Plex Mono"/>
+        </w:rPr>
+        <w:t>matrix</w:t>
+      </w:r>
+      <w:proofErr w:type="spellEnd"/>
+      <w:r>
+        <w:rPr>
+          <w:rFonts w:ascii="IBM Plex Mono" w:hAnsi="IBM Plex Mono"/>
+        </w:rPr>
+        <w:t>(</w:t>
+      </w:r>
+      <w:proofErr w:type="spellStart"/>
+      <w:proofErr w:type="gramEnd"/>
+      <w:r>
+        <w:rPr>
+          <w:rFonts w:ascii="IBM Plex Mono" w:hAnsi="IBM Plex Mono"/>
+        </w:rPr>
+        <w:t>y_test</w:t>
+      </w:r>
+      <w:proofErr w:type="spellEnd"/>
+      <w:r>
+        <w:rPr>
+          <w:rFonts w:ascii="IBM Plex Mono" w:hAnsi="IBM Plex Mono"/>
+        </w:rPr>
+        <w:t xml:space="preserve">, </w:t>
+      </w:r>
+      <w:proofErr w:type="spellStart"/>
+      <w:r>
+        <w:rPr>
+          <w:rFonts w:ascii="IBM Plex Mono" w:hAnsi="IBM Plex Mono"/>
+        </w:rPr>
+        <w:t>y_pred</w:t>
+      </w:r>
+      <w:proofErr w:type="spellEnd"/>
+      <w:r>
+        <w:rPr>
+          <w:rFonts w:ascii="IBM Plex Mono" w:hAnsi="IBM Plex Mono"/>
+        </w:rPr>
+        <w:t>)</w:t>
+      </w:r>
+    </w:p>
+    <w:p>
+      <w:pPr>
+        <w:rPr>
+          <w:rFonts w:ascii="IBM Plex Mono" w:hAnsi="IBM Plex Mono"/>
+        </w:rPr>
+      </w:pPr>
+      <w:proofErr w:type="spellStart"/>
+      <w:r>
+        <w:rPr>
+          <w:rFonts w:ascii="IBM Plex Mono" w:hAnsi="IBM Plex Mono"/>
+        </w:rPr>
+        <w:t>disp</w:t>
+      </w:r>
+      <w:proofErr w:type="spellEnd"/>
+      <w:r>
+        <w:rPr>
+          <w:rFonts w:ascii="IBM Plex Mono" w:hAnsi="IBM Plex Mono"/>
+        </w:rPr>
+        <w:t xml:space="preserve"> = </w:t>
+      </w:r>
+      <w:proofErr w:type="spellStart"/>
+      <w:proofErr w:type="gramStart"/>
+      <w:r>
+        <w:rPr>
+          <w:rFonts w:ascii="IBM Plex Mono" w:hAnsi="IBM Plex Mono"/>
+        </w:rPr>
+        <w:t>ConfusionMatrixDisplay</w:t>
+      </w:r>
+      <w:proofErr w:type="spellEnd"/>
+      <w:r>
+        <w:rPr>
+          <w:rFonts w:ascii="IBM Plex Mono" w:hAnsi="IBM Plex Mono"/>
+        </w:rPr>
+        <w:t>(</w:t>
+      </w:r>
+      <w:proofErr w:type="spellStart"/>
+      <w:proofErr w:type="gramEnd"/>
+      <w:r>
+        <w:rPr>
+          <w:rFonts w:ascii="IBM Plex Mono" w:hAnsi="IBM Plex Mono"/>
+        </w:rPr>
+        <w:t>confusion_matrix</w:t>
+      </w:r>
+      <w:proofErr w:type="spellEnd"/>
+      <w:r>
+        <w:rPr>
+          <w:rFonts w:ascii="IBM Plex Mono" w:hAnsi="IBM Plex Mono"/>
+        </w:rPr>
+        <w:t xml:space="preserve">=cm, </w:t>
+      </w:r>
+      <w:proofErr w:type="spellStart"/>
+      <w:r>
+        <w:rPr>
+          <w:rFonts w:ascii="IBM Plex Mono" w:hAnsi="IBM Plex Mono"/>
+        </w:rPr>
+        <w:t>display_labels</w:t>
+      </w:r>
+      <w:proofErr w:type="spellEnd"/>
+      <w:r>
+        <w:rPr>
+          <w:rFonts w:ascii="IBM Plex Mono" w:hAnsi="IBM Plex Mono"/>
+        </w:rPr>
+        <w:t>=</w:t>
+      </w:r>
+      <w:proofErr w:type="spellStart"/>
+      <w:proofErr w:type="gramStart"/>
+      <w:r>
+        <w:rPr>
+          <w:rFonts w:ascii="IBM Plex Mono" w:hAnsi="IBM Plex Mono"/>
+        </w:rPr>
+        <w:t>clf.classes</w:t>
+      </w:r>
+      <w:proofErr w:type="spellEnd"/>
+      <w:proofErr w:type="gramEnd"/>
+      <w:r>
+        <w:rPr>
+          <w:rFonts w:ascii="IBM Plex Mono" w:hAnsi="IBM Plex Mono"/>
+        </w:rPr>
+        <w:t>_)</w:t>
+      </w:r>
+    </w:p>
+    <w:p>
+      <w:pPr>
+        <w:rPr>
+          <w:rFonts w:ascii="IBM Plex Mono" w:hAnsi="IBM Plex Mono"/>
+        </w:rPr>
+      </w:pPr>
+      <w:proofErr w:type="spellStart"/>
+      <w:proofErr w:type="gramStart"/>
+      <w:r>
+        <w:rPr>
+          <w:rFonts w:ascii="IBM Plex Mono" w:hAnsi="IBM Plex Mono"/>
+        </w:rPr>
+        <w:t>disp.plot</w:t>
+      </w:r>
+      <w:proofErr w:type="spellEnd"/>
+      <w:proofErr w:type="gramEnd"/>
+      <w:r>
+        <w:rPr>
+          <w:rFonts w:ascii="IBM Plex Mono" w:hAnsi="IBM Plex Mono"/>
+        </w:rPr>
+        <w:t>(</w:t>
+      </w:r>
+      <w:proofErr w:type="spellStart"/>
+      <w:r>
+        <w:rPr>
+          <w:rFonts w:ascii="IBM Plex Mono" w:hAnsi="IBM Plex Mono"/>
+        </w:rPr>
+        <w:t>cmap</w:t>
+      </w:r>
+      <w:proofErr w:type="spellEnd"/>
+      <w:r>
+        <w:rPr>
+          <w:rFonts w:ascii="IBM Plex Mono" w:hAnsi="IBM Plex Mono"/>
+        </w:rPr>
+        <w:t>="Blues")</w:t>
+      </w:r>
+    </w:p>
+    <w:p>
+      <w:pPr>
+        <w:rPr>
+          <w:rFonts w:ascii="IBM Plex Mono" w:hAnsi="IBM Plex Mono"/>
+        </w:rPr>
+      </w:pPr>
+      <w:proofErr w:type="spellStart"/>
+      <w:proofErr w:type="gramStart"/>
+      <w:r>
+        <w:rPr>
+          <w:rFonts w:ascii="IBM Plex Mono" w:hAnsi="IBM Plex Mono"/>
+        </w:rPr>
+        <w:t>plt.title</w:t>
+      </w:r>
+      <w:proofErr w:type="spellEnd"/>
+      <w:proofErr w:type="gramEnd"/>
+      <w:r>
+        <w:rPr>
+          <w:rFonts w:ascii="IBM Plex Mono" w:hAnsi="IBM Plex Mono"/>
+        </w:rPr>
+        <w:t xml:space="preserve">("Confusion Matrix – </w:t>
+      </w:r>
+      <w:proofErr w:type="spellStart"/>
+      <w:r>
+        <w:rPr>
+          <w:rFonts w:ascii="IBM Plex Mono" w:hAnsi="IBM Plex Mono"/>
+        </w:rPr>
+        <w:t>GunPoint</w:t>
+      </w:r>
+      <w:proofErr w:type="spellEnd"/>
+      <w:r>
+        <w:rPr>
+          <w:rFonts w:ascii="IBM Plex Mono" w:hAnsi="IBM Plex Mono"/>
+        </w:rPr>
+        <w:t xml:space="preserve"> Random Forest")</w:t>
+      </w:r>
+    </w:p>
+    <w:p>
+      <w:pPr>
+        <w:rPr>
+          <w:rFonts w:ascii="IBM Plex Mono" w:hAnsi="IBM Plex Mono"/>
+        </w:rPr>
+      </w:pPr>
+      <w:proofErr w:type="spellStart"/>
+      <w:proofErr w:type="gramStart"/>
+      <w:r>
+        <w:rPr>
+          <w:rFonts w:ascii="IBM Plex Mono" w:hAnsi="IBM Plex Mono"/>
+        </w:rPr>
+        <w:t>plt.show</w:t>
+      </w:r>
+      <w:proofErr w:type="spellEnd"/>
+      <w:proofErr w:type="gramEnd"/>
+      <w:r>
+        <w:rPr>
+          <w:rFonts w:ascii="IBM Plex Mono" w:hAnsi="IBM Plex Mono"/>
+        </w:rPr>
+        <w:t>()</w:t>
+      </w:r>
+    </w:p>
+    <w:p>
+      <w:pPr>
+        <w:rPr>
+          <w:rFonts w:ascii="IBM Plex Sans bold" w:hAnsi="IBM Plex Sans bold"/>
+          <w:sz w:val="28"/>
+          <w:szCs w:val="28"/>
+        </w:rPr>
+      </w:pPr>
+    </w:p>
+    <w:p>
+      <w:pPr>
+        <w:rPr>
+          <w:rFonts w:ascii="IBM Plex Sans bold" w:hAnsi="IBM Plex Sans bold"/>
+          <w:sz w:val="28"/>
+          <w:szCs w:val="28"/>
         </w:rPr>
       </w:pPr>
     </w:p>
@@ -4485,6 +8493,41 @@
       <w:spacing w:val="5"/>
     </w:rPr>
   </w:style>
+  <w:style w:type="character" w:styleId="Hyperlink">
+    <w:name w:val="Hyperlink"/>
+    <w:basedOn w:val="DefaultParagraphFont"/>
+    <w:uiPriority w:val="99"/>
+    <w:unhideWhenUsed/>
+    <w:rsid w:val="009F350E"/>
+    <w:rPr>
+      <w:color w:val="467886" w:themeColor="hyperlink"/>
+      <w:u w:val="single"/>
+    </w:rPr>
+  </w:style>
+  <w:style w:type="character" w:styleId="FollowedHyperlink">
+    <w:name w:val="FollowedHyperlink"/>
+    <w:basedOn w:val="DefaultParagraphFont"/>
+    <w:uiPriority w:val="99"/>
+    <w:semiHidden/>
+    <w:unhideWhenUsed/>
+    <w:rsid w:val="009F350E"/>
+    <w:rPr>
+      <w:color w:val="96607D" w:themeColor="followedHyperlink"/>
+      <w:u w:val="single"/>
+    </w:rPr>
+  </w:style>
+  <w:style w:type="character" w:styleId="UnresolvedMention">
+    <w:name w:val="Unresolved Mention"/>
+    <w:basedOn w:val="DefaultParagraphFont"/>
+    <w:uiPriority w:val="99"/>
+    <w:semiHidden/>
+    <w:unhideWhenUsed/>
+    <w:rsid w:val="00B63A2C"/>
+    <w:rPr>
+      <w:color w:val="605E5C"/>
+      <w:shd w:val="clear" w:color="auto" w:fill="E1DFDD"/>
+    </w:rPr>
+  </w:style>
 </w:styles>
 </file>
 

</xml_diff>